<commit_message>
Updates for test data, Import System Guide and Amendment flow
</commit_message>
<xml_diff>
--- a/dokumenter/ImportH7SystemGuide.docx
+++ b/dokumenter/ImportH7SystemGuide.docx
@@ -217,16 +217,16 @@
       <w:pPr>
         <w:pStyle w:val="Heading1"/>
       </w:pPr>
-      <w:bookmarkStart w:id="2" w:name="_Hlk5301364"/>
-      <w:bookmarkStart w:id="3" w:name="_Hlk5303662"/>
-      <w:bookmarkStart w:id="4" w:name="_Toc65750459"/>
-      <w:bookmarkStart w:id="5" w:name="_Toc71718323"/>
+      <w:bookmarkStart w:id="2" w:name="_Toc65750459"/>
+      <w:bookmarkStart w:id="3" w:name="_Toc71718323"/>
+      <w:bookmarkStart w:id="4" w:name="_Hlk5301364"/>
+      <w:bookmarkStart w:id="5" w:name="_Hlk5303662"/>
       <w:r>
         <w:lastRenderedPageBreak/>
         <w:t>Document version</w:t>
       </w:r>
-      <w:bookmarkEnd w:id="4"/>
-      <w:bookmarkEnd w:id="5"/>
+      <w:bookmarkEnd w:id="2"/>
+      <w:bookmarkEnd w:id="3"/>
     </w:p>
     <w:p/>
     <w:tbl>
@@ -761,7 +761,6 @@
         </w:rPr>
         <w:t xml:space="preserve">DMS </w:t>
       </w:r>
-      <w:proofErr w:type="spellStart"/>
       <w:r>
         <w:rPr>
           <w:sz w:val="56"/>
@@ -770,7 +769,6 @@
         </w:rPr>
         <w:t>Impo</w:t>
       </w:r>
-      <w:proofErr w:type="spellEnd"/>
     </w:p>
     <w:p>
       <w:pPr>
@@ -857,7 +855,7 @@
           <w:pPr>
             <w:pStyle w:val="TOC1"/>
             <w:rPr>
-              <w:rFonts w:asciiTheme="minorHAnsi" w:eastAsiaTheme="minorEastAsia" w:hAnsiTheme="minorHAnsi" w:cstheme="minorBidi"/>
+              <w:rFonts w:asciiTheme="minorHAnsi" w:eastAsiaTheme="minorEastAsia" w:hAnsiTheme="minorHAnsi" w:cstheme="minorBidi" w:hint="eastAsia"/>
               <w:b w:val="0"/>
               <w:noProof/>
               <w:color w:val="auto"/>
@@ -938,7 +936,7 @@
           <w:pPr>
             <w:pStyle w:val="TOC1"/>
             <w:rPr>
-              <w:rFonts w:asciiTheme="minorHAnsi" w:eastAsiaTheme="minorEastAsia" w:hAnsiTheme="minorHAnsi" w:cstheme="minorBidi"/>
+              <w:rFonts w:asciiTheme="minorHAnsi" w:eastAsiaTheme="minorEastAsia" w:hAnsiTheme="minorHAnsi" w:cstheme="minorBidi" w:hint="eastAsia"/>
               <w:b w:val="0"/>
               <w:noProof/>
               <w:color w:val="auto"/>
@@ -1011,7 +1009,7 @@
           <w:pPr>
             <w:pStyle w:val="TOC1"/>
             <w:rPr>
-              <w:rFonts w:asciiTheme="minorHAnsi" w:eastAsiaTheme="minorEastAsia" w:hAnsiTheme="minorHAnsi" w:cstheme="minorBidi"/>
+              <w:rFonts w:asciiTheme="minorHAnsi" w:eastAsiaTheme="minorEastAsia" w:hAnsiTheme="minorHAnsi" w:cstheme="minorBidi" w:hint="eastAsia"/>
               <w:b w:val="0"/>
               <w:noProof/>
               <w:color w:val="auto"/>
@@ -1084,7 +1082,7 @@
           <w:pPr>
             <w:pStyle w:val="TOC1"/>
             <w:rPr>
-              <w:rFonts w:asciiTheme="minorHAnsi" w:eastAsiaTheme="minorEastAsia" w:hAnsiTheme="minorHAnsi" w:cstheme="minorBidi"/>
+              <w:rFonts w:asciiTheme="minorHAnsi" w:eastAsiaTheme="minorEastAsia" w:hAnsiTheme="minorHAnsi" w:cstheme="minorBidi" w:hint="eastAsia"/>
               <w:b w:val="0"/>
               <w:noProof/>
               <w:color w:val="auto"/>
@@ -1157,7 +1155,7 @@
           <w:pPr>
             <w:pStyle w:val="TOC1"/>
             <w:rPr>
-              <w:rFonts w:asciiTheme="minorHAnsi" w:eastAsiaTheme="minorEastAsia" w:hAnsiTheme="minorHAnsi" w:cstheme="minorBidi"/>
+              <w:rFonts w:asciiTheme="minorHAnsi" w:eastAsiaTheme="minorEastAsia" w:hAnsiTheme="minorHAnsi" w:cstheme="minorBidi" w:hint="eastAsia"/>
               <w:b w:val="0"/>
               <w:noProof/>
               <w:color w:val="auto"/>
@@ -1230,7 +1228,7 @@
           <w:pPr>
             <w:pStyle w:val="TOC1"/>
             <w:rPr>
-              <w:rFonts w:asciiTheme="minorHAnsi" w:eastAsiaTheme="minorEastAsia" w:hAnsiTheme="minorHAnsi" w:cstheme="minorBidi"/>
+              <w:rFonts w:asciiTheme="minorHAnsi" w:eastAsiaTheme="minorEastAsia" w:hAnsiTheme="minorHAnsi" w:cstheme="minorBidi" w:hint="eastAsia"/>
               <w:b w:val="0"/>
               <w:noProof/>
               <w:color w:val="auto"/>
@@ -1303,7 +1301,7 @@
           <w:pPr>
             <w:pStyle w:val="TOC1"/>
             <w:rPr>
-              <w:rFonts w:asciiTheme="minorHAnsi" w:eastAsiaTheme="minorEastAsia" w:hAnsiTheme="minorHAnsi" w:cstheme="minorBidi"/>
+              <w:rFonts w:asciiTheme="minorHAnsi" w:eastAsiaTheme="minorEastAsia" w:hAnsiTheme="minorHAnsi" w:cstheme="minorBidi" w:hint="eastAsia"/>
               <w:b w:val="0"/>
               <w:noProof/>
               <w:color w:val="auto"/>
@@ -1376,7 +1374,7 @@
           <w:pPr>
             <w:pStyle w:val="TOC1"/>
             <w:rPr>
-              <w:rFonts w:asciiTheme="minorHAnsi" w:eastAsiaTheme="minorEastAsia" w:hAnsiTheme="minorHAnsi" w:cstheme="minorBidi"/>
+              <w:rFonts w:asciiTheme="minorHAnsi" w:eastAsiaTheme="minorEastAsia" w:hAnsiTheme="minorHAnsi" w:cstheme="minorBidi" w:hint="eastAsia"/>
               <w:b w:val="0"/>
               <w:noProof/>
               <w:color w:val="auto"/>
@@ -1449,7 +1447,7 @@
           <w:pPr>
             <w:pStyle w:val="TOC1"/>
             <w:rPr>
-              <w:rFonts w:asciiTheme="minorHAnsi" w:eastAsiaTheme="minorEastAsia" w:hAnsiTheme="minorHAnsi" w:cstheme="minorBidi"/>
+              <w:rFonts w:asciiTheme="minorHAnsi" w:eastAsiaTheme="minorEastAsia" w:hAnsiTheme="minorHAnsi" w:cstheme="minorBidi" w:hint="eastAsia"/>
               <w:b w:val="0"/>
               <w:noProof/>
               <w:color w:val="auto"/>
@@ -1522,7 +1520,7 @@
           <w:pPr>
             <w:pStyle w:val="TOC1"/>
             <w:rPr>
-              <w:rFonts w:asciiTheme="minorHAnsi" w:eastAsiaTheme="minorEastAsia" w:hAnsiTheme="minorHAnsi" w:cstheme="minorBidi"/>
+              <w:rFonts w:asciiTheme="minorHAnsi" w:eastAsiaTheme="minorEastAsia" w:hAnsiTheme="minorHAnsi" w:cstheme="minorBidi" w:hint="eastAsia"/>
               <w:b w:val="0"/>
               <w:noProof/>
               <w:color w:val="auto"/>
@@ -1595,7 +1593,7 @@
           <w:pPr>
             <w:pStyle w:val="TOC2"/>
             <w:rPr>
-              <w:rFonts w:asciiTheme="minorHAnsi" w:eastAsiaTheme="minorEastAsia" w:hAnsiTheme="minorHAnsi" w:cstheme="minorBidi"/>
+              <w:rFonts w:asciiTheme="minorHAnsi" w:eastAsiaTheme="minorEastAsia" w:hAnsiTheme="minorHAnsi" w:cstheme="minorBidi" w:hint="eastAsia"/>
               <w:noProof/>
               <w:color w:val="auto"/>
               <w:sz w:val="22"/>
@@ -1666,7 +1664,7 @@
           <w:pPr>
             <w:pStyle w:val="TOC2"/>
             <w:rPr>
-              <w:rFonts w:asciiTheme="minorHAnsi" w:eastAsiaTheme="minorEastAsia" w:hAnsiTheme="minorHAnsi" w:cstheme="minorBidi"/>
+              <w:rFonts w:asciiTheme="minorHAnsi" w:eastAsiaTheme="minorEastAsia" w:hAnsiTheme="minorHAnsi" w:cstheme="minorBidi" w:hint="eastAsia"/>
               <w:noProof/>
               <w:color w:val="auto"/>
               <w:sz w:val="22"/>
@@ -1737,7 +1735,7 @@
           <w:pPr>
             <w:pStyle w:val="TOC2"/>
             <w:rPr>
-              <w:rFonts w:asciiTheme="minorHAnsi" w:eastAsiaTheme="minorEastAsia" w:hAnsiTheme="minorHAnsi" w:cstheme="minorBidi"/>
+              <w:rFonts w:asciiTheme="minorHAnsi" w:eastAsiaTheme="minorEastAsia" w:hAnsiTheme="minorHAnsi" w:cstheme="minorBidi" w:hint="eastAsia"/>
               <w:noProof/>
               <w:color w:val="auto"/>
               <w:sz w:val="22"/>
@@ -1808,7 +1806,7 @@
           <w:pPr>
             <w:pStyle w:val="TOC2"/>
             <w:rPr>
-              <w:rFonts w:asciiTheme="minorHAnsi" w:eastAsiaTheme="minorEastAsia" w:hAnsiTheme="minorHAnsi" w:cstheme="minorBidi"/>
+              <w:rFonts w:asciiTheme="minorHAnsi" w:eastAsiaTheme="minorEastAsia" w:hAnsiTheme="minorHAnsi" w:cstheme="minorBidi" w:hint="eastAsia"/>
               <w:noProof/>
               <w:color w:val="auto"/>
               <w:sz w:val="22"/>
@@ -1879,7 +1877,7 @@
           <w:pPr>
             <w:pStyle w:val="TOC2"/>
             <w:rPr>
-              <w:rFonts w:asciiTheme="minorHAnsi" w:eastAsiaTheme="minorEastAsia" w:hAnsiTheme="minorHAnsi" w:cstheme="minorBidi"/>
+              <w:rFonts w:asciiTheme="minorHAnsi" w:eastAsiaTheme="minorEastAsia" w:hAnsiTheme="minorHAnsi" w:cstheme="minorBidi" w:hint="eastAsia"/>
               <w:noProof/>
               <w:color w:val="auto"/>
               <w:sz w:val="22"/>
@@ -1950,7 +1948,7 @@
           <w:pPr>
             <w:pStyle w:val="TOC2"/>
             <w:rPr>
-              <w:rFonts w:asciiTheme="minorHAnsi" w:eastAsiaTheme="minorEastAsia" w:hAnsiTheme="minorHAnsi" w:cstheme="minorBidi"/>
+              <w:rFonts w:asciiTheme="minorHAnsi" w:eastAsiaTheme="minorEastAsia" w:hAnsiTheme="minorHAnsi" w:cstheme="minorBidi" w:hint="eastAsia"/>
               <w:noProof/>
               <w:color w:val="auto"/>
               <w:sz w:val="22"/>
@@ -2021,7 +2019,7 @@
           <w:pPr>
             <w:pStyle w:val="TOC2"/>
             <w:rPr>
-              <w:rFonts w:asciiTheme="minorHAnsi" w:eastAsiaTheme="minorEastAsia" w:hAnsiTheme="minorHAnsi" w:cstheme="minorBidi"/>
+              <w:rFonts w:asciiTheme="minorHAnsi" w:eastAsiaTheme="minorEastAsia" w:hAnsiTheme="minorHAnsi" w:cstheme="minorBidi" w:hint="eastAsia"/>
               <w:noProof/>
               <w:color w:val="auto"/>
               <w:sz w:val="22"/>
@@ -2092,7 +2090,7 @@
           <w:pPr>
             <w:pStyle w:val="TOC2"/>
             <w:rPr>
-              <w:rFonts w:asciiTheme="minorHAnsi" w:eastAsiaTheme="minorEastAsia" w:hAnsiTheme="minorHAnsi" w:cstheme="minorBidi"/>
+              <w:rFonts w:asciiTheme="minorHAnsi" w:eastAsiaTheme="minorEastAsia" w:hAnsiTheme="minorHAnsi" w:cstheme="minorBidi" w:hint="eastAsia"/>
               <w:noProof/>
               <w:color w:val="auto"/>
               <w:sz w:val="22"/>
@@ -2163,7 +2161,7 @@
           <w:pPr>
             <w:pStyle w:val="TOC2"/>
             <w:rPr>
-              <w:rFonts w:asciiTheme="minorHAnsi" w:eastAsiaTheme="minorEastAsia" w:hAnsiTheme="minorHAnsi" w:cstheme="minorBidi"/>
+              <w:rFonts w:asciiTheme="minorHAnsi" w:eastAsiaTheme="minorEastAsia" w:hAnsiTheme="minorHAnsi" w:cstheme="minorBidi" w:hint="eastAsia"/>
               <w:noProof/>
               <w:color w:val="auto"/>
               <w:sz w:val="22"/>
@@ -2250,7 +2248,7 @@
           <w:pPr>
             <w:pStyle w:val="TOC2"/>
             <w:rPr>
-              <w:rFonts w:asciiTheme="minorHAnsi" w:eastAsiaTheme="minorEastAsia" w:hAnsiTheme="minorHAnsi" w:cstheme="minorBidi"/>
+              <w:rFonts w:asciiTheme="minorHAnsi" w:eastAsiaTheme="minorEastAsia" w:hAnsiTheme="minorHAnsi" w:cstheme="minorBidi" w:hint="eastAsia"/>
               <w:noProof/>
               <w:color w:val="auto"/>
               <w:sz w:val="22"/>
@@ -2321,7 +2319,7 @@
           <w:pPr>
             <w:pStyle w:val="TOC3"/>
             <w:rPr>
-              <w:rFonts w:asciiTheme="minorHAnsi" w:eastAsiaTheme="minorEastAsia" w:hAnsiTheme="minorHAnsi" w:cstheme="minorBidi"/>
+              <w:rFonts w:asciiTheme="minorHAnsi" w:eastAsiaTheme="minorEastAsia" w:hAnsiTheme="minorHAnsi" w:cstheme="minorBidi" w:hint="eastAsia"/>
               <w:noProof/>
               <w:color w:val="auto"/>
               <w:sz w:val="22"/>
@@ -2392,7 +2390,7 @@
           <w:pPr>
             <w:pStyle w:val="TOC1"/>
             <w:rPr>
-              <w:rFonts w:asciiTheme="minorHAnsi" w:eastAsiaTheme="minorEastAsia" w:hAnsiTheme="minorHAnsi" w:cstheme="minorBidi"/>
+              <w:rFonts w:asciiTheme="minorHAnsi" w:eastAsiaTheme="minorEastAsia" w:hAnsiTheme="minorHAnsi" w:cstheme="minorBidi" w:hint="eastAsia"/>
               <w:b w:val="0"/>
               <w:noProof/>
               <w:color w:val="auto"/>
@@ -2465,7 +2463,7 @@
           <w:pPr>
             <w:pStyle w:val="TOC2"/>
             <w:rPr>
-              <w:rFonts w:asciiTheme="minorHAnsi" w:eastAsiaTheme="minorEastAsia" w:hAnsiTheme="minorHAnsi" w:cstheme="minorBidi"/>
+              <w:rFonts w:asciiTheme="minorHAnsi" w:eastAsiaTheme="minorEastAsia" w:hAnsiTheme="minorHAnsi" w:cstheme="minorBidi" w:hint="eastAsia"/>
               <w:noProof/>
               <w:color w:val="auto"/>
               <w:sz w:val="22"/>
@@ -2536,7 +2534,7 @@
           <w:pPr>
             <w:pStyle w:val="TOC2"/>
             <w:rPr>
-              <w:rFonts w:asciiTheme="minorHAnsi" w:eastAsiaTheme="minorEastAsia" w:hAnsiTheme="minorHAnsi" w:cstheme="minorBidi"/>
+              <w:rFonts w:asciiTheme="minorHAnsi" w:eastAsiaTheme="minorEastAsia" w:hAnsiTheme="minorHAnsi" w:cstheme="minorBidi" w:hint="eastAsia"/>
               <w:noProof/>
               <w:color w:val="auto"/>
               <w:sz w:val="22"/>
@@ -2607,7 +2605,7 @@
           <w:pPr>
             <w:pStyle w:val="TOC1"/>
             <w:rPr>
-              <w:rFonts w:asciiTheme="minorHAnsi" w:eastAsiaTheme="minorEastAsia" w:hAnsiTheme="minorHAnsi" w:cstheme="minorBidi"/>
+              <w:rFonts w:asciiTheme="minorHAnsi" w:eastAsiaTheme="minorEastAsia" w:hAnsiTheme="minorHAnsi" w:cstheme="minorBidi" w:hint="eastAsia"/>
               <w:b w:val="0"/>
               <w:noProof/>
               <w:color w:val="auto"/>
@@ -2815,25 +2813,7 @@
           <w:szCs w:val="22"/>
           <w:lang w:val="en-GB"/>
         </w:rPr>
-        <w:t xml:space="preserve">Declarations can either be filled out as a standard (IMA), or as pre-lodged (IMD) declaration. IMA declarations are only sent to DMS and must therefore include a </w:t>
-      </w:r>
-      <w:proofErr w:type="spellStart"/>
-      <w:r>
-        <w:rPr>
-          <w:sz w:val="22"/>
-          <w:szCs w:val="22"/>
-          <w:lang w:val="en-GB"/>
-        </w:rPr>
-        <w:t>goods</w:t>
-      </w:r>
-      <w:proofErr w:type="spellEnd"/>
-      <w:r>
-        <w:rPr>
-          <w:sz w:val="22"/>
-          <w:szCs w:val="22"/>
-          <w:lang w:val="en-GB"/>
-        </w:rPr>
-        <w:t xml:space="preserve"> location. Whereas </w:t>
+        <w:t xml:space="preserve">Declarations can either be filled out as a standard (IMA), or as pre-lodged (IMD) declaration. IMA declarations are only sent to DMS and must therefore include a goods location. Whereas </w:t>
       </w:r>
       <w:r>
         <w:rPr>
@@ -5702,25 +5682,7 @@
           <w:szCs w:val="22"/>
           <w:lang w:val="en-GB"/>
         </w:rPr>
-        <w:t xml:space="preserve"> it is past the semantic validation in </w:t>
-      </w:r>
-      <w:proofErr w:type="spellStart"/>
-      <w:r>
-        <w:rPr>
-          <w:sz w:val="22"/>
-          <w:szCs w:val="22"/>
-          <w:lang w:val="en-GB"/>
-        </w:rPr>
-        <w:t>Axway</w:t>
-      </w:r>
-      <w:proofErr w:type="spellEnd"/>
-      <w:r>
-        <w:rPr>
-          <w:sz w:val="22"/>
-          <w:szCs w:val="22"/>
-          <w:lang w:val="en-GB"/>
-        </w:rPr>
-        <w:t>.</w:t>
+        <w:t xml:space="preserve"> it is past the semantic validation in Axway.</w:t>
       </w:r>
     </w:p>
     <w:p>
@@ -5992,17 +5954,9 @@
         <w:rPr>
           <w:lang w:val="en-GB"/>
         </w:rPr>
-        <w:t xml:space="preserve"> </w:t>
-      </w:r>
-      <w:proofErr w:type="gramStart"/>
-      <w:r>
-        <w:rPr>
-          <w:lang w:val="en-GB"/>
-        </w:rPr>
-        <w:t>notifications</w:t>
+        <w:t xml:space="preserve"> notifications</w:t>
       </w:r>
       <w:bookmarkEnd w:id="20"/>
-      <w:proofErr w:type="gramEnd"/>
     </w:p>
     <w:p>
       <w:pPr>
@@ -6501,23 +6455,13 @@
                 <w:lang w:val="en-US" w:eastAsia="da-DK"/>
               </w:rPr>
             </w:pPr>
-            <w:proofErr w:type="spellStart"/>
             <w:r>
               <w:rPr>
                 <w:rFonts w:ascii="Calibri" w:eastAsia="Times New Roman" w:hAnsi="Calibri" w:cs="Calibri"/>
                 <w:color w:val="000000"/>
                 <w:lang w:val="en-US" w:eastAsia="da-DK"/>
               </w:rPr>
-              <w:t>CustomsDebt</w:t>
-            </w:r>
-            <w:proofErr w:type="spellEnd"/>
-            <w:r>
-              <w:rPr>
-                <w:rFonts w:ascii="Calibri" w:eastAsia="Times New Roman" w:hAnsi="Calibri" w:cs="Calibri"/>
-                <w:color w:val="000000"/>
-                <w:lang w:val="en-US" w:eastAsia="da-DK"/>
-              </w:rPr>
-              <w:t xml:space="preserve"> Trader Notification</w:t>
+              <w:t>CustomsDebt Trader Notification</w:t>
             </w:r>
           </w:p>
         </w:tc>
@@ -6708,17 +6652,9 @@
         <w:rPr>
           <w:lang w:val="en-GB"/>
         </w:rPr>
-        <w:t xml:space="preserve"> </w:t>
-      </w:r>
-      <w:proofErr w:type="gramStart"/>
-      <w:r>
-        <w:rPr>
-          <w:lang w:val="en-GB"/>
-        </w:rPr>
-        <w:t>notifications</w:t>
+        <w:t xml:space="preserve"> notifications</w:t>
       </w:r>
       <w:bookmarkEnd w:id="22"/>
-      <w:proofErr w:type="gramEnd"/>
     </w:p>
     <w:p>
       <w:pPr>
@@ -7093,23 +7029,13 @@
                 <w:lang w:val="en-US" w:eastAsia="da-DK"/>
               </w:rPr>
             </w:pPr>
-            <w:proofErr w:type="spellStart"/>
             <w:r>
               <w:rPr>
                 <w:rFonts w:ascii="Calibri" w:eastAsia="Times New Roman" w:hAnsi="Calibri" w:cs="Calibri"/>
                 <w:color w:val="000000"/>
                 <w:lang w:val="en-US" w:eastAsia="da-DK"/>
               </w:rPr>
-              <w:t>CustomsDebt</w:t>
-            </w:r>
-            <w:proofErr w:type="spellEnd"/>
-            <w:r>
-              <w:rPr>
-                <w:rFonts w:ascii="Calibri" w:eastAsia="Times New Roman" w:hAnsi="Calibri" w:cs="Calibri"/>
-                <w:color w:val="000000"/>
-                <w:lang w:val="en-US" w:eastAsia="da-DK"/>
-              </w:rPr>
-              <w:t xml:space="preserve"> Trader Notification</w:t>
+              <w:t>CustomsDebt Trader Notification</w:t>
             </w:r>
           </w:p>
         </w:tc>
@@ -8447,10 +8373,10 @@
           <w:lang w:val="en-GB"/>
         </w:rPr>
         <w:drawing>
-          <wp:inline distT="0" distB="0" distL="0" distR="0" wp14:anchorId="37B199EA" wp14:editId="7E6C88DB">
-            <wp:extent cx="6120130" cy="3031490"/>
-            <wp:effectExtent l="0" t="0" r="0" b="0"/>
-            <wp:docPr id="2" name="Picture 2" descr="Diagram&#10;&#10;Description automatically generated"/>
+          <wp:inline distT="0" distB="0" distL="0" distR="0" wp14:anchorId="6F30ACAE" wp14:editId="605B0781">
+            <wp:extent cx="6120130" cy="2303780"/>
+            <wp:effectExtent l="0" t="0" r="0" b="1270"/>
+            <wp:docPr id="3" name="Picture 3"/>
             <wp:cNvGraphicFramePr>
               <a:graphicFrameLocks xmlns:a="http://schemas.openxmlformats.org/drawingml/2006/main" noChangeAspect="1"/>
             </wp:cNvGraphicFramePr>
@@ -8458,11 +8384,11 @@
               <a:graphicData uri="http://schemas.openxmlformats.org/drawingml/2006/picture">
                 <pic:pic xmlns:pic="http://schemas.openxmlformats.org/drawingml/2006/picture">
                   <pic:nvPicPr>
-                    <pic:cNvPr id="2" name="Picture 2" descr="Diagram&#10;&#10;Description automatically generated"/>
+                    <pic:cNvPr id="3" name="Picture 3"/>
                     <pic:cNvPicPr/>
                   </pic:nvPicPr>
                   <pic:blipFill>
-                    <a:blip r:embed="rId23">
+                    <a:blip r:embed="rId23" cstate="print">
                       <a:extLst>
                         <a:ext uri="{28A0092B-C50C-407E-A947-70E740481C1C}">
                           <a14:useLocalDpi xmlns:a14="http://schemas.microsoft.com/office/drawing/2010/main" val="0"/>
@@ -8476,7 +8402,7 @@
                   <pic:spPr>
                     <a:xfrm>
                       <a:off x="0" y="0"/>
-                      <a:ext cx="6120130" cy="3031490"/>
+                      <a:ext cx="6120130" cy="2303780"/>
                     </a:xfrm>
                     <a:prstGeom prst="rect">
                       <a:avLst/>
@@ -8883,8 +8809,203 @@
           </w:p>
         </w:tc>
       </w:tr>
+      <w:tr>
+        <w:trPr>
+          <w:trHeight w:val="315"/>
+        </w:trPr>
+        <w:tc>
+          <w:tcPr>
+            <w:cnfStyle w:val="001000000000" w:firstRow="0" w:lastRow="0" w:firstColumn="1" w:lastColumn="0" w:oddVBand="0" w:evenVBand="0" w:oddHBand="0" w:evenHBand="0" w:firstRowFirstColumn="0" w:firstRowLastColumn="0" w:lastRowFirstColumn="0" w:lastRowLastColumn="0"/>
+            <w:tcW w:w="3428" w:type="dxa"/>
+          </w:tcPr>
+          <w:p>
+            <w:pPr>
+              <w:rPr>
+                <w:rFonts w:ascii="Calibri" w:eastAsia="Times New Roman" w:hAnsi="Calibri" w:cs="Calibri"/>
+                <w:color w:val="000000"/>
+                <w:lang w:val="en-US" w:eastAsia="da-DK"/>
+              </w:rPr>
+            </w:pPr>
+            <w:r>
+              <w:rPr>
+                <w:rFonts w:ascii="Calibri" w:eastAsia="Times New Roman" w:hAnsi="Calibri" w:cs="Calibri"/>
+                <w:color w:val="000000"/>
+                <w:lang w:val="en-US" w:eastAsia="da-DK"/>
+              </w:rPr>
+              <w:t>CustomsDebt Trader Notification</w:t>
+            </w:r>
+          </w:p>
+        </w:tc>
+        <w:tc>
+          <w:tcPr>
+            <w:tcW w:w="1189" w:type="dxa"/>
+          </w:tcPr>
+          <w:p>
+            <w:pPr>
+              <w:cnfStyle w:val="000000000000" w:firstRow="0" w:lastRow="0" w:firstColumn="0" w:lastColumn="0" w:oddVBand="0" w:evenVBand="0" w:oddHBand="0" w:evenHBand="0" w:firstRowFirstColumn="0" w:firstRowLastColumn="0" w:lastRowFirstColumn="0" w:lastRowLastColumn="0"/>
+              <w:rPr>
+                <w:rFonts w:ascii="Calibri" w:eastAsia="Times New Roman" w:hAnsi="Calibri" w:cs="Calibri"/>
+                <w:color w:val="000000"/>
+                <w:lang w:val="en-US" w:eastAsia="da-DK"/>
+              </w:rPr>
+            </w:pPr>
+            <w:r>
+              <w:rPr>
+                <w:rFonts w:ascii="Calibri" w:eastAsia="Times New Roman" w:hAnsi="Calibri" w:cs="Calibri"/>
+                <w:color w:val="000000"/>
+                <w:lang w:val="en-US" w:eastAsia="da-DK"/>
+              </w:rPr>
+              <w:t>CWMTAX</w:t>
+            </w:r>
+          </w:p>
+        </w:tc>
+        <w:tc>
+          <w:tcPr>
+            <w:tcW w:w="4500" w:type="dxa"/>
+          </w:tcPr>
+          <w:p>
+            <w:pPr>
+              <w:cnfStyle w:val="000000000000" w:firstRow="0" w:lastRow="0" w:firstColumn="0" w:lastColumn="0" w:oddVBand="0" w:evenVBand="0" w:oddHBand="0" w:evenHBand="0" w:firstRowFirstColumn="0" w:firstRowLastColumn="0" w:lastRowFirstColumn="0" w:lastRowLastColumn="0"/>
+              <w:rPr>
+                <w:rFonts w:ascii="Calibri" w:eastAsia="Times New Roman" w:hAnsi="Calibri" w:cs="Calibri"/>
+                <w:color w:val="000000"/>
+                <w:lang w:val="en-US" w:eastAsia="da-DK"/>
+              </w:rPr>
+            </w:pPr>
+            <w:r>
+              <w:rPr>
+                <w:rFonts w:ascii="Calibri" w:eastAsia="Times New Roman" w:hAnsi="Calibri" w:cs="Calibri"/>
+                <w:color w:val="000000"/>
+                <w:lang w:val="en-US" w:eastAsia="da-DK"/>
+              </w:rPr>
+              <w:t>Notification of customs debt</w:t>
+            </w:r>
+            <w:r>
+              <w:rPr>
+                <w:rFonts w:ascii="Calibri" w:eastAsia="Times New Roman" w:hAnsi="Calibri" w:cs="Calibri"/>
+                <w:color w:val="000000"/>
+                <w:lang w:val="en-US" w:eastAsia="da-DK"/>
+              </w:rPr>
+              <w:t>.</w:t>
+            </w:r>
+          </w:p>
+        </w:tc>
+      </w:tr>
+      <w:tr>
+        <w:trPr>
+          <w:cnfStyle w:val="000000100000" w:firstRow="0" w:lastRow="0" w:firstColumn="0" w:lastColumn="0" w:oddVBand="0" w:evenVBand="0" w:oddHBand="1" w:evenHBand="0" w:firstRowFirstColumn="0" w:firstRowLastColumn="0" w:lastRowFirstColumn="0" w:lastRowLastColumn="0"/>
+          <w:trHeight w:val="315"/>
+        </w:trPr>
+        <w:tc>
+          <w:tcPr>
+            <w:cnfStyle w:val="001000000000" w:firstRow="0" w:lastRow="0" w:firstColumn="1" w:lastColumn="0" w:oddVBand="0" w:evenVBand="0" w:oddHBand="0" w:evenHBand="0" w:firstRowFirstColumn="0" w:firstRowLastColumn="0" w:lastRowFirstColumn="0" w:lastRowLastColumn="0"/>
+            <w:tcW w:w="3428" w:type="dxa"/>
+          </w:tcPr>
+          <w:p>
+            <w:pPr>
+              <w:rPr>
+                <w:rFonts w:ascii="Calibri" w:eastAsia="Times New Roman" w:hAnsi="Calibri" w:cs="Calibri"/>
+                <w:color w:val="000000"/>
+                <w:lang w:val="en-US" w:eastAsia="da-DK"/>
+              </w:rPr>
+            </w:pPr>
+            <w:r>
+              <w:rPr>
+                <w:rFonts w:ascii="Calibri" w:eastAsia="Times New Roman" w:hAnsi="Calibri" w:cs="Calibri"/>
+                <w:color w:val="000000"/>
+                <w:lang w:val="en-US" w:eastAsia="da-DK"/>
+              </w:rPr>
+              <w:t>Corrected Declaration Notification</w:t>
+            </w:r>
+          </w:p>
+        </w:tc>
+        <w:tc>
+          <w:tcPr>
+            <w:tcW w:w="1189" w:type="dxa"/>
+          </w:tcPr>
+          <w:p>
+            <w:pPr>
+              <w:cnfStyle w:val="000000100000" w:firstRow="0" w:lastRow="0" w:firstColumn="0" w:lastColumn="0" w:oddVBand="0" w:evenVBand="0" w:oddHBand="1" w:evenHBand="0" w:firstRowFirstColumn="0" w:firstRowLastColumn="0" w:lastRowFirstColumn="0" w:lastRowLastColumn="0"/>
+              <w:rPr>
+                <w:rFonts w:ascii="Calibri" w:eastAsia="Times New Roman" w:hAnsi="Calibri" w:cs="Calibri"/>
+                <w:color w:val="000000"/>
+                <w:lang w:val="en-US" w:eastAsia="da-DK"/>
+              </w:rPr>
+            </w:pPr>
+            <w:r>
+              <w:rPr>
+                <w:rFonts w:ascii="Calibri" w:eastAsia="Times New Roman" w:hAnsi="Calibri" w:cs="Calibri"/>
+                <w:color w:val="000000"/>
+                <w:lang w:val="en-US" w:eastAsia="da-DK"/>
+              </w:rPr>
+              <w:t>CWMRE</w:t>
+            </w:r>
+            <w:r>
+              <w:rPr>
+                <w:rFonts w:ascii="Calibri" w:eastAsia="Times New Roman" w:hAnsi="Calibri" w:cs="Calibri"/>
+                <w:color w:val="000000"/>
+                <w:lang w:val="en-US" w:eastAsia="da-DK"/>
+              </w:rPr>
+              <w:t>S</w:t>
+            </w:r>
+          </w:p>
+        </w:tc>
+        <w:tc>
+          <w:tcPr>
+            <w:tcW w:w="4500" w:type="dxa"/>
+          </w:tcPr>
+          <w:p>
+            <w:pPr>
+              <w:cnfStyle w:val="000000100000" w:firstRow="0" w:lastRow="0" w:firstColumn="0" w:lastColumn="0" w:oddVBand="0" w:evenVBand="0" w:oddHBand="1" w:evenHBand="0" w:firstRowFirstColumn="0" w:firstRowLastColumn="0" w:lastRowFirstColumn="0" w:lastRowLastColumn="0"/>
+              <w:rPr>
+                <w:rFonts w:ascii="Calibri" w:eastAsia="Times New Roman" w:hAnsi="Calibri" w:cs="Calibri"/>
+                <w:color w:val="000000"/>
+                <w:lang w:val="en-US" w:eastAsia="da-DK"/>
+              </w:rPr>
+            </w:pPr>
+            <w:r>
+              <w:rPr>
+                <w:rFonts w:ascii="Calibri" w:eastAsia="Times New Roman" w:hAnsi="Calibri" w:cs="Calibri"/>
+                <w:color w:val="000000"/>
+                <w:lang w:val="en-US" w:eastAsia="da-DK"/>
+              </w:rPr>
+              <w:t xml:space="preserve">The result of the </w:t>
+            </w:r>
+            <w:r>
+              <w:rPr>
+                <w:rFonts w:ascii="Calibri" w:eastAsia="Times New Roman" w:hAnsi="Calibri" w:cs="Calibri"/>
+                <w:color w:val="000000"/>
+                <w:lang w:val="en-US" w:eastAsia="da-DK"/>
+              </w:rPr>
+              <w:t>amendment</w:t>
+            </w:r>
+            <w:r>
+              <w:rPr>
+                <w:rFonts w:ascii="Calibri" w:eastAsia="Times New Roman" w:hAnsi="Calibri" w:cs="Calibri"/>
+                <w:color w:val="000000"/>
+                <w:lang w:val="en-US" w:eastAsia="da-DK"/>
+              </w:rPr>
+              <w:t xml:space="preserve"> to the declaration</w:t>
+            </w:r>
+            <w:r>
+              <w:rPr>
+                <w:rFonts w:ascii="Calibri" w:eastAsia="Times New Roman" w:hAnsi="Calibri" w:cs="Calibri"/>
+                <w:color w:val="000000"/>
+                <w:lang w:val="en-US" w:eastAsia="da-DK"/>
+              </w:rPr>
+              <w:t>.</w:t>
+            </w:r>
+          </w:p>
+        </w:tc>
+      </w:tr>
     </w:tbl>
-    <w:p/>
+    <w:p>
+      <w:pPr>
+        <w:rPr>
+          <w:lang w:val="en-US"/>
+        </w:rPr>
+      </w:pPr>
+    </w:p>
     <w:p>
       <w:pPr>
         <w:pStyle w:val="BodyText"/>
@@ -9551,10 +9672,10 @@
             <v:path o:extrusionok="f" gradientshapeok="t" o:connecttype="rect"/>
             <o:lock v:ext="edit" aspectratio="t"/>
           </v:shapetype>
-          <v:shape id="_x0000_i1035" type="#_x0000_t75" style="width:77.3pt;height:49.5pt" o:ole="">
+          <v:shape id="_x0000_i1025" type="#_x0000_t75" style="width:77.25pt;height:49.5pt" o:ole="">
             <v:imagedata r:id="rId25" o:title=""/>
           </v:shape>
-          <o:OLEObject Type="Embed" ProgID="Excel.Sheet.12" ShapeID="_x0000_i1035" DrawAspect="Icon" ObjectID="_1682336486" r:id="rId26"/>
+          <o:OLEObject Type="Embed" ProgID="Excel.Sheet.12" ShapeID="_x0000_i1025" DrawAspect="Icon" ObjectID="_1683539949" r:id="rId26"/>
         </w:object>
       </w:r>
     </w:p>
@@ -9594,10 +9715,10 @@
           <w:lang w:val="en-GB"/>
         </w:rPr>
         <w:object w:dxaOrig="1562" w:dyaOrig="1011" w14:anchorId="7DC57FDE">
-          <v:shape id="_x0000_i1036" type="#_x0000_t75" style="width:78pt;height:50.25pt" o:ole="">
+          <v:shape id="_x0000_i1026" type="#_x0000_t75" style="width:78pt;height:50.25pt" o:ole="">
             <v:imagedata r:id="rId27" o:title=""/>
           </v:shape>
-          <o:OLEObject Type="Embed" ProgID="Excel.Sheet.12" ShapeID="_x0000_i1036" DrawAspect="Icon" ObjectID="_1682336487" r:id="rId28"/>
+          <o:OLEObject Type="Embed" ProgID="Excel.Sheet.12" ShapeID="_x0000_i1026" DrawAspect="Icon" ObjectID="_1683539950" r:id="rId28"/>
         </w:object>
       </w:r>
     </w:p>
@@ -9634,25 +9755,7 @@
           <w:szCs w:val="22"/>
           <w:lang w:val="en-GB"/>
         </w:rPr>
-        <w:t xml:space="preserve">Note that this document describes both error codes, and warnings. Both are delivered in the error-structure of the XML, but the usage of the codes, are determined by the </w:t>
-      </w:r>
-      <w:proofErr w:type="spellStart"/>
-      <w:r>
-        <w:rPr>
-          <w:sz w:val="22"/>
-          <w:szCs w:val="22"/>
-          <w:lang w:val="en-GB"/>
-        </w:rPr>
-        <w:t>NotificationEventType</w:t>
-      </w:r>
-      <w:proofErr w:type="spellEnd"/>
-      <w:r>
-        <w:rPr>
-          <w:sz w:val="22"/>
-          <w:szCs w:val="22"/>
-          <w:lang w:val="en-GB"/>
-        </w:rPr>
-        <w:t>.</w:t>
+        <w:t>Note that this document describes both error codes, and warnings. Both are delivered in the error-structure of the XML, but the usage of the codes, are determined by the NotificationEventType.</w:t>
       </w:r>
     </w:p>
     <w:p>
@@ -9786,23 +9889,7 @@
           <w:sz w:val="17"/>
           <w:szCs w:val="17"/>
         </w:rPr>
-        <w:t>&lt;</w:t>
-      </w:r>
-      <w:proofErr w:type="spellStart"/>
-      <w:r>
-        <w:rPr>
-          <w:sz w:val="17"/>
-          <w:szCs w:val="17"/>
-        </w:rPr>
-        <w:t>NotificationEventType</w:t>
-      </w:r>
-      <w:proofErr w:type="spellEnd"/>
-      <w:r>
-        <w:rPr>
-          <w:sz w:val="17"/>
-          <w:szCs w:val="17"/>
-        </w:rPr>
-        <w:t>&gt;</w:t>
+        <w:t>&lt;NotificationEventType&gt;</w:t>
       </w:r>
       <w:r>
         <w:rPr>
@@ -9817,23 +9904,7 @@
           <w:sz w:val="17"/>
           <w:szCs w:val="17"/>
         </w:rPr>
-        <w:t>&lt;/</w:t>
-      </w:r>
-      <w:proofErr w:type="spellStart"/>
-      <w:r>
-        <w:rPr>
-          <w:sz w:val="17"/>
-          <w:szCs w:val="17"/>
-        </w:rPr>
-        <w:t>NotificationEventType</w:t>
-      </w:r>
-      <w:proofErr w:type="spellEnd"/>
-      <w:r>
-        <w:rPr>
-          <w:sz w:val="17"/>
-          <w:szCs w:val="17"/>
-        </w:rPr>
-        <w:t>&gt;</w:t>
+        <w:t>&lt;/NotificationEventType&gt;</w:t>
       </w:r>
     </w:p>
     <w:p>
@@ -9962,23 +10033,7 @@
           <w:sz w:val="17"/>
           <w:szCs w:val="17"/>
         </w:rPr>
-        <w:t>&lt;</w:t>
-      </w:r>
-      <w:proofErr w:type="spellStart"/>
-      <w:r>
-        <w:rPr>
-          <w:sz w:val="17"/>
-          <w:szCs w:val="17"/>
-        </w:rPr>
-        <w:t>Declaration</w:t>
-      </w:r>
-      <w:proofErr w:type="spellEnd"/>
-      <w:r>
-        <w:rPr>
-          <w:sz w:val="17"/>
-          <w:szCs w:val="17"/>
-        </w:rPr>
-        <w:t>&gt;</w:t>
+        <w:t>&lt;Declaration&gt;</w:t>
       </w:r>
     </w:p>
     <w:p>
@@ -10170,23 +10225,7 @@
           <w:sz w:val="17"/>
           <w:szCs w:val="17"/>
         </w:rPr>
-        <w:t>&lt;</w:t>
-      </w:r>
-      <w:proofErr w:type="spellStart"/>
-      <w:r>
-        <w:rPr>
-          <w:sz w:val="17"/>
-          <w:szCs w:val="17"/>
-        </w:rPr>
-        <w:t>VersionID</w:t>
-      </w:r>
-      <w:proofErr w:type="spellEnd"/>
-      <w:r>
-        <w:rPr>
-          <w:sz w:val="17"/>
-          <w:szCs w:val="17"/>
-        </w:rPr>
-        <w:t>&gt;</w:t>
+        <w:t>&lt;VersionID&gt;</w:t>
       </w:r>
       <w:r>
         <w:rPr>
@@ -10201,23 +10240,7 @@
           <w:sz w:val="17"/>
           <w:szCs w:val="17"/>
         </w:rPr>
-        <w:t>&lt;/</w:t>
-      </w:r>
-      <w:proofErr w:type="spellStart"/>
-      <w:r>
-        <w:rPr>
-          <w:sz w:val="17"/>
-          <w:szCs w:val="17"/>
-        </w:rPr>
-        <w:t>VersionID</w:t>
-      </w:r>
-      <w:proofErr w:type="spellEnd"/>
-      <w:r>
-        <w:rPr>
-          <w:sz w:val="17"/>
-          <w:szCs w:val="17"/>
-        </w:rPr>
-        <w:t>&gt;</w:t>
+        <w:t>&lt;/VersionID&gt;</w:t>
       </w:r>
     </w:p>
     <w:p>
@@ -10271,23 +10294,7 @@
           <w:sz w:val="17"/>
           <w:szCs w:val="17"/>
         </w:rPr>
-        <w:t>&lt;</w:t>
-      </w:r>
-      <w:proofErr w:type="spellStart"/>
-      <w:r>
-        <w:rPr>
-          <w:sz w:val="17"/>
-          <w:szCs w:val="17"/>
-        </w:rPr>
-        <w:t>SubmitterReferenceNumber</w:t>
-      </w:r>
-      <w:proofErr w:type="spellEnd"/>
-      <w:r>
-        <w:rPr>
-          <w:sz w:val="17"/>
-          <w:szCs w:val="17"/>
-        </w:rPr>
-        <w:t>&gt;</w:t>
+        <w:t>&lt;SubmitterReferenceNumber&gt;</w:t>
       </w:r>
       <w:r>
         <w:rPr>
@@ -10302,23 +10309,7 @@
           <w:sz w:val="17"/>
           <w:szCs w:val="17"/>
         </w:rPr>
-        <w:t>&lt;/</w:t>
-      </w:r>
-      <w:proofErr w:type="spellStart"/>
-      <w:r>
-        <w:rPr>
-          <w:sz w:val="17"/>
-          <w:szCs w:val="17"/>
-        </w:rPr>
-        <w:t>SubmitterReferenceNumber</w:t>
-      </w:r>
-      <w:proofErr w:type="spellEnd"/>
-      <w:r>
-        <w:rPr>
-          <w:sz w:val="17"/>
-          <w:szCs w:val="17"/>
-        </w:rPr>
-        <w:t>&gt;</w:t>
+        <w:t>&lt;/SubmitterReferenceNumber&gt;</w:t>
       </w:r>
     </w:p>
     <w:p>
@@ -10372,23 +10363,7 @@
           <w:sz w:val="17"/>
           <w:szCs w:val="17"/>
         </w:rPr>
-        <w:t>&lt;</w:t>
-      </w:r>
-      <w:proofErr w:type="spellStart"/>
-      <w:r>
-        <w:rPr>
-          <w:sz w:val="17"/>
-          <w:szCs w:val="17"/>
-        </w:rPr>
-        <w:t>RejectionDateTime</w:t>
-      </w:r>
-      <w:proofErr w:type="spellEnd"/>
-      <w:r>
-        <w:rPr>
-          <w:sz w:val="17"/>
-          <w:szCs w:val="17"/>
-        </w:rPr>
-        <w:t>&gt;</w:t>
+        <w:t>&lt;RejectionDateTime&gt;</w:t>
       </w:r>
     </w:p>
     <w:p>
@@ -10442,17 +10417,8 @@
           <w:sz w:val="17"/>
           <w:szCs w:val="17"/>
         </w:rPr>
-        <w:t>&lt;</w:t>
-      </w:r>
-      <w:proofErr w:type="spellStart"/>
-      <w:r>
-        <w:rPr>
-          <w:sz w:val="17"/>
-          <w:szCs w:val="17"/>
-        </w:rPr>
-        <w:t>DateTimeString</w:t>
-      </w:r>
-      <w:proofErr w:type="spellEnd"/>
+        <w:t>&lt;DateTimeString</w:t>
+      </w:r>
       <w:r>
         <w:rPr>
           <w:color w:val="000000"/>
@@ -10461,7 +10427,6 @@
         </w:rPr>
         <w:t xml:space="preserve"> </w:t>
       </w:r>
-      <w:proofErr w:type="spellStart"/>
       <w:r>
         <w:rPr>
           <w:sz w:val="17"/>
@@ -10469,7 +10434,6 @@
         </w:rPr>
         <w:t>formatCode</w:t>
       </w:r>
-      <w:proofErr w:type="spellEnd"/>
       <w:r>
         <w:rPr>
           <w:color w:val="666600"/>
@@ -10498,23 +10462,7 @@
           <w:sz w:val="17"/>
           <w:szCs w:val="17"/>
         </w:rPr>
-        <w:t>&lt;/</w:t>
-      </w:r>
-      <w:proofErr w:type="spellStart"/>
-      <w:r>
-        <w:rPr>
-          <w:sz w:val="17"/>
-          <w:szCs w:val="17"/>
-        </w:rPr>
-        <w:t>DateTimeString</w:t>
-      </w:r>
-      <w:proofErr w:type="spellEnd"/>
-      <w:r>
-        <w:rPr>
-          <w:sz w:val="17"/>
-          <w:szCs w:val="17"/>
-        </w:rPr>
-        <w:t>&gt;</w:t>
+        <w:t>&lt;/DateTimeString&gt;</w:t>
       </w:r>
     </w:p>
     <w:p>
@@ -10568,23 +10516,7 @@
           <w:sz w:val="17"/>
           <w:szCs w:val="17"/>
         </w:rPr>
-        <w:t>&lt;/</w:t>
-      </w:r>
-      <w:proofErr w:type="spellStart"/>
-      <w:r>
-        <w:rPr>
-          <w:sz w:val="17"/>
-          <w:szCs w:val="17"/>
-        </w:rPr>
-        <w:t>RejectionDateTime</w:t>
-      </w:r>
-      <w:proofErr w:type="spellEnd"/>
-      <w:r>
-        <w:rPr>
-          <w:sz w:val="17"/>
-          <w:szCs w:val="17"/>
-        </w:rPr>
-        <w:t>&gt;</w:t>
+        <w:t>&lt;/RejectionDateTime&gt;</w:t>
       </w:r>
     </w:p>
     <w:p>
@@ -10638,23 +10570,7 @@
           <w:sz w:val="17"/>
           <w:szCs w:val="17"/>
         </w:rPr>
-        <w:t>&lt;/</w:t>
-      </w:r>
-      <w:proofErr w:type="spellStart"/>
-      <w:r>
-        <w:rPr>
-          <w:sz w:val="17"/>
-          <w:szCs w:val="17"/>
-        </w:rPr>
-        <w:t>Declaration</w:t>
-      </w:r>
-      <w:proofErr w:type="spellEnd"/>
-      <w:r>
-        <w:rPr>
-          <w:sz w:val="17"/>
-          <w:szCs w:val="17"/>
-        </w:rPr>
-        <w:t>&gt;</w:t>
+        <w:t>&lt;/Declaration&gt;</w:t>
       </w:r>
     </w:p>
     <w:p>
@@ -10708,23 +10624,7 @@
           <w:sz w:val="17"/>
           <w:szCs w:val="17"/>
         </w:rPr>
-        <w:t>&lt;</w:t>
-      </w:r>
-      <w:proofErr w:type="spellStart"/>
-      <w:r>
-        <w:rPr>
-          <w:sz w:val="17"/>
-          <w:szCs w:val="17"/>
-        </w:rPr>
-        <w:t>Error</w:t>
-      </w:r>
-      <w:proofErr w:type="spellEnd"/>
-      <w:r>
-        <w:rPr>
-          <w:sz w:val="17"/>
-          <w:szCs w:val="17"/>
-        </w:rPr>
-        <w:t>&gt;</w:t>
+        <w:t>&lt;Error&gt;</w:t>
       </w:r>
     </w:p>
     <w:p>
@@ -10778,23 +10678,7 @@
           <w:sz w:val="17"/>
           <w:szCs w:val="17"/>
         </w:rPr>
-        <w:t>&lt;</w:t>
-      </w:r>
-      <w:proofErr w:type="spellStart"/>
-      <w:r>
-        <w:rPr>
-          <w:sz w:val="17"/>
-          <w:szCs w:val="17"/>
-        </w:rPr>
-        <w:t>ValidationCode</w:t>
-      </w:r>
-      <w:proofErr w:type="spellEnd"/>
-      <w:r>
-        <w:rPr>
-          <w:sz w:val="17"/>
-          <w:szCs w:val="17"/>
-        </w:rPr>
-        <w:t>&gt;</w:t>
+        <w:t>&lt;ValidationCode&gt;</w:t>
       </w:r>
       <w:r>
         <w:rPr>
@@ -10809,23 +10693,7 @@
           <w:sz w:val="17"/>
           <w:szCs w:val="17"/>
         </w:rPr>
-        <w:t>&lt;/</w:t>
-      </w:r>
-      <w:proofErr w:type="spellStart"/>
-      <w:r>
-        <w:rPr>
-          <w:sz w:val="17"/>
-          <w:szCs w:val="17"/>
-        </w:rPr>
-        <w:t>ValidationCode</w:t>
-      </w:r>
-      <w:proofErr w:type="spellEnd"/>
-      <w:r>
-        <w:rPr>
-          <w:sz w:val="17"/>
-          <w:szCs w:val="17"/>
-        </w:rPr>
-        <w:t>&gt;</w:t>
+        <w:t>&lt;/ValidationCode&gt;</w:t>
       </w:r>
     </w:p>
     <w:p>
@@ -10882,25 +10750,7 @@
           <w:szCs w:val="17"/>
           <w:lang w:val="en-US"/>
         </w:rPr>
-        <w:t>&lt;</w:t>
-      </w:r>
-      <w:proofErr w:type="spellStart"/>
-      <w:r>
-        <w:rPr>
-          <w:sz w:val="17"/>
-          <w:szCs w:val="17"/>
-          <w:lang w:val="en-US"/>
-        </w:rPr>
-        <w:t>ValidationText</w:t>
-      </w:r>
-      <w:proofErr w:type="spellEnd"/>
-      <w:r>
-        <w:rPr>
-          <w:sz w:val="17"/>
-          <w:szCs w:val="17"/>
-          <w:lang w:val="en-US"/>
-        </w:rPr>
-        <w:t>&gt;</w:t>
+        <w:t>&lt;ValidationText&gt;</w:t>
       </w:r>
       <w:r>
         <w:rPr>
@@ -10909,52 +10759,15 @@
           <w:szCs w:val="17"/>
           <w:lang w:val="en-US"/>
         </w:rPr>
-        <w:t xml:space="preserve">Error in "Exporter country" (3/1) the country code does not </w:t>
-      </w:r>
-      <w:proofErr w:type="gramStart"/>
-      <w:r>
-        <w:rPr>
-          <w:color w:val="000000"/>
+        <w:t>Error in "Exporter country" (3/1) the country code does not exist.</w:t>
+      </w:r>
+      <w:r>
+        <w:rPr>
           <w:sz w:val="17"/>
           <w:szCs w:val="17"/>
           <w:lang w:val="en-US"/>
         </w:rPr>
-        <w:t>exist.</w:t>
-      </w:r>
-      <w:r>
-        <w:rPr>
-          <w:sz w:val="17"/>
-          <w:szCs w:val="17"/>
-          <w:lang w:val="en-US"/>
-        </w:rPr>
-        <w:t>&lt;</w:t>
-      </w:r>
-      <w:proofErr w:type="gramEnd"/>
-      <w:r>
-        <w:rPr>
-          <w:sz w:val="17"/>
-          <w:szCs w:val="17"/>
-          <w:lang w:val="en-US"/>
-        </w:rPr>
-        <w:t>/</w:t>
-      </w:r>
-      <w:proofErr w:type="spellStart"/>
-      <w:r>
-        <w:rPr>
-          <w:sz w:val="17"/>
-          <w:szCs w:val="17"/>
-          <w:lang w:val="en-US"/>
-        </w:rPr>
-        <w:t>ValidationText</w:t>
-      </w:r>
-      <w:proofErr w:type="spellEnd"/>
-      <w:r>
-        <w:rPr>
-          <w:sz w:val="17"/>
-          <w:szCs w:val="17"/>
-          <w:lang w:val="en-US"/>
-        </w:rPr>
-        <w:t>&gt;</w:t>
+        <w:t>&lt;/ValidationText&gt;</w:t>
       </w:r>
     </w:p>
     <w:p>
@@ -11066,25 +10879,7 @@
           <w:szCs w:val="17"/>
           <w:lang w:val="en-US"/>
         </w:rPr>
-        <w:t>&lt;</w:t>
-      </w:r>
-      <w:proofErr w:type="spellStart"/>
-      <w:r>
-        <w:rPr>
-          <w:sz w:val="17"/>
-          <w:szCs w:val="17"/>
-          <w:lang w:val="en-US"/>
-        </w:rPr>
-        <w:t>DocumentSectionCode</w:t>
-      </w:r>
-      <w:proofErr w:type="spellEnd"/>
-      <w:r>
-        <w:rPr>
-          <w:sz w:val="17"/>
-          <w:szCs w:val="17"/>
-          <w:lang w:val="en-US"/>
-        </w:rPr>
-        <w:t>&gt;</w:t>
+        <w:t>&lt;DocumentSectionCode&gt;</w:t>
       </w:r>
       <w:r>
         <w:rPr>
@@ -11093,84 +10888,15 @@
           <w:szCs w:val="17"/>
           <w:lang w:val="en-US"/>
         </w:rPr>
-        <w:t>$.</w:t>
-      </w:r>
-      <w:proofErr w:type="spellStart"/>
-      <w:r>
-        <w:rPr>
-          <w:color w:val="000000"/>
+        <w:t>$.consignmentShipment[?(@.sequenceNumber == 1)].goodsItems[?(@.sequenceNumber == 1)]</w:t>
+      </w:r>
+      <w:r>
+        <w:rPr>
           <w:sz w:val="17"/>
           <w:szCs w:val="17"/>
           <w:lang w:val="en-US"/>
         </w:rPr>
-        <w:t>consignmentShipment</w:t>
-      </w:r>
-      <w:proofErr w:type="spellEnd"/>
-      <w:proofErr w:type="gramStart"/>
-      <w:r>
-        <w:rPr>
-          <w:color w:val="000000"/>
-          <w:sz w:val="17"/>
-          <w:szCs w:val="17"/>
-          <w:lang w:val="en-US"/>
-        </w:rPr>
-        <w:t>[?(</w:t>
-      </w:r>
-      <w:proofErr w:type="gramEnd"/>
-      <w:r>
-        <w:rPr>
-          <w:color w:val="000000"/>
-          <w:sz w:val="17"/>
-          <w:szCs w:val="17"/>
-          <w:lang w:val="en-US"/>
-        </w:rPr>
-        <w:t>@.sequenceNumber == 1)].</w:t>
-      </w:r>
-      <w:proofErr w:type="spellStart"/>
-      <w:r>
-        <w:rPr>
-          <w:color w:val="000000"/>
-          <w:sz w:val="17"/>
-          <w:szCs w:val="17"/>
-          <w:lang w:val="en-US"/>
-        </w:rPr>
-        <w:t>goodsItems</w:t>
-      </w:r>
-      <w:proofErr w:type="spellEnd"/>
-      <w:r>
-        <w:rPr>
-          <w:color w:val="000000"/>
-          <w:sz w:val="17"/>
-          <w:szCs w:val="17"/>
-          <w:lang w:val="en-US"/>
-        </w:rPr>
-        <w:t>[?(@.sequenceNumber == 1)]</w:t>
-      </w:r>
-      <w:r>
-        <w:rPr>
-          <w:sz w:val="17"/>
-          <w:szCs w:val="17"/>
-          <w:lang w:val="en-US"/>
-        </w:rPr>
-        <w:t>&lt;/</w:t>
-      </w:r>
-      <w:proofErr w:type="spellStart"/>
-      <w:r>
-        <w:rPr>
-          <w:sz w:val="17"/>
-          <w:szCs w:val="17"/>
-          <w:lang w:val="en-US"/>
-        </w:rPr>
-        <w:t>DocumentSectionCode</w:t>
-      </w:r>
-      <w:proofErr w:type="spellEnd"/>
-      <w:r>
-        <w:rPr>
-          <w:sz w:val="17"/>
-          <w:szCs w:val="17"/>
-          <w:lang w:val="en-US"/>
-        </w:rPr>
-        <w:t>&gt;</w:t>
+        <w:t>&lt;/DocumentSectionCode&gt;</w:t>
       </w:r>
     </w:p>
     <w:p>
@@ -11279,23 +11005,7 @@
           <w:sz w:val="17"/>
           <w:szCs w:val="17"/>
         </w:rPr>
-        <w:t>&lt;/</w:t>
-      </w:r>
-      <w:proofErr w:type="spellStart"/>
-      <w:r>
-        <w:rPr>
-          <w:sz w:val="17"/>
-          <w:szCs w:val="17"/>
-        </w:rPr>
-        <w:t>Error</w:t>
-      </w:r>
-      <w:proofErr w:type="spellEnd"/>
-      <w:r>
-        <w:rPr>
-          <w:sz w:val="17"/>
-          <w:szCs w:val="17"/>
-        </w:rPr>
-        <w:t>&gt;</w:t>
+        <w:t>&lt;/Error&gt;</w:t>
       </w:r>
     </w:p>
     <w:p>
@@ -11349,23 +11059,7 @@
           <w:sz w:val="17"/>
           <w:szCs w:val="17"/>
         </w:rPr>
-        <w:t>&lt;</w:t>
-      </w:r>
-      <w:proofErr w:type="spellStart"/>
-      <w:r>
-        <w:rPr>
-          <w:sz w:val="17"/>
-          <w:szCs w:val="17"/>
-        </w:rPr>
-        <w:t>NotificationCreatedDate</w:t>
-      </w:r>
-      <w:proofErr w:type="spellEnd"/>
-      <w:r>
-        <w:rPr>
-          <w:sz w:val="17"/>
-          <w:szCs w:val="17"/>
-        </w:rPr>
-        <w:t>&gt;</w:t>
+        <w:t>&lt;NotificationCreatedDate&gt;</w:t>
       </w:r>
     </w:p>
     <w:p>
@@ -11419,17 +11113,8 @@
           <w:sz w:val="17"/>
           <w:szCs w:val="17"/>
         </w:rPr>
-        <w:t>&lt;</w:t>
-      </w:r>
-      <w:proofErr w:type="spellStart"/>
-      <w:r>
-        <w:rPr>
-          <w:sz w:val="17"/>
-          <w:szCs w:val="17"/>
-        </w:rPr>
-        <w:t>DateTimeString</w:t>
-      </w:r>
-      <w:proofErr w:type="spellEnd"/>
+        <w:t>&lt;DateTimeString</w:t>
+      </w:r>
       <w:r>
         <w:rPr>
           <w:color w:val="000000"/>
@@ -11438,7 +11123,6 @@
         </w:rPr>
         <w:t xml:space="preserve"> </w:t>
       </w:r>
-      <w:proofErr w:type="spellStart"/>
       <w:r>
         <w:rPr>
           <w:sz w:val="17"/>
@@ -11446,7 +11130,6 @@
         </w:rPr>
         <w:t>formatCode</w:t>
       </w:r>
-      <w:proofErr w:type="spellEnd"/>
       <w:r>
         <w:rPr>
           <w:color w:val="666600"/>
@@ -11475,23 +11158,7 @@
           <w:sz w:val="17"/>
           <w:szCs w:val="17"/>
         </w:rPr>
-        <w:t>&lt;/</w:t>
-      </w:r>
-      <w:proofErr w:type="spellStart"/>
-      <w:r>
-        <w:rPr>
-          <w:sz w:val="17"/>
-          <w:szCs w:val="17"/>
-        </w:rPr>
-        <w:t>DateTimeString</w:t>
-      </w:r>
-      <w:proofErr w:type="spellEnd"/>
-      <w:r>
-        <w:rPr>
-          <w:sz w:val="17"/>
-          <w:szCs w:val="17"/>
-        </w:rPr>
-        <w:t>&gt;</w:t>
+        <w:t>&lt;/DateTimeString&gt;</w:t>
       </w:r>
     </w:p>
     <w:p>
@@ -11545,23 +11212,7 @@
           <w:sz w:val="17"/>
           <w:szCs w:val="17"/>
         </w:rPr>
-        <w:t>&lt;/</w:t>
-      </w:r>
-      <w:proofErr w:type="spellStart"/>
-      <w:r>
-        <w:rPr>
-          <w:sz w:val="17"/>
-          <w:szCs w:val="17"/>
-        </w:rPr>
-        <w:t>NotificationCreatedDate</w:t>
-      </w:r>
-      <w:proofErr w:type="spellEnd"/>
-      <w:r>
-        <w:rPr>
-          <w:sz w:val="17"/>
-          <w:szCs w:val="17"/>
-        </w:rPr>
-        <w:t>&gt;</w:t>
+        <w:t>&lt;/NotificationCreatedDate&gt;</w:t>
       </w:r>
     </w:p>
     <w:p>
@@ -11758,39 +11409,7 @@
           <w:sz w:val="17"/>
           <w:szCs w:val="17"/>
         </w:rPr>
-        <w:t xml:space="preserve">  &lt;</w:t>
-      </w:r>
-      <w:proofErr w:type="spellStart"/>
-      <w:r>
-        <w:rPr>
-          <w:sz w:val="17"/>
-          <w:szCs w:val="17"/>
-        </w:rPr>
-        <w:t>NotificationEventType</w:t>
-      </w:r>
-      <w:proofErr w:type="spellEnd"/>
-      <w:r>
-        <w:rPr>
-          <w:sz w:val="17"/>
-          <w:szCs w:val="17"/>
-        </w:rPr>
-        <w:t>&gt;CWMRCV&lt;/</w:t>
-      </w:r>
-      <w:proofErr w:type="spellStart"/>
-      <w:r>
-        <w:rPr>
-          <w:sz w:val="17"/>
-          <w:szCs w:val="17"/>
-        </w:rPr>
-        <w:t>NotificationEventType</w:t>
-      </w:r>
-      <w:proofErr w:type="spellEnd"/>
-      <w:r>
-        <w:rPr>
-          <w:sz w:val="17"/>
-          <w:szCs w:val="17"/>
-        </w:rPr>
-        <w:t>&gt;</w:t>
+        <w:t xml:space="preserve">  &lt;NotificationEventType&gt;CWMRCV&lt;/NotificationEventType&gt;</w:t>
       </w:r>
     </w:p>
     <w:p>
@@ -11892,23 +11511,7 @@
           <w:sz w:val="17"/>
           <w:szCs w:val="17"/>
         </w:rPr>
-        <w:t>&lt;</w:t>
-      </w:r>
-      <w:proofErr w:type="spellStart"/>
-      <w:r>
-        <w:rPr>
-          <w:sz w:val="17"/>
-          <w:szCs w:val="17"/>
-        </w:rPr>
-        <w:t>Declaration</w:t>
-      </w:r>
-      <w:proofErr w:type="spellEnd"/>
-      <w:r>
-        <w:rPr>
-          <w:sz w:val="17"/>
-          <w:szCs w:val="17"/>
-        </w:rPr>
-        <w:t>&gt;</w:t>
+        <w:t>&lt;Declaration&gt;</w:t>
       </w:r>
     </w:p>
     <w:p>
@@ -12046,39 +11649,7 @@
           <w:sz w:val="17"/>
           <w:szCs w:val="17"/>
         </w:rPr>
-        <w:t xml:space="preserve">    &lt;</w:t>
-      </w:r>
-      <w:proofErr w:type="spellStart"/>
-      <w:r>
-        <w:rPr>
-          <w:sz w:val="17"/>
-          <w:szCs w:val="17"/>
-        </w:rPr>
-        <w:t>SubmitterReferenceNumber</w:t>
-      </w:r>
-      <w:proofErr w:type="spellEnd"/>
-      <w:r>
-        <w:rPr>
-          <w:sz w:val="17"/>
-          <w:szCs w:val="17"/>
-        </w:rPr>
-        <w:t>&gt;EM060558&lt;/</w:t>
-      </w:r>
-      <w:proofErr w:type="spellStart"/>
-      <w:r>
-        <w:rPr>
-          <w:sz w:val="17"/>
-          <w:szCs w:val="17"/>
-        </w:rPr>
-        <w:t>SubmitterReferenceNumber</w:t>
-      </w:r>
-      <w:proofErr w:type="spellEnd"/>
-      <w:r>
-        <w:rPr>
-          <w:sz w:val="17"/>
-          <w:szCs w:val="17"/>
-        </w:rPr>
-        <w:t>&gt;</w:t>
+        <w:t xml:space="preserve">    &lt;SubmitterReferenceNumber&gt;EM060558&lt;/SubmitterReferenceNumber&gt;</w:t>
       </w:r>
     </w:p>
     <w:p>
@@ -12124,23 +11695,7 @@
           <w:sz w:val="17"/>
           <w:szCs w:val="17"/>
         </w:rPr>
-        <w:t xml:space="preserve">  &lt;/</w:t>
-      </w:r>
-      <w:proofErr w:type="spellStart"/>
-      <w:r>
-        <w:rPr>
-          <w:sz w:val="17"/>
-          <w:szCs w:val="17"/>
-        </w:rPr>
-        <w:t>Declaration</w:t>
-      </w:r>
-      <w:proofErr w:type="spellEnd"/>
-      <w:r>
-        <w:rPr>
-          <w:sz w:val="17"/>
-          <w:szCs w:val="17"/>
-        </w:rPr>
-        <w:t>&gt;</w:t>
+        <w:t xml:space="preserve">  &lt;/Declaration&gt;</w:t>
       </w:r>
     </w:p>
     <w:p>
@@ -12186,23 +11741,7 @@
           <w:sz w:val="17"/>
           <w:szCs w:val="17"/>
         </w:rPr>
-        <w:t xml:space="preserve">  &lt;</w:t>
-      </w:r>
-      <w:proofErr w:type="spellStart"/>
-      <w:r>
-        <w:rPr>
-          <w:sz w:val="17"/>
-          <w:szCs w:val="17"/>
-        </w:rPr>
-        <w:t>Error</w:t>
-      </w:r>
-      <w:proofErr w:type="spellEnd"/>
-      <w:r>
-        <w:rPr>
-          <w:sz w:val="17"/>
-          <w:szCs w:val="17"/>
-        </w:rPr>
-        <w:t>&gt;</w:t>
+        <w:t xml:space="preserve">  &lt;Error&gt;</w:t>
       </w:r>
     </w:p>
     <w:p>
@@ -12248,39 +11787,7 @@
           <w:sz w:val="17"/>
           <w:szCs w:val="17"/>
         </w:rPr>
-        <w:t xml:space="preserve">    &lt;</w:t>
-      </w:r>
-      <w:proofErr w:type="spellStart"/>
-      <w:r>
-        <w:rPr>
-          <w:sz w:val="17"/>
-          <w:szCs w:val="17"/>
-        </w:rPr>
-        <w:t>ValidationCode</w:t>
-      </w:r>
-      <w:proofErr w:type="spellEnd"/>
-      <w:r>
-        <w:rPr>
-          <w:sz w:val="17"/>
-          <w:szCs w:val="17"/>
-        </w:rPr>
-        <w:t>&gt;DKW1055&lt;/</w:t>
-      </w:r>
-      <w:proofErr w:type="spellStart"/>
-      <w:r>
-        <w:rPr>
-          <w:sz w:val="17"/>
-          <w:szCs w:val="17"/>
-        </w:rPr>
-        <w:t>ValidationCode</w:t>
-      </w:r>
-      <w:proofErr w:type="spellEnd"/>
-      <w:r>
-        <w:rPr>
-          <w:sz w:val="17"/>
-          <w:szCs w:val="17"/>
-        </w:rPr>
-        <w:t>&gt;</w:t>
+        <w:t xml:space="preserve">    &lt;ValidationCode&gt;DKW1055&lt;/ValidationCode&gt;</w:t>
       </w:r>
     </w:p>
     <w:p>
@@ -12374,71 +11881,7 @@
           <w:szCs w:val="17"/>
           <w:lang w:val="en-US"/>
         </w:rPr>
-        <w:t xml:space="preserve">      &lt;</w:t>
-      </w:r>
-      <w:proofErr w:type="spellStart"/>
-      <w:r>
-        <w:rPr>
-          <w:sz w:val="17"/>
-          <w:szCs w:val="17"/>
-          <w:lang w:val="en-US"/>
-        </w:rPr>
-        <w:t>DocumentSectionCode</w:t>
-      </w:r>
-      <w:proofErr w:type="spellEnd"/>
-      <w:r>
-        <w:rPr>
-          <w:sz w:val="17"/>
-          <w:szCs w:val="17"/>
-          <w:lang w:val="en-US"/>
-        </w:rPr>
-        <w:t>&gt;$.</w:t>
-      </w:r>
-      <w:proofErr w:type="spellStart"/>
-      <w:r>
-        <w:rPr>
-          <w:sz w:val="17"/>
-          <w:szCs w:val="17"/>
-          <w:lang w:val="en-US"/>
-        </w:rPr>
-        <w:t>consignmentShipment</w:t>
-      </w:r>
-      <w:proofErr w:type="spellEnd"/>
-      <w:proofErr w:type="gramStart"/>
-      <w:r>
-        <w:rPr>
-          <w:sz w:val="17"/>
-          <w:szCs w:val="17"/>
-          <w:lang w:val="en-US"/>
-        </w:rPr>
-        <w:t>[?(</w:t>
-      </w:r>
-      <w:proofErr w:type="gramEnd"/>
-      <w:r>
-        <w:rPr>
-          <w:sz w:val="17"/>
-          <w:szCs w:val="17"/>
-          <w:lang w:val="en-US"/>
-        </w:rPr>
-        <w:t>@.sequenceNumber == 0)].</w:t>
-      </w:r>
-      <w:proofErr w:type="spellStart"/>
-      <w:r>
-        <w:rPr>
-          <w:sz w:val="17"/>
-          <w:szCs w:val="17"/>
-          <w:lang w:val="en-US"/>
-        </w:rPr>
-        <w:t>goodsItems</w:t>
-      </w:r>
-      <w:proofErr w:type="spellEnd"/>
-      <w:r>
-        <w:rPr>
-          <w:sz w:val="17"/>
-          <w:szCs w:val="17"/>
-          <w:lang w:val="en-US"/>
-        </w:rPr>
-        <w:t>[?(@.sequenceNumber ==1)].procedureCombination.specialProcedures&lt;/DocumentSectionCode&gt;</w:t>
+        <w:t xml:space="preserve">      &lt;DocumentSectionCode&gt;$.consignmentShipment[?(@.sequenceNumber == 0)].goodsItems[?(@.sequenceNumber ==1)].procedureCombination.specialProcedures&lt;/DocumentSectionCode&gt;</w:t>
       </w:r>
     </w:p>
     <w:p>
@@ -12538,23 +11981,7 @@
           <w:sz w:val="17"/>
           <w:szCs w:val="17"/>
         </w:rPr>
-        <w:t xml:space="preserve">  &lt;/</w:t>
-      </w:r>
-      <w:proofErr w:type="spellStart"/>
-      <w:r>
-        <w:rPr>
-          <w:sz w:val="17"/>
-          <w:szCs w:val="17"/>
-        </w:rPr>
-        <w:t>Error</w:t>
-      </w:r>
-      <w:proofErr w:type="spellEnd"/>
-      <w:r>
-        <w:rPr>
-          <w:sz w:val="17"/>
-          <w:szCs w:val="17"/>
-        </w:rPr>
-        <w:t>&gt;</w:t>
+        <w:t xml:space="preserve">  &lt;/Error&gt;</w:t>
       </w:r>
     </w:p>
     <w:p>
@@ -12600,23 +12027,7 @@
           <w:sz w:val="17"/>
           <w:szCs w:val="17"/>
         </w:rPr>
-        <w:t xml:space="preserve">  &lt;</w:t>
-      </w:r>
-      <w:proofErr w:type="spellStart"/>
-      <w:r>
-        <w:rPr>
-          <w:sz w:val="17"/>
-          <w:szCs w:val="17"/>
-        </w:rPr>
-        <w:t>Error</w:t>
-      </w:r>
-      <w:proofErr w:type="spellEnd"/>
-      <w:r>
-        <w:rPr>
-          <w:sz w:val="17"/>
-          <w:szCs w:val="17"/>
-        </w:rPr>
-        <w:t>&gt;</w:t>
+        <w:t xml:space="preserve">  &lt;Error&gt;</w:t>
       </w:r>
     </w:p>
     <w:p>
@@ -12662,39 +12073,7 @@
           <w:sz w:val="17"/>
           <w:szCs w:val="17"/>
         </w:rPr>
-        <w:t xml:space="preserve">    &lt;</w:t>
-      </w:r>
-      <w:proofErr w:type="spellStart"/>
-      <w:r>
-        <w:rPr>
-          <w:sz w:val="17"/>
-          <w:szCs w:val="17"/>
-        </w:rPr>
-        <w:t>ValidationCode</w:t>
-      </w:r>
-      <w:proofErr w:type="spellEnd"/>
-      <w:r>
-        <w:rPr>
-          <w:sz w:val="17"/>
-          <w:szCs w:val="17"/>
-        </w:rPr>
-        <w:t>&gt;DKW1056&lt;/</w:t>
-      </w:r>
-      <w:proofErr w:type="spellStart"/>
-      <w:r>
-        <w:rPr>
-          <w:sz w:val="17"/>
-          <w:szCs w:val="17"/>
-        </w:rPr>
-        <w:t>ValidationCode</w:t>
-      </w:r>
-      <w:proofErr w:type="spellEnd"/>
-      <w:r>
-        <w:rPr>
-          <w:sz w:val="17"/>
-          <w:szCs w:val="17"/>
-        </w:rPr>
-        <w:t>&gt;</w:t>
+        <w:t xml:space="preserve">    &lt;ValidationCode&gt;DKW1056&lt;/ValidationCode&gt;</w:t>
       </w:r>
     </w:p>
     <w:p>
@@ -12788,71 +12167,7 @@
           <w:szCs w:val="17"/>
           <w:lang w:val="en-US"/>
         </w:rPr>
-        <w:t xml:space="preserve">      &lt;</w:t>
-      </w:r>
-      <w:proofErr w:type="spellStart"/>
-      <w:r>
-        <w:rPr>
-          <w:sz w:val="17"/>
-          <w:szCs w:val="17"/>
-          <w:lang w:val="en-US"/>
-        </w:rPr>
-        <w:t>DocumentSectionCode</w:t>
-      </w:r>
-      <w:proofErr w:type="spellEnd"/>
-      <w:r>
-        <w:rPr>
-          <w:sz w:val="17"/>
-          <w:szCs w:val="17"/>
-          <w:lang w:val="en-US"/>
-        </w:rPr>
-        <w:t>&gt;$.</w:t>
-      </w:r>
-      <w:proofErr w:type="spellStart"/>
-      <w:r>
-        <w:rPr>
-          <w:sz w:val="17"/>
-          <w:szCs w:val="17"/>
-          <w:lang w:val="en-US"/>
-        </w:rPr>
-        <w:t>consignmentShipment</w:t>
-      </w:r>
-      <w:proofErr w:type="spellEnd"/>
-      <w:proofErr w:type="gramStart"/>
-      <w:r>
-        <w:rPr>
-          <w:sz w:val="17"/>
-          <w:szCs w:val="17"/>
-          <w:lang w:val="en-US"/>
-        </w:rPr>
-        <w:t>[?(</w:t>
-      </w:r>
-      <w:proofErr w:type="gramEnd"/>
-      <w:r>
-        <w:rPr>
-          <w:sz w:val="17"/>
-          <w:szCs w:val="17"/>
-          <w:lang w:val="en-US"/>
-        </w:rPr>
-        <w:t>@.sequenceNumber == 0)].</w:t>
-      </w:r>
-      <w:proofErr w:type="spellStart"/>
-      <w:r>
-        <w:rPr>
-          <w:sz w:val="17"/>
-          <w:szCs w:val="17"/>
-          <w:lang w:val="en-US"/>
-        </w:rPr>
-        <w:t>goodsItems</w:t>
-      </w:r>
-      <w:proofErr w:type="spellEnd"/>
-      <w:r>
-        <w:rPr>
-          <w:sz w:val="17"/>
-          <w:szCs w:val="17"/>
-          <w:lang w:val="en-US"/>
-        </w:rPr>
-        <w:t>[?(@.sequenceNumber ==1)].procedureCombination.specialProcedures&lt;/DocumentSectionCode&gt;</w:t>
+        <w:t xml:space="preserve">      &lt;DocumentSectionCode&gt;$.consignmentShipment[?(@.sequenceNumber == 0)].goodsItems[?(@.sequenceNumber ==1)].procedureCombination.specialProcedures&lt;/DocumentSectionCode&gt;</w:t>
       </w:r>
     </w:p>
     <w:p>
@@ -12952,23 +12267,7 @@
           <w:sz w:val="17"/>
           <w:szCs w:val="17"/>
         </w:rPr>
-        <w:t xml:space="preserve">  &lt;/</w:t>
-      </w:r>
-      <w:proofErr w:type="spellStart"/>
-      <w:r>
-        <w:rPr>
-          <w:sz w:val="17"/>
-          <w:szCs w:val="17"/>
-        </w:rPr>
-        <w:t>Error</w:t>
-      </w:r>
-      <w:proofErr w:type="spellEnd"/>
-      <w:r>
-        <w:rPr>
-          <w:sz w:val="17"/>
-          <w:szCs w:val="17"/>
-        </w:rPr>
-        <w:t>&gt;</w:t>
+        <w:t xml:space="preserve">  &lt;/Error&gt;</w:t>
       </w:r>
     </w:p>
     <w:p>
@@ -13014,23 +12313,7 @@
           <w:sz w:val="17"/>
           <w:szCs w:val="17"/>
         </w:rPr>
-        <w:t xml:space="preserve">  &lt;</w:t>
-      </w:r>
-      <w:proofErr w:type="spellStart"/>
-      <w:r>
-        <w:rPr>
-          <w:sz w:val="17"/>
-          <w:szCs w:val="17"/>
-        </w:rPr>
-        <w:t>Error</w:t>
-      </w:r>
-      <w:proofErr w:type="spellEnd"/>
-      <w:r>
-        <w:rPr>
-          <w:sz w:val="17"/>
-          <w:szCs w:val="17"/>
-        </w:rPr>
-        <w:t>&gt;</w:t>
+        <w:t xml:space="preserve">  &lt;Error&gt;</w:t>
       </w:r>
     </w:p>
     <w:p>
@@ -13076,39 +12359,7 @@
           <w:sz w:val="17"/>
           <w:szCs w:val="17"/>
         </w:rPr>
-        <w:t xml:space="preserve">    &lt;</w:t>
-      </w:r>
-      <w:proofErr w:type="spellStart"/>
-      <w:r>
-        <w:rPr>
-          <w:sz w:val="17"/>
-          <w:szCs w:val="17"/>
-        </w:rPr>
-        <w:t>ValidationCode</w:t>
-      </w:r>
-      <w:proofErr w:type="spellEnd"/>
-      <w:r>
-        <w:rPr>
-          <w:sz w:val="17"/>
-          <w:szCs w:val="17"/>
-        </w:rPr>
-        <w:t>&gt;DKW1055&lt;/</w:t>
-      </w:r>
-      <w:proofErr w:type="spellStart"/>
-      <w:r>
-        <w:rPr>
-          <w:sz w:val="17"/>
-          <w:szCs w:val="17"/>
-        </w:rPr>
-        <w:t>ValidationCode</w:t>
-      </w:r>
-      <w:proofErr w:type="spellEnd"/>
-      <w:r>
-        <w:rPr>
-          <w:sz w:val="17"/>
-          <w:szCs w:val="17"/>
-        </w:rPr>
-        <w:t>&gt;</w:t>
+        <w:t xml:space="preserve">    &lt;ValidationCode&gt;DKW1055&lt;/ValidationCode&gt;</w:t>
       </w:r>
     </w:p>
     <w:p>
@@ -13202,71 +12453,7 @@
           <w:szCs w:val="17"/>
           <w:lang w:val="en-US"/>
         </w:rPr>
-        <w:t xml:space="preserve">      &lt;</w:t>
-      </w:r>
-      <w:proofErr w:type="spellStart"/>
-      <w:r>
-        <w:rPr>
-          <w:sz w:val="17"/>
-          <w:szCs w:val="17"/>
-          <w:lang w:val="en-US"/>
-        </w:rPr>
-        <w:t>DocumentSectionCode</w:t>
-      </w:r>
-      <w:proofErr w:type="spellEnd"/>
-      <w:r>
-        <w:rPr>
-          <w:sz w:val="17"/>
-          <w:szCs w:val="17"/>
-          <w:lang w:val="en-US"/>
-        </w:rPr>
-        <w:t>&gt;$.</w:t>
-      </w:r>
-      <w:proofErr w:type="spellStart"/>
-      <w:r>
-        <w:rPr>
-          <w:sz w:val="17"/>
-          <w:szCs w:val="17"/>
-          <w:lang w:val="en-US"/>
-        </w:rPr>
-        <w:t>consignmentShipment</w:t>
-      </w:r>
-      <w:proofErr w:type="spellEnd"/>
-      <w:proofErr w:type="gramStart"/>
-      <w:r>
-        <w:rPr>
-          <w:sz w:val="17"/>
-          <w:szCs w:val="17"/>
-          <w:lang w:val="en-US"/>
-        </w:rPr>
-        <w:t>[?(</w:t>
-      </w:r>
-      <w:proofErr w:type="gramEnd"/>
-      <w:r>
-        <w:rPr>
-          <w:sz w:val="17"/>
-          <w:szCs w:val="17"/>
-          <w:lang w:val="en-US"/>
-        </w:rPr>
-        <w:t>@.sequenceNumber == 0)].</w:t>
-      </w:r>
-      <w:proofErr w:type="spellStart"/>
-      <w:r>
-        <w:rPr>
-          <w:sz w:val="17"/>
-          <w:szCs w:val="17"/>
-          <w:lang w:val="en-US"/>
-        </w:rPr>
-        <w:t>goodsItems</w:t>
-      </w:r>
-      <w:proofErr w:type="spellEnd"/>
-      <w:r>
-        <w:rPr>
-          <w:sz w:val="17"/>
-          <w:szCs w:val="17"/>
-          <w:lang w:val="en-US"/>
-        </w:rPr>
-        <w:t>[?(@.sequenceNumber ==1)].procedureCombination.specialProcedures&lt;/DocumentSectionCode&gt;</w:t>
+        <w:t xml:space="preserve">      &lt;DocumentSectionCode&gt;$.consignmentShipment[?(@.sequenceNumber == 0)].goodsItems[?(@.sequenceNumber ==1)].procedureCombination.specialProcedures&lt;/DocumentSectionCode&gt;</w:t>
       </w:r>
     </w:p>
     <w:p>
@@ -13366,23 +12553,7 @@
           <w:sz w:val="17"/>
           <w:szCs w:val="17"/>
         </w:rPr>
-        <w:t xml:space="preserve">  &lt;/</w:t>
-      </w:r>
-      <w:proofErr w:type="spellStart"/>
-      <w:r>
-        <w:rPr>
-          <w:sz w:val="17"/>
-          <w:szCs w:val="17"/>
-        </w:rPr>
-        <w:t>Error</w:t>
-      </w:r>
-      <w:proofErr w:type="spellEnd"/>
-      <w:r>
-        <w:rPr>
-          <w:sz w:val="17"/>
-          <w:szCs w:val="17"/>
-        </w:rPr>
-        <w:t>&gt;</w:t>
+        <w:t xml:space="preserve">  &lt;/Error&gt;</w:t>
       </w:r>
     </w:p>
     <w:p>
@@ -13428,23 +12599,7 @@
           <w:sz w:val="17"/>
           <w:szCs w:val="17"/>
         </w:rPr>
-        <w:t xml:space="preserve">  &lt;</w:t>
-      </w:r>
-      <w:proofErr w:type="spellStart"/>
-      <w:r>
-        <w:rPr>
-          <w:sz w:val="17"/>
-          <w:szCs w:val="17"/>
-        </w:rPr>
-        <w:t>Error</w:t>
-      </w:r>
-      <w:proofErr w:type="spellEnd"/>
-      <w:r>
-        <w:rPr>
-          <w:sz w:val="17"/>
-          <w:szCs w:val="17"/>
-        </w:rPr>
-        <w:t>&gt;</w:t>
+        <w:t xml:space="preserve">  &lt;Error&gt;</w:t>
       </w:r>
     </w:p>
     <w:p>
@@ -13490,39 +12645,7 @@
           <w:sz w:val="17"/>
           <w:szCs w:val="17"/>
         </w:rPr>
-        <w:t xml:space="preserve">    &lt;</w:t>
-      </w:r>
-      <w:proofErr w:type="spellStart"/>
-      <w:r>
-        <w:rPr>
-          <w:sz w:val="17"/>
-          <w:szCs w:val="17"/>
-        </w:rPr>
-        <w:t>ValidationCode</w:t>
-      </w:r>
-      <w:proofErr w:type="spellEnd"/>
-      <w:r>
-        <w:rPr>
-          <w:sz w:val="17"/>
-          <w:szCs w:val="17"/>
-        </w:rPr>
-        <w:t>&gt;DKW1056&lt;/</w:t>
-      </w:r>
-      <w:proofErr w:type="spellStart"/>
-      <w:r>
-        <w:rPr>
-          <w:sz w:val="17"/>
-          <w:szCs w:val="17"/>
-        </w:rPr>
-        <w:t>ValidationCode</w:t>
-      </w:r>
-      <w:proofErr w:type="spellEnd"/>
-      <w:r>
-        <w:rPr>
-          <w:sz w:val="17"/>
-          <w:szCs w:val="17"/>
-        </w:rPr>
-        <w:t>&gt;</w:t>
+        <w:t xml:space="preserve">    &lt;ValidationCode&gt;DKW1056&lt;/ValidationCode&gt;</w:t>
       </w:r>
     </w:p>
     <w:p>
@@ -13616,71 +12739,7 @@
           <w:szCs w:val="17"/>
           <w:lang w:val="en-US"/>
         </w:rPr>
-        <w:t xml:space="preserve">      &lt;</w:t>
-      </w:r>
-      <w:proofErr w:type="spellStart"/>
-      <w:r>
-        <w:rPr>
-          <w:sz w:val="17"/>
-          <w:szCs w:val="17"/>
-          <w:lang w:val="en-US"/>
-        </w:rPr>
-        <w:t>DocumentSectionCode</w:t>
-      </w:r>
-      <w:proofErr w:type="spellEnd"/>
-      <w:r>
-        <w:rPr>
-          <w:sz w:val="17"/>
-          <w:szCs w:val="17"/>
-          <w:lang w:val="en-US"/>
-        </w:rPr>
-        <w:t>&gt;$.</w:t>
-      </w:r>
-      <w:proofErr w:type="spellStart"/>
-      <w:r>
-        <w:rPr>
-          <w:sz w:val="17"/>
-          <w:szCs w:val="17"/>
-          <w:lang w:val="en-US"/>
-        </w:rPr>
-        <w:t>consignmentShipment</w:t>
-      </w:r>
-      <w:proofErr w:type="spellEnd"/>
-      <w:proofErr w:type="gramStart"/>
-      <w:r>
-        <w:rPr>
-          <w:sz w:val="17"/>
-          <w:szCs w:val="17"/>
-          <w:lang w:val="en-US"/>
-        </w:rPr>
-        <w:t>[?(</w:t>
-      </w:r>
-      <w:proofErr w:type="gramEnd"/>
-      <w:r>
-        <w:rPr>
-          <w:sz w:val="17"/>
-          <w:szCs w:val="17"/>
-          <w:lang w:val="en-US"/>
-        </w:rPr>
-        <w:t>@.sequenceNumber == 0)].</w:t>
-      </w:r>
-      <w:proofErr w:type="spellStart"/>
-      <w:r>
-        <w:rPr>
-          <w:sz w:val="17"/>
-          <w:szCs w:val="17"/>
-          <w:lang w:val="en-US"/>
-        </w:rPr>
-        <w:t>goodsItems</w:t>
-      </w:r>
-      <w:proofErr w:type="spellEnd"/>
-      <w:r>
-        <w:rPr>
-          <w:sz w:val="17"/>
-          <w:szCs w:val="17"/>
-          <w:lang w:val="en-US"/>
-        </w:rPr>
-        <w:t>[?(@.sequenceNumber ==1)].procedureCombination.specialProcedures&lt;/DocumentSectionCode&gt;</w:t>
+        <w:t xml:space="preserve">      &lt;DocumentSectionCode&gt;$.consignmentShipment[?(@.sequenceNumber == 0)].goodsItems[?(@.sequenceNumber ==1)].procedureCombination.specialProcedures&lt;/DocumentSectionCode&gt;</w:t>
       </w:r>
     </w:p>
     <w:p>
@@ -13780,23 +12839,7 @@
           <w:sz w:val="17"/>
           <w:szCs w:val="17"/>
         </w:rPr>
-        <w:t xml:space="preserve">  &lt;/</w:t>
-      </w:r>
-      <w:proofErr w:type="spellStart"/>
-      <w:r>
-        <w:rPr>
-          <w:sz w:val="17"/>
-          <w:szCs w:val="17"/>
-        </w:rPr>
-        <w:t>Error</w:t>
-      </w:r>
-      <w:proofErr w:type="spellEnd"/>
-      <w:r>
-        <w:rPr>
-          <w:sz w:val="17"/>
-          <w:szCs w:val="17"/>
-        </w:rPr>
-        <w:t>&gt;</w:t>
+        <w:t xml:space="preserve">  &lt;/Error&gt;</w:t>
       </w:r>
     </w:p>
     <w:p>
@@ -13842,23 +12885,7 @@
           <w:sz w:val="17"/>
           <w:szCs w:val="17"/>
         </w:rPr>
-        <w:t xml:space="preserve">  &lt;</w:t>
-      </w:r>
-      <w:proofErr w:type="spellStart"/>
-      <w:r>
-        <w:rPr>
-          <w:sz w:val="17"/>
-          <w:szCs w:val="17"/>
-        </w:rPr>
-        <w:t>NotificationCreatedDate</w:t>
-      </w:r>
-      <w:proofErr w:type="spellEnd"/>
-      <w:r>
-        <w:rPr>
-          <w:sz w:val="17"/>
-          <w:szCs w:val="17"/>
-        </w:rPr>
-        <w:t>&gt;</w:t>
+        <w:t xml:space="preserve">  &lt;NotificationCreatedDate&gt;</w:t>
       </w:r>
     </w:p>
     <w:p>
@@ -13904,55 +12931,7 @@
           <w:sz w:val="17"/>
           <w:szCs w:val="17"/>
         </w:rPr>
-        <w:t xml:space="preserve">    &lt;</w:t>
-      </w:r>
-      <w:proofErr w:type="spellStart"/>
-      <w:r>
-        <w:rPr>
-          <w:sz w:val="17"/>
-          <w:szCs w:val="17"/>
-        </w:rPr>
-        <w:t>DateTimeString</w:t>
-      </w:r>
-      <w:proofErr w:type="spellEnd"/>
-      <w:r>
-        <w:rPr>
-          <w:sz w:val="17"/>
-          <w:szCs w:val="17"/>
-        </w:rPr>
-        <w:t xml:space="preserve"> </w:t>
-      </w:r>
-      <w:proofErr w:type="spellStart"/>
-      <w:r>
-        <w:rPr>
-          <w:sz w:val="17"/>
-          <w:szCs w:val="17"/>
-        </w:rPr>
-        <w:t>formatCode</w:t>
-      </w:r>
-      <w:proofErr w:type="spellEnd"/>
-      <w:r>
-        <w:rPr>
-          <w:sz w:val="17"/>
-          <w:szCs w:val="17"/>
-        </w:rPr>
-        <w:t>="304"&gt;20210507132824+01&lt;/</w:t>
-      </w:r>
-      <w:proofErr w:type="spellStart"/>
-      <w:r>
-        <w:rPr>
-          <w:sz w:val="17"/>
-          <w:szCs w:val="17"/>
-        </w:rPr>
-        <w:t>DateTimeString</w:t>
-      </w:r>
-      <w:proofErr w:type="spellEnd"/>
-      <w:r>
-        <w:rPr>
-          <w:sz w:val="17"/>
-          <w:szCs w:val="17"/>
-        </w:rPr>
-        <w:t>&gt;</w:t>
+        <w:t xml:space="preserve">    &lt;DateTimeString formatCode="304"&gt;20210507132824+01&lt;/DateTimeString&gt;</w:t>
       </w:r>
     </w:p>
     <w:p>
@@ -13998,23 +12977,7 @@
           <w:sz w:val="17"/>
           <w:szCs w:val="17"/>
         </w:rPr>
-        <w:t xml:space="preserve">  &lt;/</w:t>
-      </w:r>
-      <w:proofErr w:type="spellStart"/>
-      <w:r>
-        <w:rPr>
-          <w:sz w:val="17"/>
-          <w:szCs w:val="17"/>
-        </w:rPr>
-        <w:t>NotificationCreatedDate</w:t>
-      </w:r>
-      <w:proofErr w:type="spellEnd"/>
-      <w:r>
-        <w:rPr>
-          <w:sz w:val="17"/>
-          <w:szCs w:val="17"/>
-        </w:rPr>
-        <w:t>&gt;</w:t>
+        <w:t xml:space="preserve">  &lt;/NotificationCreatedDate&gt;</w:t>
       </w:r>
     </w:p>
     <w:p>
@@ -14264,23 +13227,7 @@
           <w:sz w:val="17"/>
           <w:szCs w:val="17"/>
         </w:rPr>
-        <w:t>&lt;</w:t>
-      </w:r>
-      <w:proofErr w:type="spellStart"/>
-      <w:r>
-        <w:rPr>
-          <w:sz w:val="17"/>
-          <w:szCs w:val="17"/>
-        </w:rPr>
-        <w:t>NotificationEventType</w:t>
-      </w:r>
-      <w:proofErr w:type="spellEnd"/>
-      <w:r>
-        <w:rPr>
-          <w:sz w:val="17"/>
-          <w:szCs w:val="17"/>
-        </w:rPr>
-        <w:t>&gt;</w:t>
+        <w:t>&lt;NotificationEventType&gt;</w:t>
       </w:r>
       <w:r>
         <w:rPr>
@@ -14295,23 +13242,7 @@
           <w:sz w:val="17"/>
           <w:szCs w:val="17"/>
         </w:rPr>
-        <w:t>&lt;/</w:t>
-      </w:r>
-      <w:proofErr w:type="spellStart"/>
-      <w:r>
-        <w:rPr>
-          <w:sz w:val="17"/>
-          <w:szCs w:val="17"/>
-        </w:rPr>
-        <w:t>NotificationEventType</w:t>
-      </w:r>
-      <w:proofErr w:type="spellEnd"/>
-      <w:r>
-        <w:rPr>
-          <w:sz w:val="17"/>
-          <w:szCs w:val="17"/>
-        </w:rPr>
-        <w:t>&gt;</w:t>
+        <w:t>&lt;/NotificationEventType&gt;</w:t>
       </w:r>
     </w:p>
     <w:p>
@@ -14440,23 +13371,7 @@
           <w:sz w:val="17"/>
           <w:szCs w:val="17"/>
         </w:rPr>
-        <w:t>&lt;</w:t>
-      </w:r>
-      <w:proofErr w:type="spellStart"/>
-      <w:r>
-        <w:rPr>
-          <w:sz w:val="17"/>
-          <w:szCs w:val="17"/>
-        </w:rPr>
-        <w:t>Declaration</w:t>
-      </w:r>
-      <w:proofErr w:type="spellEnd"/>
-      <w:r>
-        <w:rPr>
-          <w:sz w:val="17"/>
-          <w:szCs w:val="17"/>
-        </w:rPr>
-        <w:t>&gt;</w:t>
+        <w:t>&lt;Declaration&gt;</w:t>
       </w:r>
     </w:p>
     <w:p>
@@ -14648,23 +13563,7 @@
           <w:sz w:val="17"/>
           <w:szCs w:val="17"/>
         </w:rPr>
-        <w:t>&lt;</w:t>
-      </w:r>
-      <w:proofErr w:type="spellStart"/>
-      <w:r>
-        <w:rPr>
-          <w:sz w:val="17"/>
-          <w:szCs w:val="17"/>
-        </w:rPr>
-        <w:t>VersionID</w:t>
-      </w:r>
-      <w:proofErr w:type="spellEnd"/>
-      <w:r>
-        <w:rPr>
-          <w:sz w:val="17"/>
-          <w:szCs w:val="17"/>
-        </w:rPr>
-        <w:t>&gt;</w:t>
+        <w:t>&lt;VersionID&gt;</w:t>
       </w:r>
       <w:r>
         <w:rPr>
@@ -14679,23 +13578,7 @@
           <w:sz w:val="17"/>
           <w:szCs w:val="17"/>
         </w:rPr>
-        <w:t>&lt;/</w:t>
-      </w:r>
-      <w:proofErr w:type="spellStart"/>
-      <w:r>
-        <w:rPr>
-          <w:sz w:val="17"/>
-          <w:szCs w:val="17"/>
-        </w:rPr>
-        <w:t>VersionID</w:t>
-      </w:r>
-      <w:proofErr w:type="spellEnd"/>
-      <w:r>
-        <w:rPr>
-          <w:sz w:val="17"/>
-          <w:szCs w:val="17"/>
-        </w:rPr>
-        <w:t>&gt;</w:t>
+        <w:t>&lt;/VersionID&gt;</w:t>
       </w:r>
     </w:p>
     <w:p>
@@ -14818,23 +13701,7 @@
           <w:sz w:val="17"/>
           <w:szCs w:val="17"/>
         </w:rPr>
-        <w:t>&lt;</w:t>
-      </w:r>
-      <w:proofErr w:type="spellStart"/>
-      <w:r>
-        <w:rPr>
-          <w:sz w:val="17"/>
-          <w:szCs w:val="17"/>
-        </w:rPr>
-        <w:t>DutyTaxFee</w:t>
-      </w:r>
-      <w:proofErr w:type="spellEnd"/>
-      <w:r>
-        <w:rPr>
-          <w:sz w:val="17"/>
-          <w:szCs w:val="17"/>
-        </w:rPr>
-        <w:t>&gt;</w:t>
+        <w:t>&lt;DutyTaxFee&gt;</w:t>
       </w:r>
     </w:p>
     <w:p>
@@ -14942,23 +13809,7 @@
           <w:sz w:val="17"/>
           <w:szCs w:val="17"/>
         </w:rPr>
-        <w:t>&lt;</w:t>
-      </w:r>
-      <w:proofErr w:type="spellStart"/>
-      <w:r>
-        <w:rPr>
-          <w:sz w:val="17"/>
-          <w:szCs w:val="17"/>
-        </w:rPr>
-        <w:t>ReferenceID</w:t>
-      </w:r>
-      <w:proofErr w:type="spellEnd"/>
-      <w:r>
-        <w:rPr>
-          <w:sz w:val="17"/>
-          <w:szCs w:val="17"/>
-        </w:rPr>
-        <w:t>&gt;</w:t>
+        <w:t>&lt;ReferenceID&gt;</w:t>
       </w:r>
       <w:r>
         <w:rPr>
@@ -14966,40 +13817,14 @@
           <w:sz w:val="17"/>
           <w:szCs w:val="17"/>
         </w:rPr>
-        <w:t xml:space="preserve">Preliminary </w:t>
-      </w:r>
-      <w:proofErr w:type="spellStart"/>
-      <w:r>
-        <w:rPr>
-          <w:color w:val="000000"/>
+        <w:t>Preliminary Calculation</w:t>
+      </w:r>
+      <w:r>
+        <w:rPr>
           <w:sz w:val="17"/>
           <w:szCs w:val="17"/>
         </w:rPr>
-        <w:t>Calculation</w:t>
-      </w:r>
-      <w:proofErr w:type="spellEnd"/>
-      <w:r>
-        <w:rPr>
-          <w:sz w:val="17"/>
-          <w:szCs w:val="17"/>
-        </w:rPr>
-        <w:t>&lt;/</w:t>
-      </w:r>
-      <w:proofErr w:type="spellStart"/>
-      <w:r>
-        <w:rPr>
-          <w:sz w:val="17"/>
-          <w:szCs w:val="17"/>
-        </w:rPr>
-        <w:t>ReferenceID</w:t>
-      </w:r>
-      <w:proofErr w:type="spellEnd"/>
-      <w:r>
-        <w:rPr>
-          <w:sz w:val="17"/>
-          <w:szCs w:val="17"/>
-        </w:rPr>
-        <w:t>&gt;</w:t>
+        <w:t>&lt;/ReferenceID&gt;</w:t>
       </w:r>
     </w:p>
     <w:p>
@@ -15053,17 +13878,8 @@
           <w:sz w:val="17"/>
           <w:szCs w:val="17"/>
         </w:rPr>
-        <w:t>&lt;</w:t>
-      </w:r>
-      <w:proofErr w:type="spellStart"/>
-      <w:r>
-        <w:rPr>
-          <w:sz w:val="17"/>
-          <w:szCs w:val="17"/>
-        </w:rPr>
-        <w:t>PaymentAmount</w:t>
-      </w:r>
-      <w:proofErr w:type="spellEnd"/>
+        <w:t>&lt;PaymentAmount</w:t>
+      </w:r>
       <w:r>
         <w:rPr>
           <w:color w:val="000000"/>
@@ -15072,7 +13888,6 @@
         </w:rPr>
         <w:t xml:space="preserve"> </w:t>
       </w:r>
-      <w:proofErr w:type="spellStart"/>
       <w:r>
         <w:rPr>
           <w:sz w:val="17"/>
@@ -15080,7 +13895,6 @@
         </w:rPr>
         <w:t>currencyID</w:t>
       </w:r>
-      <w:proofErr w:type="spellEnd"/>
       <w:r>
         <w:rPr>
           <w:color w:val="666600"/>
@@ -15109,23 +13923,7 @@
           <w:sz w:val="17"/>
           <w:szCs w:val="17"/>
         </w:rPr>
-        <w:t>&lt;/</w:t>
-      </w:r>
-      <w:proofErr w:type="spellStart"/>
-      <w:r>
-        <w:rPr>
-          <w:sz w:val="17"/>
-          <w:szCs w:val="17"/>
-        </w:rPr>
-        <w:t>PaymentAmount</w:t>
-      </w:r>
-      <w:proofErr w:type="spellEnd"/>
-      <w:r>
-        <w:rPr>
-          <w:sz w:val="17"/>
-          <w:szCs w:val="17"/>
-        </w:rPr>
-        <w:t>&gt;</w:t>
+        <w:t>&lt;/PaymentAmount&gt;</w:t>
       </w:r>
     </w:p>
     <w:p>
@@ -15179,23 +13977,7 @@
           <w:sz w:val="17"/>
           <w:szCs w:val="17"/>
         </w:rPr>
-        <w:t>&lt;</w:t>
-      </w:r>
-      <w:proofErr w:type="spellStart"/>
-      <w:r>
-        <w:rPr>
-          <w:sz w:val="17"/>
-          <w:szCs w:val="17"/>
-        </w:rPr>
-        <w:t>TaxAssessedAmount</w:t>
-      </w:r>
-      <w:proofErr w:type="spellEnd"/>
-      <w:r>
-        <w:rPr>
-          <w:sz w:val="17"/>
-          <w:szCs w:val="17"/>
-        </w:rPr>
-        <w:t>&gt;</w:t>
+        <w:t>&lt;TaxAssessedAmount&gt;</w:t>
       </w:r>
       <w:r>
         <w:rPr>
@@ -15210,23 +13992,7 @@
           <w:sz w:val="17"/>
           <w:szCs w:val="17"/>
         </w:rPr>
-        <w:t>&lt;/</w:t>
-      </w:r>
-      <w:proofErr w:type="spellStart"/>
-      <w:r>
-        <w:rPr>
-          <w:sz w:val="17"/>
-          <w:szCs w:val="17"/>
-        </w:rPr>
-        <w:t>TaxAssessedAmount</w:t>
-      </w:r>
-      <w:proofErr w:type="spellEnd"/>
-      <w:r>
-        <w:rPr>
-          <w:sz w:val="17"/>
-          <w:szCs w:val="17"/>
-        </w:rPr>
-        <w:t>&gt;</w:t>
+        <w:t>&lt;/TaxAssessedAmount&gt;</w:t>
       </w:r>
     </w:p>
     <w:p>
@@ -15334,23 +14100,7 @@
           <w:sz w:val="17"/>
           <w:szCs w:val="17"/>
         </w:rPr>
-        <w:t>&lt;/</w:t>
-      </w:r>
-      <w:proofErr w:type="spellStart"/>
-      <w:r>
-        <w:rPr>
-          <w:sz w:val="17"/>
-          <w:szCs w:val="17"/>
-        </w:rPr>
-        <w:t>DutyTaxFee</w:t>
-      </w:r>
-      <w:proofErr w:type="spellEnd"/>
-      <w:r>
-        <w:rPr>
-          <w:sz w:val="17"/>
-          <w:szCs w:val="17"/>
-        </w:rPr>
-        <w:t>&gt;</w:t>
+        <w:t>&lt;/DutyTaxFee&gt;</w:t>
       </w:r>
     </w:p>
     <w:p>
@@ -15404,23 +14154,7 @@
           <w:sz w:val="17"/>
           <w:szCs w:val="17"/>
         </w:rPr>
-        <w:t>&lt;</w:t>
-      </w:r>
-      <w:proofErr w:type="spellStart"/>
-      <w:r>
-        <w:rPr>
-          <w:sz w:val="17"/>
-          <w:szCs w:val="17"/>
-        </w:rPr>
-        <w:t>GoodsShipment</w:t>
-      </w:r>
-      <w:proofErr w:type="spellEnd"/>
-      <w:r>
-        <w:rPr>
-          <w:sz w:val="17"/>
-          <w:szCs w:val="17"/>
-        </w:rPr>
-        <w:t>&gt;</w:t>
+        <w:t>&lt;GoodsShipment&gt;</w:t>
       </w:r>
     </w:p>
     <w:p>
@@ -15474,23 +14208,7 @@
           <w:sz w:val="17"/>
           <w:szCs w:val="17"/>
         </w:rPr>
-        <w:t>&lt;</w:t>
-      </w:r>
-      <w:proofErr w:type="spellStart"/>
-      <w:r>
-        <w:rPr>
-          <w:sz w:val="17"/>
-          <w:szCs w:val="17"/>
-        </w:rPr>
-        <w:t>GovernmentAgencyGoodsItem</w:t>
-      </w:r>
-      <w:proofErr w:type="spellEnd"/>
-      <w:r>
-        <w:rPr>
-          <w:sz w:val="17"/>
-          <w:szCs w:val="17"/>
-        </w:rPr>
-        <w:t>&gt;</w:t>
+        <w:t>&lt;GovernmentAgencyGoodsItem&gt;</w:t>
       </w:r>
     </w:p>
     <w:p>
@@ -15544,23 +14262,7 @@
           <w:sz w:val="17"/>
           <w:szCs w:val="17"/>
         </w:rPr>
-        <w:t>&lt;</w:t>
-      </w:r>
-      <w:proofErr w:type="spellStart"/>
-      <w:r>
-        <w:rPr>
-          <w:sz w:val="17"/>
-          <w:szCs w:val="17"/>
-        </w:rPr>
-        <w:t>SequenceNumeric</w:t>
-      </w:r>
-      <w:proofErr w:type="spellEnd"/>
-      <w:r>
-        <w:rPr>
-          <w:sz w:val="17"/>
-          <w:szCs w:val="17"/>
-        </w:rPr>
-        <w:t>&gt;</w:t>
+        <w:t>&lt;SequenceNumeric&gt;</w:t>
       </w:r>
       <w:r>
         <w:rPr>
@@ -15575,23 +14277,7 @@
           <w:sz w:val="17"/>
           <w:szCs w:val="17"/>
         </w:rPr>
-        <w:t>&lt;/</w:t>
-      </w:r>
-      <w:proofErr w:type="spellStart"/>
-      <w:r>
-        <w:rPr>
-          <w:sz w:val="17"/>
-          <w:szCs w:val="17"/>
-        </w:rPr>
-        <w:t>SequenceNumeric</w:t>
-      </w:r>
-      <w:proofErr w:type="spellEnd"/>
-      <w:r>
-        <w:rPr>
-          <w:sz w:val="17"/>
-          <w:szCs w:val="17"/>
-        </w:rPr>
-        <w:t>&gt;</w:t>
+        <w:t>&lt;/SequenceNumeric&gt;</w:t>
       </w:r>
     </w:p>
     <w:p>
@@ -15645,23 +14331,7 @@
           <w:sz w:val="17"/>
           <w:szCs w:val="17"/>
         </w:rPr>
-        <w:t>&lt;</w:t>
-      </w:r>
-      <w:proofErr w:type="spellStart"/>
-      <w:r>
-        <w:rPr>
-          <w:sz w:val="17"/>
-          <w:szCs w:val="17"/>
-        </w:rPr>
-        <w:t>Commodity</w:t>
-      </w:r>
-      <w:proofErr w:type="spellEnd"/>
-      <w:r>
-        <w:rPr>
-          <w:sz w:val="17"/>
-          <w:szCs w:val="17"/>
-        </w:rPr>
-        <w:t>&gt;</w:t>
+        <w:t>&lt;Commodity&gt;</w:t>
       </w:r>
     </w:p>
     <w:p>
@@ -15715,23 +14385,7 @@
           <w:sz w:val="17"/>
           <w:szCs w:val="17"/>
         </w:rPr>
-        <w:t>&lt;</w:t>
-      </w:r>
-      <w:proofErr w:type="spellStart"/>
-      <w:r>
-        <w:rPr>
-          <w:sz w:val="17"/>
-          <w:szCs w:val="17"/>
-        </w:rPr>
-        <w:t>DutyTaxFee</w:t>
-      </w:r>
-      <w:proofErr w:type="spellEnd"/>
-      <w:r>
-        <w:rPr>
-          <w:sz w:val="17"/>
-          <w:szCs w:val="17"/>
-        </w:rPr>
-        <w:t>&gt;</w:t>
+        <w:t>&lt;DutyTaxFee&gt;</w:t>
       </w:r>
     </w:p>
     <w:p>
@@ -15839,17 +14493,8 @@
           <w:sz w:val="17"/>
           <w:szCs w:val="17"/>
         </w:rPr>
-        <w:t>&lt;</w:t>
-      </w:r>
-      <w:proofErr w:type="spellStart"/>
-      <w:r>
-        <w:rPr>
-          <w:sz w:val="17"/>
-          <w:szCs w:val="17"/>
-        </w:rPr>
-        <w:t>PaymentAmount</w:t>
-      </w:r>
-      <w:proofErr w:type="spellEnd"/>
+        <w:t>&lt;PaymentAmount</w:t>
+      </w:r>
       <w:r>
         <w:rPr>
           <w:color w:val="000000"/>
@@ -15858,7 +14503,6 @@
         </w:rPr>
         <w:t xml:space="preserve"> </w:t>
       </w:r>
-      <w:proofErr w:type="spellStart"/>
       <w:r>
         <w:rPr>
           <w:sz w:val="17"/>
@@ -15866,7 +14510,6 @@
         </w:rPr>
         <w:t>currencyID</w:t>
       </w:r>
-      <w:proofErr w:type="spellEnd"/>
       <w:r>
         <w:rPr>
           <w:color w:val="666600"/>
@@ -15895,23 +14538,7 @@
           <w:sz w:val="17"/>
           <w:szCs w:val="17"/>
         </w:rPr>
-        <w:t>&lt;/</w:t>
-      </w:r>
-      <w:proofErr w:type="spellStart"/>
-      <w:r>
-        <w:rPr>
-          <w:sz w:val="17"/>
-          <w:szCs w:val="17"/>
-        </w:rPr>
-        <w:t>PaymentAmount</w:t>
-      </w:r>
-      <w:proofErr w:type="spellEnd"/>
-      <w:r>
-        <w:rPr>
-          <w:sz w:val="17"/>
-          <w:szCs w:val="17"/>
-        </w:rPr>
-        <w:t>&gt;</w:t>
+        <w:t>&lt;/PaymentAmount&gt;</w:t>
       </w:r>
     </w:p>
     <w:p>
@@ -15965,17 +14592,8 @@
           <w:sz w:val="17"/>
           <w:szCs w:val="17"/>
         </w:rPr>
-        <w:t>&lt;</w:t>
-      </w:r>
-      <w:proofErr w:type="spellStart"/>
-      <w:r>
-        <w:rPr>
-          <w:sz w:val="17"/>
-          <w:szCs w:val="17"/>
-        </w:rPr>
-        <w:t>TaxAssessedAmount</w:t>
-      </w:r>
-      <w:proofErr w:type="spellEnd"/>
+        <w:t>&lt;TaxAssessedAmount</w:t>
+      </w:r>
       <w:r>
         <w:rPr>
           <w:color w:val="000000"/>
@@ -15984,7 +14602,6 @@
         </w:rPr>
         <w:t xml:space="preserve"> </w:t>
       </w:r>
-      <w:proofErr w:type="spellStart"/>
       <w:r>
         <w:rPr>
           <w:sz w:val="17"/>
@@ -15992,7 +14609,6 @@
         </w:rPr>
         <w:t>currencyID</w:t>
       </w:r>
-      <w:proofErr w:type="spellEnd"/>
       <w:r>
         <w:rPr>
           <w:color w:val="666600"/>
@@ -16021,23 +14637,7 @@
           <w:sz w:val="17"/>
           <w:szCs w:val="17"/>
         </w:rPr>
-        <w:t>&lt;/</w:t>
-      </w:r>
-      <w:proofErr w:type="spellStart"/>
-      <w:r>
-        <w:rPr>
-          <w:sz w:val="17"/>
-          <w:szCs w:val="17"/>
-        </w:rPr>
-        <w:t>TaxAssessedAmount</w:t>
-      </w:r>
-      <w:proofErr w:type="spellEnd"/>
-      <w:r>
-        <w:rPr>
-          <w:sz w:val="17"/>
-          <w:szCs w:val="17"/>
-        </w:rPr>
-        <w:t>&gt;</w:t>
+        <w:t>&lt;/TaxAssessedAmount&gt;</w:t>
       </w:r>
     </w:p>
     <w:p>
@@ -16145,17 +14745,8 @@
           <w:sz w:val="17"/>
           <w:szCs w:val="17"/>
         </w:rPr>
-        <w:t>&lt;</w:t>
-      </w:r>
-      <w:proofErr w:type="spellStart"/>
-      <w:r>
-        <w:rPr>
-          <w:sz w:val="17"/>
-          <w:szCs w:val="17"/>
-        </w:rPr>
-        <w:t>SpecificTaxBaseQuantity</w:t>
-      </w:r>
-      <w:proofErr w:type="spellEnd"/>
+        <w:t>&lt;SpecificTaxBaseQuantity</w:t>
+      </w:r>
       <w:r>
         <w:rPr>
           <w:color w:val="000000"/>
@@ -16164,7 +14755,6 @@
         </w:rPr>
         <w:t xml:space="preserve"> </w:t>
       </w:r>
-      <w:proofErr w:type="spellStart"/>
       <w:r>
         <w:rPr>
           <w:sz w:val="17"/>
@@ -16172,7 +14762,6 @@
         </w:rPr>
         <w:t>unitCode</w:t>
       </w:r>
-      <w:proofErr w:type="spellEnd"/>
       <w:r>
         <w:rPr>
           <w:color w:val="666600"/>
@@ -16201,23 +14790,7 @@
           <w:sz w:val="17"/>
           <w:szCs w:val="17"/>
         </w:rPr>
-        <w:t>&lt;/</w:t>
-      </w:r>
-      <w:proofErr w:type="spellStart"/>
-      <w:r>
-        <w:rPr>
-          <w:sz w:val="17"/>
-          <w:szCs w:val="17"/>
-        </w:rPr>
-        <w:t>SpecificTaxBaseQuantity</w:t>
-      </w:r>
-      <w:proofErr w:type="spellEnd"/>
-      <w:r>
-        <w:rPr>
-          <w:sz w:val="17"/>
-          <w:szCs w:val="17"/>
-        </w:rPr>
-        <w:t>&gt;</w:t>
+        <w:t>&lt;/SpecificTaxBaseQuantity&gt;</w:t>
       </w:r>
     </w:p>
     <w:p>
@@ -16271,17 +14844,8 @@
           <w:sz w:val="17"/>
           <w:szCs w:val="17"/>
         </w:rPr>
-        <w:t>&lt;</w:t>
-      </w:r>
-      <w:proofErr w:type="spellStart"/>
-      <w:r>
-        <w:rPr>
-          <w:sz w:val="17"/>
-          <w:szCs w:val="17"/>
-        </w:rPr>
-        <w:t>DeductAmount</w:t>
-      </w:r>
-      <w:proofErr w:type="spellEnd"/>
+        <w:t>&lt;DeductAmount</w:t>
+      </w:r>
       <w:r>
         <w:rPr>
           <w:color w:val="000000"/>
@@ -16290,7 +14854,6 @@
         </w:rPr>
         <w:t xml:space="preserve"> </w:t>
       </w:r>
-      <w:proofErr w:type="spellStart"/>
       <w:r>
         <w:rPr>
           <w:sz w:val="17"/>
@@ -16298,7 +14861,6 @@
         </w:rPr>
         <w:t>currencyID</w:t>
       </w:r>
-      <w:proofErr w:type="spellEnd"/>
       <w:r>
         <w:rPr>
           <w:color w:val="666600"/>
@@ -16312,23 +14874,7 @@
           <w:sz w:val="17"/>
           <w:szCs w:val="17"/>
         </w:rPr>
-        <w:t>"$</w:t>
-      </w:r>
-      <w:proofErr w:type="spellStart"/>
-      <w:r>
-        <w:rPr>
-          <w:sz w:val="17"/>
-          <w:szCs w:val="17"/>
-        </w:rPr>
-        <w:t>reliefUnitType</w:t>
-      </w:r>
-      <w:proofErr w:type="spellEnd"/>
-      <w:r>
-        <w:rPr>
-          <w:sz w:val="17"/>
-          <w:szCs w:val="17"/>
-        </w:rPr>
-        <w:t>"&gt;</w:t>
+        <w:t>"$reliefUnitType"&gt;</w:t>
       </w:r>
       <w:r>
         <w:rPr>
@@ -16343,23 +14889,7 @@
           <w:sz w:val="17"/>
           <w:szCs w:val="17"/>
         </w:rPr>
-        <w:t>&lt;/</w:t>
-      </w:r>
-      <w:proofErr w:type="spellStart"/>
-      <w:r>
-        <w:rPr>
-          <w:sz w:val="17"/>
-          <w:szCs w:val="17"/>
-        </w:rPr>
-        <w:t>DeductAmount</w:t>
-      </w:r>
-      <w:proofErr w:type="spellEnd"/>
-      <w:r>
-        <w:rPr>
-          <w:sz w:val="17"/>
-          <w:szCs w:val="17"/>
-        </w:rPr>
-        <w:t>&gt;</w:t>
+        <w:t>&lt;/DeductAmount&gt;</w:t>
       </w:r>
     </w:p>
     <w:p>
@@ -16413,23 +14943,7 @@
           <w:sz w:val="17"/>
           <w:szCs w:val="17"/>
         </w:rPr>
-        <w:t>&lt;</w:t>
-      </w:r>
-      <w:proofErr w:type="spellStart"/>
-      <w:r>
-        <w:rPr>
-          <w:sz w:val="17"/>
-          <w:szCs w:val="17"/>
-        </w:rPr>
-        <w:t>TaxRateNumeric</w:t>
-      </w:r>
-      <w:proofErr w:type="spellEnd"/>
-      <w:r>
-        <w:rPr>
-          <w:sz w:val="17"/>
-          <w:szCs w:val="17"/>
-        </w:rPr>
-        <w:t>&gt;</w:t>
+        <w:t>&lt;TaxRateNumeric&gt;</w:t>
       </w:r>
       <w:r>
         <w:rPr>
@@ -16444,23 +14958,7 @@
           <w:sz w:val="17"/>
           <w:szCs w:val="17"/>
         </w:rPr>
-        <w:t>&lt;/</w:t>
-      </w:r>
-      <w:proofErr w:type="spellStart"/>
-      <w:r>
-        <w:rPr>
-          <w:sz w:val="17"/>
-          <w:szCs w:val="17"/>
-        </w:rPr>
-        <w:t>TaxRateNumeric</w:t>
-      </w:r>
-      <w:proofErr w:type="spellEnd"/>
-      <w:r>
-        <w:rPr>
-          <w:sz w:val="17"/>
-          <w:szCs w:val="17"/>
-        </w:rPr>
-        <w:t>&gt;</w:t>
+        <w:t>&lt;/TaxRateNumeric&gt;</w:t>
       </w:r>
     </w:p>
     <w:p>
@@ -16514,23 +15012,7 @@
           <w:sz w:val="17"/>
           <w:szCs w:val="17"/>
         </w:rPr>
-        <w:t>&lt;</w:t>
-      </w:r>
-      <w:proofErr w:type="spellStart"/>
-      <w:r>
-        <w:rPr>
-          <w:sz w:val="17"/>
-          <w:szCs w:val="17"/>
-        </w:rPr>
-        <w:t>TypeCode</w:t>
-      </w:r>
-      <w:proofErr w:type="spellEnd"/>
-      <w:r>
-        <w:rPr>
-          <w:sz w:val="17"/>
-          <w:szCs w:val="17"/>
-        </w:rPr>
-        <w:t>&gt;</w:t>
+        <w:t>&lt;TypeCode&gt;</w:t>
       </w:r>
       <w:r>
         <w:rPr>
@@ -16545,23 +15027,7 @@
           <w:sz w:val="17"/>
           <w:szCs w:val="17"/>
         </w:rPr>
-        <w:t>&lt;/</w:t>
-      </w:r>
-      <w:proofErr w:type="spellStart"/>
-      <w:r>
-        <w:rPr>
-          <w:sz w:val="17"/>
-          <w:szCs w:val="17"/>
-        </w:rPr>
-        <w:t>TypeCode</w:t>
-      </w:r>
-      <w:proofErr w:type="spellEnd"/>
-      <w:r>
-        <w:rPr>
-          <w:sz w:val="17"/>
-          <w:szCs w:val="17"/>
-        </w:rPr>
-        <w:t>&gt;</w:t>
+        <w:t>&lt;/TypeCode&gt;</w:t>
       </w:r>
     </w:p>
     <w:p>
@@ -16615,23 +15081,7 @@
           <w:sz w:val="17"/>
           <w:szCs w:val="17"/>
         </w:rPr>
-        <w:t>&lt;/</w:t>
-      </w:r>
-      <w:proofErr w:type="spellStart"/>
-      <w:r>
-        <w:rPr>
-          <w:sz w:val="17"/>
-          <w:szCs w:val="17"/>
-        </w:rPr>
-        <w:t>DutyTaxFee</w:t>
-      </w:r>
-      <w:proofErr w:type="spellEnd"/>
-      <w:r>
-        <w:rPr>
-          <w:sz w:val="17"/>
-          <w:szCs w:val="17"/>
-        </w:rPr>
-        <w:t>&gt;</w:t>
+        <w:t>&lt;/DutyTaxFee&gt;</w:t>
       </w:r>
     </w:p>
     <w:p>
@@ -16685,23 +15135,7 @@
           <w:sz w:val="17"/>
           <w:szCs w:val="17"/>
         </w:rPr>
-        <w:t>&lt;/</w:t>
-      </w:r>
-      <w:proofErr w:type="spellStart"/>
-      <w:r>
-        <w:rPr>
-          <w:sz w:val="17"/>
-          <w:szCs w:val="17"/>
-        </w:rPr>
-        <w:t>Commodity</w:t>
-      </w:r>
-      <w:proofErr w:type="spellEnd"/>
-      <w:r>
-        <w:rPr>
-          <w:sz w:val="17"/>
-          <w:szCs w:val="17"/>
-        </w:rPr>
-        <w:t>&gt;</w:t>
+        <w:t>&lt;/Commodity&gt;</w:t>
       </w:r>
     </w:p>
     <w:p>
@@ -16755,23 +15189,7 @@
           <w:sz w:val="17"/>
           <w:szCs w:val="17"/>
         </w:rPr>
-        <w:t>&lt;/</w:t>
-      </w:r>
-      <w:proofErr w:type="spellStart"/>
-      <w:r>
-        <w:rPr>
-          <w:sz w:val="17"/>
-          <w:szCs w:val="17"/>
-        </w:rPr>
-        <w:t>GovernmentAgencyGoodsItem</w:t>
-      </w:r>
-      <w:proofErr w:type="spellEnd"/>
-      <w:r>
-        <w:rPr>
-          <w:sz w:val="17"/>
-          <w:szCs w:val="17"/>
-        </w:rPr>
-        <w:t>&gt;</w:t>
+        <w:t>&lt;/GovernmentAgencyGoodsItem&gt;</w:t>
       </w:r>
     </w:p>
     <w:p>
@@ -16825,23 +15243,7 @@
           <w:sz w:val="17"/>
           <w:szCs w:val="17"/>
         </w:rPr>
-        <w:t>&lt;/</w:t>
-      </w:r>
-      <w:proofErr w:type="spellStart"/>
-      <w:r>
-        <w:rPr>
-          <w:sz w:val="17"/>
-          <w:szCs w:val="17"/>
-        </w:rPr>
-        <w:t>GoodsShipment</w:t>
-      </w:r>
-      <w:proofErr w:type="spellEnd"/>
-      <w:r>
-        <w:rPr>
-          <w:sz w:val="17"/>
-          <w:szCs w:val="17"/>
-        </w:rPr>
-        <w:t>&gt;</w:t>
+        <w:t>&lt;/GoodsShipment&gt;</w:t>
       </w:r>
     </w:p>
     <w:p>
@@ -16895,23 +15297,7 @@
           <w:sz w:val="17"/>
           <w:szCs w:val="17"/>
         </w:rPr>
-        <w:t>&lt;/</w:t>
-      </w:r>
-      <w:proofErr w:type="spellStart"/>
-      <w:r>
-        <w:rPr>
-          <w:sz w:val="17"/>
-          <w:szCs w:val="17"/>
-        </w:rPr>
-        <w:t>Declaration</w:t>
-      </w:r>
-      <w:proofErr w:type="spellEnd"/>
-      <w:r>
-        <w:rPr>
-          <w:sz w:val="17"/>
-          <w:szCs w:val="17"/>
-        </w:rPr>
-        <w:t>&gt;</w:t>
+        <w:t>&lt;/Declaration&gt;</w:t>
       </w:r>
     </w:p>
     <w:p>
@@ -16965,23 +15351,7 @@
           <w:sz w:val="17"/>
           <w:szCs w:val="17"/>
         </w:rPr>
-        <w:t>&lt;</w:t>
-      </w:r>
-      <w:proofErr w:type="spellStart"/>
-      <w:r>
-        <w:rPr>
-          <w:sz w:val="17"/>
-          <w:szCs w:val="17"/>
-        </w:rPr>
-        <w:t>IssueDateTime</w:t>
-      </w:r>
-      <w:proofErr w:type="spellEnd"/>
-      <w:r>
-        <w:rPr>
-          <w:sz w:val="17"/>
-          <w:szCs w:val="17"/>
-        </w:rPr>
-        <w:t>&gt;</w:t>
+        <w:t>&lt;IssueDateTime&gt;</w:t>
       </w:r>
     </w:p>
     <w:p>
@@ -17035,17 +15405,8 @@
           <w:sz w:val="17"/>
           <w:szCs w:val="17"/>
         </w:rPr>
-        <w:t>&lt;</w:t>
-      </w:r>
-      <w:proofErr w:type="spellStart"/>
-      <w:r>
-        <w:rPr>
-          <w:sz w:val="17"/>
-          <w:szCs w:val="17"/>
-        </w:rPr>
-        <w:t>DateTimeString</w:t>
-      </w:r>
-      <w:proofErr w:type="spellEnd"/>
+        <w:t>&lt;DateTimeString</w:t>
+      </w:r>
       <w:r>
         <w:rPr>
           <w:color w:val="000000"/>
@@ -17054,7 +15415,6 @@
         </w:rPr>
         <w:t xml:space="preserve"> </w:t>
       </w:r>
-      <w:proofErr w:type="spellStart"/>
       <w:r>
         <w:rPr>
           <w:sz w:val="17"/>
@@ -17062,7 +15422,6 @@
         </w:rPr>
         <w:t>formatCode</w:t>
       </w:r>
-      <w:proofErr w:type="spellEnd"/>
       <w:r>
         <w:rPr>
           <w:color w:val="666600"/>
@@ -17091,23 +15450,7 @@
           <w:sz w:val="17"/>
           <w:szCs w:val="17"/>
         </w:rPr>
-        <w:t>&lt;/</w:t>
-      </w:r>
-      <w:proofErr w:type="spellStart"/>
-      <w:r>
-        <w:rPr>
-          <w:sz w:val="17"/>
-          <w:szCs w:val="17"/>
-        </w:rPr>
-        <w:t>DateTimeString</w:t>
-      </w:r>
-      <w:proofErr w:type="spellEnd"/>
-      <w:r>
-        <w:rPr>
-          <w:sz w:val="17"/>
-          <w:szCs w:val="17"/>
-        </w:rPr>
-        <w:t>&gt;</w:t>
+        <w:t>&lt;/DateTimeString&gt;</w:t>
       </w:r>
     </w:p>
     <w:p>
@@ -17161,23 +15504,7 @@
           <w:sz w:val="17"/>
           <w:szCs w:val="17"/>
         </w:rPr>
-        <w:t>&lt;/</w:t>
-      </w:r>
-      <w:proofErr w:type="spellStart"/>
-      <w:r>
-        <w:rPr>
-          <w:sz w:val="17"/>
-          <w:szCs w:val="17"/>
-        </w:rPr>
-        <w:t>IssueDateTime</w:t>
-      </w:r>
-      <w:proofErr w:type="spellEnd"/>
-      <w:r>
-        <w:rPr>
-          <w:sz w:val="17"/>
-          <w:szCs w:val="17"/>
-        </w:rPr>
-        <w:t>&gt;</w:t>
+        <w:t>&lt;/IssueDateTime&gt;</w:t>
       </w:r>
     </w:p>
     <w:p>
@@ -17452,25 +15779,7 @@
           <w:szCs w:val="22"/>
           <w:lang w:val="en-GB"/>
         </w:rPr>
-        <w:t xml:space="preserve">On item level (under </w:t>
-      </w:r>
-      <w:proofErr w:type="spellStart"/>
-      <w:r>
-        <w:rPr>
-          <w:sz w:val="22"/>
-          <w:szCs w:val="22"/>
-          <w:lang w:val="en-GB"/>
-        </w:rPr>
-        <w:t>GovernmentAgencyGoodsItem</w:t>
-      </w:r>
-      <w:proofErr w:type="spellEnd"/>
-      <w:r>
-        <w:rPr>
-          <w:sz w:val="22"/>
-          <w:szCs w:val="22"/>
-          <w:lang w:val="en-GB"/>
-        </w:rPr>
-        <w:t>):</w:t>
+        <w:t>On item level (under GovernmentAgencyGoodsItem):</w:t>
       </w:r>
     </w:p>
     <w:p>
@@ -17524,18 +15833,8 @@
           <w:szCs w:val="22"/>
           <w:lang w:val="en-GB"/>
         </w:rPr>
-        <w:t xml:space="preserve">Payment Amount: The actual amount paid, or to be paid for the specific </w:t>
-      </w:r>
-      <w:proofErr w:type="gramStart"/>
-      <w:r>
-        <w:rPr>
-          <w:sz w:val="22"/>
-          <w:szCs w:val="22"/>
-          <w:lang w:val="en-GB"/>
-        </w:rPr>
-        <w:t>item</w:t>
-      </w:r>
-      <w:proofErr w:type="gramEnd"/>
+        <w:t>Payment Amount: The actual amount paid, or to be paid for the specific item</w:t>
+      </w:r>
     </w:p>
     <w:p>
       <w:pPr>
@@ -17552,25 +15851,7 @@
           <w:szCs w:val="22"/>
           <w:lang w:val="en-GB"/>
         </w:rPr>
-        <w:t xml:space="preserve">Tax Assessed Amount: Assessed amount of duty/tax/fee (includes all types of charges and duties). Assessed per duty/tax/fee type by </w:t>
-      </w:r>
-      <w:proofErr w:type="gramStart"/>
-      <w:r>
-        <w:rPr>
-          <w:sz w:val="22"/>
-          <w:szCs w:val="22"/>
-          <w:lang w:val="en-GB"/>
-        </w:rPr>
-        <w:t>item</w:t>
-      </w:r>
-      <w:proofErr w:type="gramEnd"/>
-      <w:r>
-        <w:rPr>
-          <w:sz w:val="22"/>
-          <w:szCs w:val="22"/>
-          <w:lang w:val="en-GB"/>
-        </w:rPr>
-        <w:t xml:space="preserve"> </w:t>
+        <w:t xml:space="preserve">Tax Assessed Amount: Assessed amount of duty/tax/fee (includes all types of charges and duties). Assessed per duty/tax/fee type by item </w:t>
       </w:r>
       <w:r>
         <w:rPr>
@@ -17596,43 +15877,7 @@
           <w:szCs w:val="22"/>
           <w:lang w:val="en-GB"/>
         </w:rPr>
-        <w:t>Specific Tax Base Quantity:  The quantity on which a duty or tax or fee will be assessed (</w:t>
-      </w:r>
-      <w:proofErr w:type="spellStart"/>
-      <w:r>
-        <w:rPr>
-          <w:sz w:val="22"/>
-          <w:szCs w:val="22"/>
-          <w:lang w:val="en-GB"/>
-        </w:rPr>
-        <w:t>FreightChargeAmount</w:t>
-      </w:r>
-      <w:proofErr w:type="spellEnd"/>
-      <w:r>
-        <w:rPr>
-          <w:sz w:val="22"/>
-          <w:szCs w:val="22"/>
-          <w:lang w:val="en-GB"/>
-        </w:rPr>
-        <w:t xml:space="preserve"> + </w:t>
-      </w:r>
-      <w:proofErr w:type="spellStart"/>
-      <w:r>
-        <w:rPr>
-          <w:sz w:val="22"/>
-          <w:szCs w:val="22"/>
-          <w:lang w:val="en-GB"/>
-        </w:rPr>
-        <w:t>CustomsValueAmount</w:t>
-      </w:r>
-      <w:proofErr w:type="spellEnd"/>
-      <w:r>
-        <w:rPr>
-          <w:sz w:val="22"/>
-          <w:szCs w:val="22"/>
-          <w:lang w:val="en-GB"/>
-        </w:rPr>
-        <w:t>)</w:t>
+        <w:t>Specific Tax Base Quantity:  The quantity on which a duty or tax or fee will be assessed (FreightChargeAmount + CustomsValueAmount)</w:t>
       </w:r>
     </w:p>
     <w:p>
@@ -17650,18 +15895,8 @@
           <w:szCs w:val="22"/>
           <w:lang w:val="en-GB"/>
         </w:rPr>
-        <w:t xml:space="preserve">Deduct Amount: Amount of deduction from a duty or </w:t>
-      </w:r>
-      <w:proofErr w:type="gramStart"/>
-      <w:r>
-        <w:rPr>
-          <w:sz w:val="22"/>
-          <w:szCs w:val="22"/>
-          <w:lang w:val="en-GB"/>
-        </w:rPr>
-        <w:t>tax</w:t>
-      </w:r>
-      <w:proofErr w:type="gramEnd"/>
+        <w:t>Deduct Amount: Amount of deduction from a duty or tax</w:t>
+      </w:r>
     </w:p>
     <w:p>
       <w:pPr>
@@ -17756,18 +15991,8 @@
           <w:szCs w:val="22"/>
           <w:lang w:val="en-GB"/>
         </w:rPr>
-        <w:t xml:space="preserve">This part of the guide is not done, and will be filled in future </w:t>
-      </w:r>
-      <w:proofErr w:type="gramStart"/>
-      <w:r>
-        <w:rPr>
-          <w:sz w:val="22"/>
-          <w:szCs w:val="22"/>
-          <w:lang w:val="en-GB"/>
-        </w:rPr>
-        <w:t>versions</w:t>
-      </w:r>
-      <w:proofErr w:type="gramEnd"/>
+        <w:t>This part of the guide is not done, and will be filled in future versions</w:t>
+      </w:r>
     </w:p>
     <w:p>
       <w:pPr>
@@ -17826,23 +16051,13 @@
           <w:lang w:val="en-GB"/>
         </w:rPr>
       </w:pPr>
-      <w:proofErr w:type="gramStart"/>
       <w:r>
         <w:rPr>
           <w:sz w:val="22"/>
           <w:szCs w:val="22"/>
           <w:lang w:val="en-GB"/>
         </w:rPr>
-        <w:t>In order to</w:t>
-      </w:r>
-      <w:proofErr w:type="gramEnd"/>
-      <w:r>
-        <w:rPr>
-          <w:sz w:val="22"/>
-          <w:szCs w:val="22"/>
-          <w:lang w:val="en-GB"/>
-        </w:rPr>
-        <w:t xml:space="preserve"> verify that your system is able to use </w:t>
+        <w:t xml:space="preserve">In order to verify that your system is able to use </w:t>
       </w:r>
       <w:r>
         <w:rPr>
@@ -18510,8 +16725,8 @@
       </w:r>
       <w:bookmarkStart w:id="37" w:name="_Hlk5299615"/>
     </w:p>
-    <w:bookmarkEnd w:id="2"/>
-    <w:bookmarkEnd w:id="3"/>
+    <w:bookmarkEnd w:id="4"/>
+    <w:bookmarkEnd w:id="5"/>
     <w:bookmarkEnd w:id="37"/>
     <w:p>
       <w:pPr>
@@ -47226,6 +45441,7 @@
     <w:rsid w:val="003343A0"/>
     <w:rsid w:val="00370895"/>
     <w:rsid w:val="00702803"/>
+    <w:rsid w:val="007874C9"/>
     <w:rsid w:val="007A6D76"/>
     <w:rsid w:val="007E0F6D"/>
     <w:rsid w:val="0082174D"/>
@@ -47939,6 +46155,10 @@
 </file>
 
 <file path=customXml/item1.xml><?xml version="1.0" encoding="utf-8"?>
+<b:Sources xmlns:b="http://schemas.openxmlformats.org/officeDocument/2006/bibliography" xmlns="http://schemas.openxmlformats.org/officeDocument/2006/bibliography" SelectedStyle="\APASixthEditionOfficeOnline.xsl" StyleName="APA" Version="6"/>
+</file>
+
+<file path=customXml/item2.xml><?xml version="1.0" encoding="utf-8"?>
 <?mso-contentType ?>
 <FormTemplates xmlns="http://schemas.microsoft.com/sharepoint/v3/contenttype/forms">
   <Display>DocumentLibraryForm</Display>
@@ -47947,19 +46167,7 @@
 </FormTemplates>
 </file>
 
-<file path=customXml/item2.xml><?xml version="1.0" encoding="utf-8"?>
-<b:Sources xmlns:b="http://schemas.openxmlformats.org/officeDocument/2006/bibliography" xmlns="http://schemas.openxmlformats.org/officeDocument/2006/bibliography" SelectedStyle="\APASixthEditionOfficeOnline.xsl" StyleName="APA" Version="6"/>
-</file>
-
 <file path=customXml/item3.xml><?xml version="1.0" encoding="utf-8"?>
-<p:properties xmlns:p="http://schemas.microsoft.com/office/2006/metadata/properties" xmlns:xsi="http://www.w3.org/2001/XMLSchema-instance" xmlns:pc="http://schemas.microsoft.com/office/infopath/2007/PartnerControls">
-  <documentManagement>
-    <Status xmlns="cd6095a7-a9d3-4072-9692-ce374e4528d1" xsi:nil="true"/>
-  </documentManagement>
-</p:properties>
-</file>
-
-<file path=customXml/item4.xml><?xml version="1.0" encoding="utf-8"?>
 <ct:contentTypeSchema xmlns:ct="http://schemas.microsoft.com/office/2006/metadata/contentType" xmlns:ma="http://schemas.microsoft.com/office/2006/metadata/properties/metaAttributes" ct:_="" ma:_="" ma:contentTypeName="Dokument" ma:contentTypeID="0x0101001519B555B770564DB10AB5EF1DDF0A56" ma:contentTypeVersion="12" ma:contentTypeDescription="Opret et nyt dokument." ma:contentTypeScope="" ma:versionID="4416b2852315f0f25217e374bc88e6ca">
   <xsd:schema xmlns:xsd="http://www.w3.org/2001/XMLSchema" xmlns:xs="http://www.w3.org/2001/XMLSchema" xmlns:p="http://schemas.microsoft.com/office/2006/metadata/properties" xmlns:ns2="cd6095a7-a9d3-4072-9692-ce374e4528d1" xmlns:ns3="2a75b90c-dff2-45dd-b4c8-b97c0a4d89f7" targetNamespace="http://schemas.microsoft.com/office/2006/metadata/properties" ma:root="true" ma:fieldsID="056fb32c1a4242da9a6c979d442d1600" ns2:_="" ns3:_="">
     <xsd:import namespace="cd6095a7-a9d3-4072-9692-ce374e4528d1"/>
@@ -48178,20 +46386,7 @@
 </ct:contentTypeSchema>
 </file>
 
-<file path=customXml/item5.xml><?xml version="1.0" encoding="utf-8"?>
-<?mso-contentType ?>
-<FormTemplates xmlns="http://schemas.microsoft.com/sharepoint/v3/contenttype/forms">
-  <Display>DocumentLibraryForm</Display>
-  <Edit>DocumentLibraryForm</Edit>
-  <New>DocumentLibraryForm</New>
-</FormTemplates>
-</file>
-
-<file path=customXml/item6.xml><?xml version="1.0" encoding="utf-8"?>
-<b:Sources xmlns:b="http://schemas.openxmlformats.org/officeDocument/2006/bibliography" xmlns="http://schemas.openxmlformats.org/officeDocument/2006/bibliography" SelectedStyle="\APASixthEditionOfficeOnline.xsl" StyleName="APA" Version="6"/>
-</file>
-
-<file path=customXml/item7.xml><?xml version="1.0" encoding="utf-8"?>
+<file path=customXml/item4.xml><?xml version="1.0" encoding="utf-8"?>
 <p:properties xmlns:p="http://schemas.microsoft.com/office/2006/metadata/properties" xmlns:xsi="http://www.w3.org/2001/XMLSchema-instance" xmlns:pc="http://schemas.microsoft.com/office/infopath/2007/PartnerControls">
   <documentManagement>
     <Status xmlns="cd6095a7-a9d3-4072-9692-ce374e4528d1" xsi:nil="true"/>
@@ -48199,226 +46394,15 @@
 </p:properties>
 </file>
 
-<file path=customXml/item8.xml><?xml version="1.0" encoding="utf-8"?>
-<ct:contentTypeSchema xmlns:ct="http://schemas.microsoft.com/office/2006/metadata/contentType" xmlns:ma="http://schemas.microsoft.com/office/2006/metadata/properties/metaAttributes" ct:_="" ma:_="" ma:contentTypeName="Dokument" ma:contentTypeID="0x0101001519B555B770564DB10AB5EF1DDF0A56" ma:contentTypeVersion="12" ma:contentTypeDescription="Opret et nyt dokument." ma:contentTypeScope="" ma:versionID="4416b2852315f0f25217e374bc88e6ca">
-  <xsd:schema xmlns:xsd="http://www.w3.org/2001/XMLSchema" xmlns:xs="http://www.w3.org/2001/XMLSchema" xmlns:p="http://schemas.microsoft.com/office/2006/metadata/properties" xmlns:ns2="cd6095a7-a9d3-4072-9692-ce374e4528d1" xmlns:ns3="2a75b90c-dff2-45dd-b4c8-b97c0a4d89f7" targetNamespace="http://schemas.microsoft.com/office/2006/metadata/properties" ma:root="true" ma:fieldsID="056fb32c1a4242da9a6c979d442d1600" ns2:_="" ns3:_="">
-    <xsd:import namespace="cd6095a7-a9d3-4072-9692-ce374e4528d1"/>
-    <xsd:import namespace="2a75b90c-dff2-45dd-b4c8-b97c0a4d89f7"/>
-    <xsd:element name="properties">
-      <xsd:complexType>
-        <xsd:sequence>
-          <xsd:element name="documentManagement">
-            <xsd:complexType>
-              <xsd:all>
-                <xsd:element ref="ns2:MediaServiceMetadata" minOccurs="0"/>
-                <xsd:element ref="ns2:MediaServiceFastMetadata" minOccurs="0"/>
-                <xsd:element ref="ns2:MediaServiceDateTaken" minOccurs="0"/>
-                <xsd:element ref="ns2:MediaServiceAutoTags" minOccurs="0"/>
-                <xsd:element ref="ns2:MediaServiceGenerationTime" minOccurs="0"/>
-                <xsd:element ref="ns2:MediaServiceEventHashCode" minOccurs="0"/>
-                <xsd:element ref="ns3:SharedWithUsers" minOccurs="0"/>
-                <xsd:element ref="ns3:SharedWithDetails" minOccurs="0"/>
-                <xsd:element ref="ns2:MediaServiceAutoKeyPoints" minOccurs="0"/>
-                <xsd:element ref="ns2:MediaServiceKeyPoints" minOccurs="0"/>
-                <xsd:element ref="ns2:MediaServiceOCR" minOccurs="0"/>
-                <xsd:element ref="ns2:Status" minOccurs="0"/>
-              </xsd:all>
-            </xsd:complexType>
-          </xsd:element>
-        </xsd:sequence>
-      </xsd:complexType>
-    </xsd:element>
-  </xsd:schema>
-  <xsd:schema xmlns:xsd="http://www.w3.org/2001/XMLSchema" xmlns:xs="http://www.w3.org/2001/XMLSchema" xmlns:dms="http://schemas.microsoft.com/office/2006/documentManagement/types" xmlns:pc="http://schemas.microsoft.com/office/infopath/2007/PartnerControls" targetNamespace="cd6095a7-a9d3-4072-9692-ce374e4528d1" elementFormDefault="qualified">
-    <xsd:import namespace="http://schemas.microsoft.com/office/2006/documentManagement/types"/>
-    <xsd:import namespace="http://schemas.microsoft.com/office/infopath/2007/PartnerControls"/>
-    <xsd:element name="MediaServiceMetadata" ma:index="8" nillable="true" ma:displayName="MediaServiceMetadata" ma:hidden="true" ma:internalName="MediaServiceMetadata" ma:readOnly="true">
-      <xsd:simpleType>
-        <xsd:restriction base="dms:Note"/>
-      </xsd:simpleType>
-    </xsd:element>
-    <xsd:element name="MediaServiceFastMetadata" ma:index="9" nillable="true" ma:displayName="MediaServiceFastMetadata" ma:hidden="true" ma:internalName="MediaServiceFastMetadata" ma:readOnly="true">
-      <xsd:simpleType>
-        <xsd:restriction base="dms:Note"/>
-      </xsd:simpleType>
-    </xsd:element>
-    <xsd:element name="MediaServiceDateTaken" ma:index="10" nillable="true" ma:displayName="MediaServiceDateTaken" ma:hidden="true" ma:internalName="MediaServiceDateTaken" ma:readOnly="true">
-      <xsd:simpleType>
-        <xsd:restriction base="dms:Text"/>
-      </xsd:simpleType>
-    </xsd:element>
-    <xsd:element name="MediaServiceAutoTags" ma:index="11" nillable="true" ma:displayName="Tags" ma:internalName="MediaServiceAutoTags" ma:readOnly="true">
-      <xsd:simpleType>
-        <xsd:restriction base="dms:Text"/>
-      </xsd:simpleType>
-    </xsd:element>
-    <xsd:element name="MediaServiceGenerationTime" ma:index="12" nillable="true" ma:displayName="MediaServiceGenerationTime" ma:hidden="true" ma:internalName="MediaServiceGenerationTime" ma:readOnly="true">
-      <xsd:simpleType>
-        <xsd:restriction base="dms:Text"/>
-      </xsd:simpleType>
-    </xsd:element>
-    <xsd:element name="MediaServiceEventHashCode" ma:index="13" nillable="true" ma:displayName="MediaServiceEventHashCode" ma:hidden="true" ma:internalName="MediaServiceEventHashCode" ma:readOnly="true">
-      <xsd:simpleType>
-        <xsd:restriction base="dms:Text"/>
-      </xsd:simpleType>
-    </xsd:element>
-    <xsd:element name="MediaServiceAutoKeyPoints" ma:index="16" nillable="true" ma:displayName="MediaServiceAutoKeyPoints" ma:hidden="true" ma:internalName="MediaServiceAutoKeyPoints" ma:readOnly="true">
-      <xsd:simpleType>
-        <xsd:restriction base="dms:Note"/>
-      </xsd:simpleType>
-    </xsd:element>
-    <xsd:element name="MediaServiceKeyPoints" ma:index="17" nillable="true" ma:displayName="KeyPoints" ma:internalName="MediaServiceKeyPoints" ma:readOnly="true">
-      <xsd:simpleType>
-        <xsd:restriction base="dms:Note">
-          <xsd:maxLength value="255"/>
-        </xsd:restriction>
-      </xsd:simpleType>
-    </xsd:element>
-    <xsd:element name="MediaServiceOCR" ma:index="18" nillable="true" ma:displayName="Extracted Text" ma:internalName="MediaServiceOCR" ma:readOnly="true">
-      <xsd:simpleType>
-        <xsd:restriction base="dms:Note">
-          <xsd:maxLength value="255"/>
-        </xsd:restriction>
-      </xsd:simpleType>
-    </xsd:element>
-    <xsd:element name="Status" ma:index="19" nillable="true" ma:displayName="Status" ma:format="Dropdown" ma:internalName="Status">
-      <xsd:simpleType>
-        <xsd:restriction base="dms:Text">
-          <xsd:maxLength value="255"/>
-        </xsd:restriction>
-      </xsd:simpleType>
-    </xsd:element>
-  </xsd:schema>
-  <xsd:schema xmlns:xsd="http://www.w3.org/2001/XMLSchema" xmlns:xs="http://www.w3.org/2001/XMLSchema" xmlns:dms="http://schemas.microsoft.com/office/2006/documentManagement/types" xmlns:pc="http://schemas.microsoft.com/office/infopath/2007/PartnerControls" targetNamespace="2a75b90c-dff2-45dd-b4c8-b97c0a4d89f7" elementFormDefault="qualified">
-    <xsd:import namespace="http://schemas.microsoft.com/office/2006/documentManagement/types"/>
-    <xsd:import namespace="http://schemas.microsoft.com/office/infopath/2007/PartnerControls"/>
-    <xsd:element name="SharedWithUsers" ma:index="14" nillable="true" ma:displayName="Delt med" ma:internalName="SharedWithUsers" ma:readOnly="true">
-      <xsd:complexType>
-        <xsd:complexContent>
-          <xsd:extension base="dms:UserMulti">
-            <xsd:sequence>
-              <xsd:element name="UserInfo" minOccurs="0" maxOccurs="unbounded">
-                <xsd:complexType>
-                  <xsd:sequence>
-                    <xsd:element name="DisplayName" type="xsd:string" minOccurs="0"/>
-                    <xsd:element name="AccountId" type="dms:UserId" minOccurs="0" nillable="true"/>
-                    <xsd:element name="AccountType" type="xsd:string" minOccurs="0"/>
-                  </xsd:sequence>
-                </xsd:complexType>
-              </xsd:element>
-            </xsd:sequence>
-          </xsd:extension>
-        </xsd:complexContent>
-      </xsd:complexType>
-    </xsd:element>
-    <xsd:element name="SharedWithDetails" ma:index="15" nillable="true" ma:displayName="Delt med detaljer" ma:internalName="SharedWithDetails" ma:readOnly="true">
-      <xsd:simpleType>
-        <xsd:restriction base="dms:Note">
-          <xsd:maxLength value="255"/>
-        </xsd:restriction>
-      </xsd:simpleType>
-    </xsd:element>
-  </xsd:schema>
-  <xsd:schema xmlns="http://schemas.openxmlformats.org/package/2006/metadata/core-properties" xmlns:xsd="http://www.w3.org/2001/XMLSchema" xmlns:xsi="http://www.w3.org/2001/XMLSchema-instance" xmlns:dc="http://purl.org/dc/elements/1.1/" xmlns:dcterms="http://purl.org/dc/terms/" xmlns:odoc="http://schemas.microsoft.com/internal/obd" targetNamespace="http://schemas.openxmlformats.org/package/2006/metadata/core-properties" elementFormDefault="qualified" attributeFormDefault="unqualified" blockDefault="#all">
-    <xsd:import namespace="http://purl.org/dc/elements/1.1/" schemaLocation="http://dublincore.org/schemas/xmls/qdc/2003/04/02/dc.xsd"/>
-    <xsd:import namespace="http://purl.org/dc/terms/" schemaLocation="http://dublincore.org/schemas/xmls/qdc/2003/04/02/dcterms.xsd"/>
-    <xsd:element name="coreProperties" type="CT_coreProperties"/>
-    <xsd:complexType name="CT_coreProperties">
-      <xsd:all>
-        <xsd:element ref="dc:creator" minOccurs="0" maxOccurs="1"/>
-        <xsd:element ref="dcterms:created" minOccurs="0" maxOccurs="1"/>
-        <xsd:element ref="dc:identifier" minOccurs="0" maxOccurs="1"/>
-        <xsd:element name="contentType" minOccurs="0" maxOccurs="1" type="xsd:string" ma:index="0" ma:displayName="Indholdstype"/>
-        <xsd:element ref="dc:title" minOccurs="0" maxOccurs="1" ma:index="4" ma:displayName="Titel"/>
-        <xsd:element ref="dc:subject" minOccurs="0" maxOccurs="1"/>
-        <xsd:element ref="dc:description" minOccurs="0" maxOccurs="1"/>
-        <xsd:element name="keywords" minOccurs="0" maxOccurs="1" type="xsd:string"/>
-        <xsd:element ref="dc:language" minOccurs="0" maxOccurs="1"/>
-        <xsd:element name="category" minOccurs="0" maxOccurs="1" type="xsd:string"/>
-        <xsd:element name="version" minOccurs="0" maxOccurs="1" type="xsd:string"/>
-        <xsd:element name="revision" minOccurs="0" maxOccurs="1" type="xsd:string">
-          <xsd:annotation>
-            <xsd:documentation>
-                        This value indicates the number of saves or revisions. The application is responsible for updating this value after each revision.
-                    </xsd:documentation>
-          </xsd:annotation>
-        </xsd:element>
-        <xsd:element name="lastModifiedBy" minOccurs="0" maxOccurs="1" type="xsd:string"/>
-        <xsd:element ref="dcterms:modified" minOccurs="0" maxOccurs="1"/>
-        <xsd:element name="contentStatus" minOccurs="0" maxOccurs="1" type="xsd:string"/>
-      </xsd:all>
-    </xsd:complexType>
-  </xsd:schema>
-  <xs:schema xmlns:pc="http://schemas.microsoft.com/office/infopath/2007/PartnerControls" xmlns:xs="http://www.w3.org/2001/XMLSchema" targetNamespace="http://schemas.microsoft.com/office/infopath/2007/PartnerControls" elementFormDefault="qualified" attributeFormDefault="unqualified">
-    <xs:element name="Person">
-      <xs:complexType>
-        <xs:sequence>
-          <xs:element ref="pc:DisplayName" minOccurs="0"/>
-          <xs:element ref="pc:AccountId" minOccurs="0"/>
-          <xs:element ref="pc:AccountType" minOccurs="0"/>
-        </xs:sequence>
-      </xs:complexType>
-    </xs:element>
-    <xs:element name="DisplayName" type="xs:string"/>
-    <xs:element name="AccountId" type="xs:string"/>
-    <xs:element name="AccountType" type="xs:string"/>
-    <xs:element name="BDCAssociatedEntity">
-      <xs:complexType>
-        <xs:sequence>
-          <xs:element ref="pc:BDCEntity" minOccurs="0" maxOccurs="unbounded"/>
-        </xs:sequence>
-        <xs:attribute ref="pc:EntityNamespace"/>
-        <xs:attribute ref="pc:EntityName"/>
-        <xs:attribute ref="pc:SystemInstanceName"/>
-        <xs:attribute ref="pc:AssociationName"/>
-      </xs:complexType>
-    </xs:element>
-    <xs:attribute name="EntityNamespace" type="xs:string"/>
-    <xs:attribute name="EntityName" type="xs:string"/>
-    <xs:attribute name="SystemInstanceName" type="xs:string"/>
-    <xs:attribute name="AssociationName" type="xs:string"/>
-    <xs:element name="BDCEntity">
-      <xs:complexType>
-        <xs:sequence>
-          <xs:element ref="pc:EntityDisplayName" minOccurs="0"/>
-          <xs:element ref="pc:EntityInstanceReference" minOccurs="0"/>
-          <xs:element ref="pc:EntityId1" minOccurs="0"/>
-          <xs:element ref="pc:EntityId2" minOccurs="0"/>
-          <xs:element ref="pc:EntityId3" minOccurs="0"/>
-          <xs:element ref="pc:EntityId4" minOccurs="0"/>
-          <xs:element ref="pc:EntityId5" minOccurs="0"/>
-        </xs:sequence>
-      </xs:complexType>
-    </xs:element>
-    <xs:element name="EntityDisplayName" type="xs:string"/>
-    <xs:element name="EntityInstanceReference" type="xs:string"/>
-    <xs:element name="EntityId1" type="xs:string"/>
-    <xs:element name="EntityId2" type="xs:string"/>
-    <xs:element name="EntityId3" type="xs:string"/>
-    <xs:element name="EntityId4" type="xs:string"/>
-    <xs:element name="EntityId5" type="xs:string"/>
-    <xs:element name="Terms">
-      <xs:complexType>
-        <xs:sequence>
-          <xs:element ref="pc:TermInfo" minOccurs="0" maxOccurs="unbounded"/>
-        </xs:sequence>
-      </xs:complexType>
-    </xs:element>
-    <xs:element name="TermInfo">
-      <xs:complexType>
-        <xs:sequence>
-          <xs:element ref="pc:TermName" minOccurs="0"/>
-          <xs:element ref="pc:TermId" minOccurs="0"/>
-        </xs:sequence>
-      </xs:complexType>
-    </xs:element>
-    <xs:element name="TermName" type="xs:string"/>
-    <xs:element name="TermId" type="xs:string"/>
-  </xs:schema>
-</ct:contentTypeSchema>
+<file path=customXml/itemProps1.xml><?xml version="1.0" encoding="utf-8"?>
+<ds:datastoreItem xmlns:ds="http://schemas.openxmlformats.org/officeDocument/2006/customXml" ds:itemID="{F3B91042-F550-4286-AEE9-632CC865CA5C}">
+  <ds:schemaRefs>
+    <ds:schemaRef ds:uri="http://schemas.openxmlformats.org/officeDocument/2006/bibliography"/>
+  </ds:schemaRefs>
+</ds:datastoreItem>
 </file>
 
-<file path=customXml/itemProps1.xml><?xml version="1.0" encoding="utf-8"?>
+<file path=customXml/itemProps2.xml><?xml version="1.0" encoding="utf-8"?>
 <ds:datastoreItem xmlns:ds="http://schemas.openxmlformats.org/officeDocument/2006/customXml" ds:itemID="{0A0B5932-8087-47A8-B536-33927AB69DA6}">
   <ds:schemaRefs>
     <ds:schemaRef ds:uri="http://schemas.microsoft.com/sharepoint/v3/contenttype/forms"/>
@@ -48426,32 +46410,7 @@
 </ds:datastoreItem>
 </file>
 
-<file path=customXml/itemProps2.xml><?xml version="1.0" encoding="utf-8"?>
-<ds:datastoreItem xmlns:ds="http://schemas.openxmlformats.org/officeDocument/2006/customXml" ds:itemID="{F3B91042-F550-4286-AEE9-632CC865CA5C}">
-  <ds:schemaRefs>
-    <ds:schemaRef ds:uri="http://schemas.openxmlformats.org/officeDocument/2006/bibliography"/>
-  </ds:schemaRefs>
-</ds:datastoreItem>
-</file>
-
 <file path=customXml/itemProps3.xml><?xml version="1.0" encoding="utf-8"?>
-<ds:datastoreItem xmlns:ds="http://schemas.openxmlformats.org/officeDocument/2006/customXml" ds:itemID="{AED786B9-0DAE-42BA-BA0A-15413D22CEB6}">
-  <ds:schemaRefs>
-    <ds:schemaRef ds:uri="http://purl.org/dc/dcmitype/"/>
-    <ds:schemaRef ds:uri="http://schemas.microsoft.com/office/infopath/2007/PartnerControls"/>
-    <ds:schemaRef ds:uri="cd6095a7-a9d3-4072-9692-ce374e4528d1"/>
-    <ds:schemaRef ds:uri="http://purl.org/dc/elements/1.1/"/>
-    <ds:schemaRef ds:uri="http://schemas.microsoft.com/office/2006/metadata/properties"/>
-    <ds:schemaRef ds:uri="2a75b90c-dff2-45dd-b4c8-b97c0a4d89f7"/>
-    <ds:schemaRef ds:uri="http://schemas.microsoft.com/office/2006/documentManagement/types"/>
-    <ds:schemaRef ds:uri="http://schemas.openxmlformats.org/package/2006/metadata/core-properties"/>
-    <ds:schemaRef ds:uri="http://www.w3.org/XML/1998/namespace"/>
-    <ds:schemaRef ds:uri="http://purl.org/dc/terms/"/>
-  </ds:schemaRefs>
-</ds:datastoreItem>
-</file>
-
-<file path=customXml/itemProps4.xml><?xml version="1.0" encoding="utf-8"?>
 <ds:datastoreItem xmlns:ds="http://schemas.openxmlformats.org/officeDocument/2006/customXml" ds:itemID="{D9C111C1-3134-4FA0-8F29-798D9F5D108E}">
   <ds:schemaRefs>
     <ds:schemaRef ds:uri="http://schemas.microsoft.com/office/2006/metadata/contentType"/>
@@ -48470,23 +46429,7 @@
 </ds:datastoreItem>
 </file>
 
-<file path=customXml/itemProps5.xml><?xml version="1.0" encoding="utf-8"?>
-<ds:datastoreItem xmlns:ds="http://schemas.openxmlformats.org/officeDocument/2006/customXml" ds:itemID="{0A0B5932-8087-47A8-B536-33927AB69DA6}">
-  <ds:schemaRefs>
-    <ds:schemaRef ds:uri="http://schemas.microsoft.com/sharepoint/v3/contenttype/forms"/>
-  </ds:schemaRefs>
-</ds:datastoreItem>
-</file>
-
-<file path=customXml/itemProps6.xml><?xml version="1.0" encoding="utf-8"?>
-<ds:datastoreItem xmlns:ds="http://schemas.openxmlformats.org/officeDocument/2006/customXml" ds:itemID="{F3B91042-F550-4286-AEE9-632CC865CA5C}">
-  <ds:schemaRefs>
-    <ds:schemaRef ds:uri="http://schemas.openxmlformats.org/officeDocument/2006/bibliography"/>
-  </ds:schemaRefs>
-</ds:datastoreItem>
-</file>
-
-<file path=customXml/itemProps7.xml><?xml version="1.0" encoding="utf-8"?>
+<file path=customXml/itemProps4.xml><?xml version="1.0" encoding="utf-8"?>
 <ds:datastoreItem xmlns:ds="http://schemas.openxmlformats.org/officeDocument/2006/customXml" ds:itemID="{AED786B9-0DAE-42BA-BA0A-15413D22CEB6}">
   <ds:schemaRefs>
     <ds:schemaRef ds:uri="http://schemas.microsoft.com/office/2006/metadata/properties"/>
@@ -48494,23 +46437,4 @@
     <ds:schemaRef ds:uri="cd6095a7-a9d3-4072-9692-ce374e4528d1"/>
   </ds:schemaRefs>
 </ds:datastoreItem>
-</file>
-
-<file path=customXml/itemProps8.xml><?xml version="1.0" encoding="utf-8"?>
-<ds:datastoreItem xmlns:ds="http://schemas.openxmlformats.org/officeDocument/2006/customXml" ds:itemID="{D9C111C1-3134-4FA0-8F29-798D9F5D108E}">
-  <ds:schemaRefs>
-    <ds:schemaRef ds:uri="http://schemas.microsoft.com/office/2006/metadata/contentType"/>
-    <ds:schemaRef ds:uri="http://schemas.microsoft.com/office/2006/metadata/properties/metaAttributes"/>
-    <ds:schemaRef ds:uri="http://www.w3.org/2001/XMLSchema"/>
-    <ds:schemaRef ds:uri="http://schemas.microsoft.com/office/2006/metadata/properties"/>
-    <ds:schemaRef ds:uri="cd6095a7-a9d3-4072-9692-ce374e4528d1"/>
-    <ds:schemaRef ds:uri="2a75b90c-dff2-45dd-b4c8-b97c0a4d89f7"/>
-    <ds:schemaRef ds:uri="http://schemas.microsoft.com/office/2006/documentManagement/types"/>
-    <ds:schemaRef ds:uri="http://schemas.microsoft.com/office/infopath/2007/PartnerControls"/>
-    <ds:schemaRef ds:uri="http://schemas.openxmlformats.org/package/2006/metadata/core-properties"/>
-    <ds:schemaRef ds:uri="http://purl.org/dc/elements/1.1/"/>
-    <ds:schemaRef ds:uri="http://purl.org/dc/terms/"/>
-    <ds:schemaRef ds:uri="http://schemas.microsoft.com/internal/obd"/>
-  </ds:schemaRefs>
-</ds:datastoreItem>
 </file>
</xml_diff>

<commit_message>
Updates for test data, Import System Guide and Amendment flow (#40)
Co-authored-by: Emma Hagerup <emmahagerup@gmail.com>
</commit_message>
<xml_diff>
--- a/dokumenter/ImportH7SystemGuide.docx
+++ b/dokumenter/ImportH7SystemGuide.docx
@@ -217,16 +217,16 @@
       <w:pPr>
         <w:pStyle w:val="Heading1"/>
       </w:pPr>
-      <w:bookmarkStart w:id="2" w:name="_Hlk5301364"/>
-      <w:bookmarkStart w:id="3" w:name="_Hlk5303662"/>
-      <w:bookmarkStart w:id="4" w:name="_Toc65750459"/>
-      <w:bookmarkStart w:id="5" w:name="_Toc71718323"/>
+      <w:bookmarkStart w:id="2" w:name="_Toc65750459"/>
+      <w:bookmarkStart w:id="3" w:name="_Toc71718323"/>
+      <w:bookmarkStart w:id="4" w:name="_Hlk5301364"/>
+      <w:bookmarkStart w:id="5" w:name="_Hlk5303662"/>
       <w:r>
         <w:lastRenderedPageBreak/>
         <w:t>Document version</w:t>
       </w:r>
-      <w:bookmarkEnd w:id="4"/>
-      <w:bookmarkEnd w:id="5"/>
+      <w:bookmarkEnd w:id="2"/>
+      <w:bookmarkEnd w:id="3"/>
     </w:p>
     <w:p/>
     <w:tbl>
@@ -761,7 +761,6 @@
         </w:rPr>
         <w:t xml:space="preserve">DMS </w:t>
       </w:r>
-      <w:proofErr w:type="spellStart"/>
       <w:r>
         <w:rPr>
           <w:sz w:val="56"/>
@@ -770,7 +769,6 @@
         </w:rPr>
         <w:t>Impo</w:t>
       </w:r>
-      <w:proofErr w:type="spellEnd"/>
     </w:p>
     <w:p>
       <w:pPr>
@@ -857,7 +855,7 @@
           <w:pPr>
             <w:pStyle w:val="TOC1"/>
             <w:rPr>
-              <w:rFonts w:asciiTheme="minorHAnsi" w:eastAsiaTheme="minorEastAsia" w:hAnsiTheme="minorHAnsi" w:cstheme="minorBidi"/>
+              <w:rFonts w:asciiTheme="minorHAnsi" w:eastAsiaTheme="minorEastAsia" w:hAnsiTheme="minorHAnsi" w:cstheme="minorBidi" w:hint="eastAsia"/>
               <w:b w:val="0"/>
               <w:noProof/>
               <w:color w:val="auto"/>
@@ -938,7 +936,7 @@
           <w:pPr>
             <w:pStyle w:val="TOC1"/>
             <w:rPr>
-              <w:rFonts w:asciiTheme="minorHAnsi" w:eastAsiaTheme="minorEastAsia" w:hAnsiTheme="minorHAnsi" w:cstheme="minorBidi"/>
+              <w:rFonts w:asciiTheme="minorHAnsi" w:eastAsiaTheme="minorEastAsia" w:hAnsiTheme="minorHAnsi" w:cstheme="minorBidi" w:hint="eastAsia"/>
               <w:b w:val="0"/>
               <w:noProof/>
               <w:color w:val="auto"/>
@@ -1011,7 +1009,7 @@
           <w:pPr>
             <w:pStyle w:val="TOC1"/>
             <w:rPr>
-              <w:rFonts w:asciiTheme="minorHAnsi" w:eastAsiaTheme="minorEastAsia" w:hAnsiTheme="minorHAnsi" w:cstheme="minorBidi"/>
+              <w:rFonts w:asciiTheme="minorHAnsi" w:eastAsiaTheme="minorEastAsia" w:hAnsiTheme="minorHAnsi" w:cstheme="minorBidi" w:hint="eastAsia"/>
               <w:b w:val="0"/>
               <w:noProof/>
               <w:color w:val="auto"/>
@@ -1084,7 +1082,7 @@
           <w:pPr>
             <w:pStyle w:val="TOC1"/>
             <w:rPr>
-              <w:rFonts w:asciiTheme="minorHAnsi" w:eastAsiaTheme="minorEastAsia" w:hAnsiTheme="minorHAnsi" w:cstheme="minorBidi"/>
+              <w:rFonts w:asciiTheme="minorHAnsi" w:eastAsiaTheme="minorEastAsia" w:hAnsiTheme="minorHAnsi" w:cstheme="minorBidi" w:hint="eastAsia"/>
               <w:b w:val="0"/>
               <w:noProof/>
               <w:color w:val="auto"/>
@@ -1157,7 +1155,7 @@
           <w:pPr>
             <w:pStyle w:val="TOC1"/>
             <w:rPr>
-              <w:rFonts w:asciiTheme="minorHAnsi" w:eastAsiaTheme="minorEastAsia" w:hAnsiTheme="minorHAnsi" w:cstheme="minorBidi"/>
+              <w:rFonts w:asciiTheme="minorHAnsi" w:eastAsiaTheme="minorEastAsia" w:hAnsiTheme="minorHAnsi" w:cstheme="minorBidi" w:hint="eastAsia"/>
               <w:b w:val="0"/>
               <w:noProof/>
               <w:color w:val="auto"/>
@@ -1230,7 +1228,7 @@
           <w:pPr>
             <w:pStyle w:val="TOC1"/>
             <w:rPr>
-              <w:rFonts w:asciiTheme="minorHAnsi" w:eastAsiaTheme="minorEastAsia" w:hAnsiTheme="minorHAnsi" w:cstheme="minorBidi"/>
+              <w:rFonts w:asciiTheme="minorHAnsi" w:eastAsiaTheme="minorEastAsia" w:hAnsiTheme="minorHAnsi" w:cstheme="minorBidi" w:hint="eastAsia"/>
               <w:b w:val="0"/>
               <w:noProof/>
               <w:color w:val="auto"/>
@@ -1303,7 +1301,7 @@
           <w:pPr>
             <w:pStyle w:val="TOC1"/>
             <w:rPr>
-              <w:rFonts w:asciiTheme="minorHAnsi" w:eastAsiaTheme="minorEastAsia" w:hAnsiTheme="minorHAnsi" w:cstheme="minorBidi"/>
+              <w:rFonts w:asciiTheme="minorHAnsi" w:eastAsiaTheme="minorEastAsia" w:hAnsiTheme="minorHAnsi" w:cstheme="minorBidi" w:hint="eastAsia"/>
               <w:b w:val="0"/>
               <w:noProof/>
               <w:color w:val="auto"/>
@@ -1376,7 +1374,7 @@
           <w:pPr>
             <w:pStyle w:val="TOC1"/>
             <w:rPr>
-              <w:rFonts w:asciiTheme="minorHAnsi" w:eastAsiaTheme="minorEastAsia" w:hAnsiTheme="minorHAnsi" w:cstheme="minorBidi"/>
+              <w:rFonts w:asciiTheme="minorHAnsi" w:eastAsiaTheme="minorEastAsia" w:hAnsiTheme="minorHAnsi" w:cstheme="minorBidi" w:hint="eastAsia"/>
               <w:b w:val="0"/>
               <w:noProof/>
               <w:color w:val="auto"/>
@@ -1449,7 +1447,7 @@
           <w:pPr>
             <w:pStyle w:val="TOC1"/>
             <w:rPr>
-              <w:rFonts w:asciiTheme="minorHAnsi" w:eastAsiaTheme="minorEastAsia" w:hAnsiTheme="minorHAnsi" w:cstheme="minorBidi"/>
+              <w:rFonts w:asciiTheme="minorHAnsi" w:eastAsiaTheme="minorEastAsia" w:hAnsiTheme="minorHAnsi" w:cstheme="minorBidi" w:hint="eastAsia"/>
               <w:b w:val="0"/>
               <w:noProof/>
               <w:color w:val="auto"/>
@@ -1522,7 +1520,7 @@
           <w:pPr>
             <w:pStyle w:val="TOC1"/>
             <w:rPr>
-              <w:rFonts w:asciiTheme="minorHAnsi" w:eastAsiaTheme="minorEastAsia" w:hAnsiTheme="minorHAnsi" w:cstheme="minorBidi"/>
+              <w:rFonts w:asciiTheme="minorHAnsi" w:eastAsiaTheme="minorEastAsia" w:hAnsiTheme="minorHAnsi" w:cstheme="minorBidi" w:hint="eastAsia"/>
               <w:b w:val="0"/>
               <w:noProof/>
               <w:color w:val="auto"/>
@@ -1595,7 +1593,7 @@
           <w:pPr>
             <w:pStyle w:val="TOC2"/>
             <w:rPr>
-              <w:rFonts w:asciiTheme="minorHAnsi" w:eastAsiaTheme="minorEastAsia" w:hAnsiTheme="minorHAnsi" w:cstheme="minorBidi"/>
+              <w:rFonts w:asciiTheme="minorHAnsi" w:eastAsiaTheme="minorEastAsia" w:hAnsiTheme="minorHAnsi" w:cstheme="minorBidi" w:hint="eastAsia"/>
               <w:noProof/>
               <w:color w:val="auto"/>
               <w:sz w:val="22"/>
@@ -1666,7 +1664,7 @@
           <w:pPr>
             <w:pStyle w:val="TOC2"/>
             <w:rPr>
-              <w:rFonts w:asciiTheme="minorHAnsi" w:eastAsiaTheme="minorEastAsia" w:hAnsiTheme="minorHAnsi" w:cstheme="minorBidi"/>
+              <w:rFonts w:asciiTheme="minorHAnsi" w:eastAsiaTheme="minorEastAsia" w:hAnsiTheme="minorHAnsi" w:cstheme="minorBidi" w:hint="eastAsia"/>
               <w:noProof/>
               <w:color w:val="auto"/>
               <w:sz w:val="22"/>
@@ -1737,7 +1735,7 @@
           <w:pPr>
             <w:pStyle w:val="TOC2"/>
             <w:rPr>
-              <w:rFonts w:asciiTheme="minorHAnsi" w:eastAsiaTheme="minorEastAsia" w:hAnsiTheme="minorHAnsi" w:cstheme="minorBidi"/>
+              <w:rFonts w:asciiTheme="minorHAnsi" w:eastAsiaTheme="minorEastAsia" w:hAnsiTheme="minorHAnsi" w:cstheme="minorBidi" w:hint="eastAsia"/>
               <w:noProof/>
               <w:color w:val="auto"/>
               <w:sz w:val="22"/>
@@ -1808,7 +1806,7 @@
           <w:pPr>
             <w:pStyle w:val="TOC2"/>
             <w:rPr>
-              <w:rFonts w:asciiTheme="minorHAnsi" w:eastAsiaTheme="minorEastAsia" w:hAnsiTheme="minorHAnsi" w:cstheme="minorBidi"/>
+              <w:rFonts w:asciiTheme="minorHAnsi" w:eastAsiaTheme="minorEastAsia" w:hAnsiTheme="minorHAnsi" w:cstheme="minorBidi" w:hint="eastAsia"/>
               <w:noProof/>
               <w:color w:val="auto"/>
               <w:sz w:val="22"/>
@@ -1879,7 +1877,7 @@
           <w:pPr>
             <w:pStyle w:val="TOC2"/>
             <w:rPr>
-              <w:rFonts w:asciiTheme="minorHAnsi" w:eastAsiaTheme="minorEastAsia" w:hAnsiTheme="minorHAnsi" w:cstheme="minorBidi"/>
+              <w:rFonts w:asciiTheme="minorHAnsi" w:eastAsiaTheme="minorEastAsia" w:hAnsiTheme="minorHAnsi" w:cstheme="minorBidi" w:hint="eastAsia"/>
               <w:noProof/>
               <w:color w:val="auto"/>
               <w:sz w:val="22"/>
@@ -1950,7 +1948,7 @@
           <w:pPr>
             <w:pStyle w:val="TOC2"/>
             <w:rPr>
-              <w:rFonts w:asciiTheme="minorHAnsi" w:eastAsiaTheme="minorEastAsia" w:hAnsiTheme="minorHAnsi" w:cstheme="minorBidi"/>
+              <w:rFonts w:asciiTheme="minorHAnsi" w:eastAsiaTheme="minorEastAsia" w:hAnsiTheme="minorHAnsi" w:cstheme="minorBidi" w:hint="eastAsia"/>
               <w:noProof/>
               <w:color w:val="auto"/>
               <w:sz w:val="22"/>
@@ -2021,7 +2019,7 @@
           <w:pPr>
             <w:pStyle w:val="TOC2"/>
             <w:rPr>
-              <w:rFonts w:asciiTheme="minorHAnsi" w:eastAsiaTheme="minorEastAsia" w:hAnsiTheme="minorHAnsi" w:cstheme="minorBidi"/>
+              <w:rFonts w:asciiTheme="minorHAnsi" w:eastAsiaTheme="minorEastAsia" w:hAnsiTheme="minorHAnsi" w:cstheme="minorBidi" w:hint="eastAsia"/>
               <w:noProof/>
               <w:color w:val="auto"/>
               <w:sz w:val="22"/>
@@ -2092,7 +2090,7 @@
           <w:pPr>
             <w:pStyle w:val="TOC2"/>
             <w:rPr>
-              <w:rFonts w:asciiTheme="minorHAnsi" w:eastAsiaTheme="minorEastAsia" w:hAnsiTheme="minorHAnsi" w:cstheme="minorBidi"/>
+              <w:rFonts w:asciiTheme="minorHAnsi" w:eastAsiaTheme="minorEastAsia" w:hAnsiTheme="minorHAnsi" w:cstheme="minorBidi" w:hint="eastAsia"/>
               <w:noProof/>
               <w:color w:val="auto"/>
               <w:sz w:val="22"/>
@@ -2163,7 +2161,7 @@
           <w:pPr>
             <w:pStyle w:val="TOC2"/>
             <w:rPr>
-              <w:rFonts w:asciiTheme="minorHAnsi" w:eastAsiaTheme="minorEastAsia" w:hAnsiTheme="minorHAnsi" w:cstheme="minorBidi"/>
+              <w:rFonts w:asciiTheme="minorHAnsi" w:eastAsiaTheme="minorEastAsia" w:hAnsiTheme="minorHAnsi" w:cstheme="minorBidi" w:hint="eastAsia"/>
               <w:noProof/>
               <w:color w:val="auto"/>
               <w:sz w:val="22"/>
@@ -2250,7 +2248,7 @@
           <w:pPr>
             <w:pStyle w:val="TOC2"/>
             <w:rPr>
-              <w:rFonts w:asciiTheme="minorHAnsi" w:eastAsiaTheme="minorEastAsia" w:hAnsiTheme="minorHAnsi" w:cstheme="minorBidi"/>
+              <w:rFonts w:asciiTheme="minorHAnsi" w:eastAsiaTheme="minorEastAsia" w:hAnsiTheme="minorHAnsi" w:cstheme="minorBidi" w:hint="eastAsia"/>
               <w:noProof/>
               <w:color w:val="auto"/>
               <w:sz w:val="22"/>
@@ -2321,7 +2319,7 @@
           <w:pPr>
             <w:pStyle w:val="TOC3"/>
             <w:rPr>
-              <w:rFonts w:asciiTheme="minorHAnsi" w:eastAsiaTheme="minorEastAsia" w:hAnsiTheme="minorHAnsi" w:cstheme="minorBidi"/>
+              <w:rFonts w:asciiTheme="minorHAnsi" w:eastAsiaTheme="minorEastAsia" w:hAnsiTheme="minorHAnsi" w:cstheme="minorBidi" w:hint="eastAsia"/>
               <w:noProof/>
               <w:color w:val="auto"/>
               <w:sz w:val="22"/>
@@ -2392,7 +2390,7 @@
           <w:pPr>
             <w:pStyle w:val="TOC1"/>
             <w:rPr>
-              <w:rFonts w:asciiTheme="minorHAnsi" w:eastAsiaTheme="minorEastAsia" w:hAnsiTheme="minorHAnsi" w:cstheme="minorBidi"/>
+              <w:rFonts w:asciiTheme="minorHAnsi" w:eastAsiaTheme="minorEastAsia" w:hAnsiTheme="minorHAnsi" w:cstheme="minorBidi" w:hint="eastAsia"/>
               <w:b w:val="0"/>
               <w:noProof/>
               <w:color w:val="auto"/>
@@ -2465,7 +2463,7 @@
           <w:pPr>
             <w:pStyle w:val="TOC2"/>
             <w:rPr>
-              <w:rFonts w:asciiTheme="minorHAnsi" w:eastAsiaTheme="minorEastAsia" w:hAnsiTheme="minorHAnsi" w:cstheme="minorBidi"/>
+              <w:rFonts w:asciiTheme="minorHAnsi" w:eastAsiaTheme="minorEastAsia" w:hAnsiTheme="minorHAnsi" w:cstheme="minorBidi" w:hint="eastAsia"/>
               <w:noProof/>
               <w:color w:val="auto"/>
               <w:sz w:val="22"/>
@@ -2536,7 +2534,7 @@
           <w:pPr>
             <w:pStyle w:val="TOC2"/>
             <w:rPr>
-              <w:rFonts w:asciiTheme="minorHAnsi" w:eastAsiaTheme="minorEastAsia" w:hAnsiTheme="minorHAnsi" w:cstheme="minorBidi"/>
+              <w:rFonts w:asciiTheme="minorHAnsi" w:eastAsiaTheme="minorEastAsia" w:hAnsiTheme="minorHAnsi" w:cstheme="minorBidi" w:hint="eastAsia"/>
               <w:noProof/>
               <w:color w:val="auto"/>
               <w:sz w:val="22"/>
@@ -2607,7 +2605,7 @@
           <w:pPr>
             <w:pStyle w:val="TOC1"/>
             <w:rPr>
-              <w:rFonts w:asciiTheme="minorHAnsi" w:eastAsiaTheme="minorEastAsia" w:hAnsiTheme="minorHAnsi" w:cstheme="minorBidi"/>
+              <w:rFonts w:asciiTheme="minorHAnsi" w:eastAsiaTheme="minorEastAsia" w:hAnsiTheme="minorHAnsi" w:cstheme="minorBidi" w:hint="eastAsia"/>
               <w:b w:val="0"/>
               <w:noProof/>
               <w:color w:val="auto"/>
@@ -2815,25 +2813,7 @@
           <w:szCs w:val="22"/>
           <w:lang w:val="en-GB"/>
         </w:rPr>
-        <w:t xml:space="preserve">Declarations can either be filled out as a standard (IMA), or as pre-lodged (IMD) declaration. IMA declarations are only sent to DMS and must therefore include a </w:t>
-      </w:r>
-      <w:proofErr w:type="spellStart"/>
-      <w:r>
-        <w:rPr>
-          <w:sz w:val="22"/>
-          <w:szCs w:val="22"/>
-          <w:lang w:val="en-GB"/>
-        </w:rPr>
-        <w:t>goods</w:t>
-      </w:r>
-      <w:proofErr w:type="spellEnd"/>
-      <w:r>
-        <w:rPr>
-          <w:sz w:val="22"/>
-          <w:szCs w:val="22"/>
-          <w:lang w:val="en-GB"/>
-        </w:rPr>
-        <w:t xml:space="preserve"> location. Whereas </w:t>
+        <w:t xml:space="preserve">Declarations can either be filled out as a standard (IMA), or as pre-lodged (IMD) declaration. IMA declarations are only sent to DMS and must therefore include a goods location. Whereas </w:t>
       </w:r>
       <w:r>
         <w:rPr>
@@ -5702,25 +5682,7 @@
           <w:szCs w:val="22"/>
           <w:lang w:val="en-GB"/>
         </w:rPr>
-        <w:t xml:space="preserve"> it is past the semantic validation in </w:t>
-      </w:r>
-      <w:proofErr w:type="spellStart"/>
-      <w:r>
-        <w:rPr>
-          <w:sz w:val="22"/>
-          <w:szCs w:val="22"/>
-          <w:lang w:val="en-GB"/>
-        </w:rPr>
-        <w:t>Axway</w:t>
-      </w:r>
-      <w:proofErr w:type="spellEnd"/>
-      <w:r>
-        <w:rPr>
-          <w:sz w:val="22"/>
-          <w:szCs w:val="22"/>
-          <w:lang w:val="en-GB"/>
-        </w:rPr>
-        <w:t>.</w:t>
+        <w:t xml:space="preserve"> it is past the semantic validation in Axway.</w:t>
       </w:r>
     </w:p>
     <w:p>
@@ -5992,17 +5954,9 @@
         <w:rPr>
           <w:lang w:val="en-GB"/>
         </w:rPr>
-        <w:t xml:space="preserve"> </w:t>
-      </w:r>
-      <w:proofErr w:type="gramStart"/>
-      <w:r>
-        <w:rPr>
-          <w:lang w:val="en-GB"/>
-        </w:rPr>
-        <w:t>notifications</w:t>
+        <w:t xml:space="preserve"> notifications</w:t>
       </w:r>
       <w:bookmarkEnd w:id="20"/>
-      <w:proofErr w:type="gramEnd"/>
     </w:p>
     <w:p>
       <w:pPr>
@@ -6501,23 +6455,13 @@
                 <w:lang w:val="en-US" w:eastAsia="da-DK"/>
               </w:rPr>
             </w:pPr>
-            <w:proofErr w:type="spellStart"/>
             <w:r>
               <w:rPr>
                 <w:rFonts w:ascii="Calibri" w:eastAsia="Times New Roman" w:hAnsi="Calibri" w:cs="Calibri"/>
                 <w:color w:val="000000"/>
                 <w:lang w:val="en-US" w:eastAsia="da-DK"/>
               </w:rPr>
-              <w:t>CustomsDebt</w:t>
-            </w:r>
-            <w:proofErr w:type="spellEnd"/>
-            <w:r>
-              <w:rPr>
-                <w:rFonts w:ascii="Calibri" w:eastAsia="Times New Roman" w:hAnsi="Calibri" w:cs="Calibri"/>
-                <w:color w:val="000000"/>
-                <w:lang w:val="en-US" w:eastAsia="da-DK"/>
-              </w:rPr>
-              <w:t xml:space="preserve"> Trader Notification</w:t>
+              <w:t>CustomsDebt Trader Notification</w:t>
             </w:r>
           </w:p>
         </w:tc>
@@ -6708,17 +6652,9 @@
         <w:rPr>
           <w:lang w:val="en-GB"/>
         </w:rPr>
-        <w:t xml:space="preserve"> </w:t>
-      </w:r>
-      <w:proofErr w:type="gramStart"/>
-      <w:r>
-        <w:rPr>
-          <w:lang w:val="en-GB"/>
-        </w:rPr>
-        <w:t>notifications</w:t>
+        <w:t xml:space="preserve"> notifications</w:t>
       </w:r>
       <w:bookmarkEnd w:id="22"/>
-      <w:proofErr w:type="gramEnd"/>
     </w:p>
     <w:p>
       <w:pPr>
@@ -7093,23 +7029,13 @@
                 <w:lang w:val="en-US" w:eastAsia="da-DK"/>
               </w:rPr>
             </w:pPr>
-            <w:proofErr w:type="spellStart"/>
             <w:r>
               <w:rPr>
                 <w:rFonts w:ascii="Calibri" w:eastAsia="Times New Roman" w:hAnsi="Calibri" w:cs="Calibri"/>
                 <w:color w:val="000000"/>
                 <w:lang w:val="en-US" w:eastAsia="da-DK"/>
               </w:rPr>
-              <w:t>CustomsDebt</w:t>
-            </w:r>
-            <w:proofErr w:type="spellEnd"/>
-            <w:r>
-              <w:rPr>
-                <w:rFonts w:ascii="Calibri" w:eastAsia="Times New Roman" w:hAnsi="Calibri" w:cs="Calibri"/>
-                <w:color w:val="000000"/>
-                <w:lang w:val="en-US" w:eastAsia="da-DK"/>
-              </w:rPr>
-              <w:t xml:space="preserve"> Trader Notification</w:t>
+              <w:t>CustomsDebt Trader Notification</w:t>
             </w:r>
           </w:p>
         </w:tc>
@@ -8447,10 +8373,10 @@
           <w:lang w:val="en-GB"/>
         </w:rPr>
         <w:drawing>
-          <wp:inline distT="0" distB="0" distL="0" distR="0" wp14:anchorId="37B199EA" wp14:editId="7E6C88DB">
-            <wp:extent cx="6120130" cy="3031490"/>
-            <wp:effectExtent l="0" t="0" r="0" b="0"/>
-            <wp:docPr id="2" name="Picture 2" descr="Diagram&#10;&#10;Description automatically generated"/>
+          <wp:inline distT="0" distB="0" distL="0" distR="0" wp14:anchorId="6F30ACAE" wp14:editId="605B0781">
+            <wp:extent cx="6120130" cy="2303780"/>
+            <wp:effectExtent l="0" t="0" r="0" b="1270"/>
+            <wp:docPr id="3" name="Picture 3"/>
             <wp:cNvGraphicFramePr>
               <a:graphicFrameLocks xmlns:a="http://schemas.openxmlformats.org/drawingml/2006/main" noChangeAspect="1"/>
             </wp:cNvGraphicFramePr>
@@ -8458,11 +8384,11 @@
               <a:graphicData uri="http://schemas.openxmlformats.org/drawingml/2006/picture">
                 <pic:pic xmlns:pic="http://schemas.openxmlformats.org/drawingml/2006/picture">
                   <pic:nvPicPr>
-                    <pic:cNvPr id="2" name="Picture 2" descr="Diagram&#10;&#10;Description automatically generated"/>
+                    <pic:cNvPr id="3" name="Picture 3"/>
                     <pic:cNvPicPr/>
                   </pic:nvPicPr>
                   <pic:blipFill>
-                    <a:blip r:embed="rId23">
+                    <a:blip r:embed="rId23" cstate="print">
                       <a:extLst>
                         <a:ext uri="{28A0092B-C50C-407E-A947-70E740481C1C}">
                           <a14:useLocalDpi xmlns:a14="http://schemas.microsoft.com/office/drawing/2010/main" val="0"/>
@@ -8476,7 +8402,7 @@
                   <pic:spPr>
                     <a:xfrm>
                       <a:off x="0" y="0"/>
-                      <a:ext cx="6120130" cy="3031490"/>
+                      <a:ext cx="6120130" cy="2303780"/>
                     </a:xfrm>
                     <a:prstGeom prst="rect">
                       <a:avLst/>
@@ -8883,8 +8809,203 @@
           </w:p>
         </w:tc>
       </w:tr>
+      <w:tr>
+        <w:trPr>
+          <w:trHeight w:val="315"/>
+        </w:trPr>
+        <w:tc>
+          <w:tcPr>
+            <w:cnfStyle w:val="001000000000" w:firstRow="0" w:lastRow="0" w:firstColumn="1" w:lastColumn="0" w:oddVBand="0" w:evenVBand="0" w:oddHBand="0" w:evenHBand="0" w:firstRowFirstColumn="0" w:firstRowLastColumn="0" w:lastRowFirstColumn="0" w:lastRowLastColumn="0"/>
+            <w:tcW w:w="3428" w:type="dxa"/>
+          </w:tcPr>
+          <w:p>
+            <w:pPr>
+              <w:rPr>
+                <w:rFonts w:ascii="Calibri" w:eastAsia="Times New Roman" w:hAnsi="Calibri" w:cs="Calibri"/>
+                <w:color w:val="000000"/>
+                <w:lang w:val="en-US" w:eastAsia="da-DK"/>
+              </w:rPr>
+            </w:pPr>
+            <w:r>
+              <w:rPr>
+                <w:rFonts w:ascii="Calibri" w:eastAsia="Times New Roman" w:hAnsi="Calibri" w:cs="Calibri"/>
+                <w:color w:val="000000"/>
+                <w:lang w:val="en-US" w:eastAsia="da-DK"/>
+              </w:rPr>
+              <w:t>CustomsDebt Trader Notification</w:t>
+            </w:r>
+          </w:p>
+        </w:tc>
+        <w:tc>
+          <w:tcPr>
+            <w:tcW w:w="1189" w:type="dxa"/>
+          </w:tcPr>
+          <w:p>
+            <w:pPr>
+              <w:cnfStyle w:val="000000000000" w:firstRow="0" w:lastRow="0" w:firstColumn="0" w:lastColumn="0" w:oddVBand="0" w:evenVBand="0" w:oddHBand="0" w:evenHBand="0" w:firstRowFirstColumn="0" w:firstRowLastColumn="0" w:lastRowFirstColumn="0" w:lastRowLastColumn="0"/>
+              <w:rPr>
+                <w:rFonts w:ascii="Calibri" w:eastAsia="Times New Roman" w:hAnsi="Calibri" w:cs="Calibri"/>
+                <w:color w:val="000000"/>
+                <w:lang w:val="en-US" w:eastAsia="da-DK"/>
+              </w:rPr>
+            </w:pPr>
+            <w:r>
+              <w:rPr>
+                <w:rFonts w:ascii="Calibri" w:eastAsia="Times New Roman" w:hAnsi="Calibri" w:cs="Calibri"/>
+                <w:color w:val="000000"/>
+                <w:lang w:val="en-US" w:eastAsia="da-DK"/>
+              </w:rPr>
+              <w:t>CWMTAX</w:t>
+            </w:r>
+          </w:p>
+        </w:tc>
+        <w:tc>
+          <w:tcPr>
+            <w:tcW w:w="4500" w:type="dxa"/>
+          </w:tcPr>
+          <w:p>
+            <w:pPr>
+              <w:cnfStyle w:val="000000000000" w:firstRow="0" w:lastRow="0" w:firstColumn="0" w:lastColumn="0" w:oddVBand="0" w:evenVBand="0" w:oddHBand="0" w:evenHBand="0" w:firstRowFirstColumn="0" w:firstRowLastColumn="0" w:lastRowFirstColumn="0" w:lastRowLastColumn="0"/>
+              <w:rPr>
+                <w:rFonts w:ascii="Calibri" w:eastAsia="Times New Roman" w:hAnsi="Calibri" w:cs="Calibri"/>
+                <w:color w:val="000000"/>
+                <w:lang w:val="en-US" w:eastAsia="da-DK"/>
+              </w:rPr>
+            </w:pPr>
+            <w:r>
+              <w:rPr>
+                <w:rFonts w:ascii="Calibri" w:eastAsia="Times New Roman" w:hAnsi="Calibri" w:cs="Calibri"/>
+                <w:color w:val="000000"/>
+                <w:lang w:val="en-US" w:eastAsia="da-DK"/>
+              </w:rPr>
+              <w:t>Notification of customs debt</w:t>
+            </w:r>
+            <w:r>
+              <w:rPr>
+                <w:rFonts w:ascii="Calibri" w:eastAsia="Times New Roman" w:hAnsi="Calibri" w:cs="Calibri"/>
+                <w:color w:val="000000"/>
+                <w:lang w:val="en-US" w:eastAsia="da-DK"/>
+              </w:rPr>
+              <w:t>.</w:t>
+            </w:r>
+          </w:p>
+        </w:tc>
+      </w:tr>
+      <w:tr>
+        <w:trPr>
+          <w:cnfStyle w:val="000000100000" w:firstRow="0" w:lastRow="0" w:firstColumn="0" w:lastColumn="0" w:oddVBand="0" w:evenVBand="0" w:oddHBand="1" w:evenHBand="0" w:firstRowFirstColumn="0" w:firstRowLastColumn="0" w:lastRowFirstColumn="0" w:lastRowLastColumn="0"/>
+          <w:trHeight w:val="315"/>
+        </w:trPr>
+        <w:tc>
+          <w:tcPr>
+            <w:cnfStyle w:val="001000000000" w:firstRow="0" w:lastRow="0" w:firstColumn="1" w:lastColumn="0" w:oddVBand="0" w:evenVBand="0" w:oddHBand="0" w:evenHBand="0" w:firstRowFirstColumn="0" w:firstRowLastColumn="0" w:lastRowFirstColumn="0" w:lastRowLastColumn="0"/>
+            <w:tcW w:w="3428" w:type="dxa"/>
+          </w:tcPr>
+          <w:p>
+            <w:pPr>
+              <w:rPr>
+                <w:rFonts w:ascii="Calibri" w:eastAsia="Times New Roman" w:hAnsi="Calibri" w:cs="Calibri"/>
+                <w:color w:val="000000"/>
+                <w:lang w:val="en-US" w:eastAsia="da-DK"/>
+              </w:rPr>
+            </w:pPr>
+            <w:r>
+              <w:rPr>
+                <w:rFonts w:ascii="Calibri" w:eastAsia="Times New Roman" w:hAnsi="Calibri" w:cs="Calibri"/>
+                <w:color w:val="000000"/>
+                <w:lang w:val="en-US" w:eastAsia="da-DK"/>
+              </w:rPr>
+              <w:t>Corrected Declaration Notification</w:t>
+            </w:r>
+          </w:p>
+        </w:tc>
+        <w:tc>
+          <w:tcPr>
+            <w:tcW w:w="1189" w:type="dxa"/>
+          </w:tcPr>
+          <w:p>
+            <w:pPr>
+              <w:cnfStyle w:val="000000100000" w:firstRow="0" w:lastRow="0" w:firstColumn="0" w:lastColumn="0" w:oddVBand="0" w:evenVBand="0" w:oddHBand="1" w:evenHBand="0" w:firstRowFirstColumn="0" w:firstRowLastColumn="0" w:lastRowFirstColumn="0" w:lastRowLastColumn="0"/>
+              <w:rPr>
+                <w:rFonts w:ascii="Calibri" w:eastAsia="Times New Roman" w:hAnsi="Calibri" w:cs="Calibri"/>
+                <w:color w:val="000000"/>
+                <w:lang w:val="en-US" w:eastAsia="da-DK"/>
+              </w:rPr>
+            </w:pPr>
+            <w:r>
+              <w:rPr>
+                <w:rFonts w:ascii="Calibri" w:eastAsia="Times New Roman" w:hAnsi="Calibri" w:cs="Calibri"/>
+                <w:color w:val="000000"/>
+                <w:lang w:val="en-US" w:eastAsia="da-DK"/>
+              </w:rPr>
+              <w:t>CWMRE</w:t>
+            </w:r>
+            <w:r>
+              <w:rPr>
+                <w:rFonts w:ascii="Calibri" w:eastAsia="Times New Roman" w:hAnsi="Calibri" w:cs="Calibri"/>
+                <w:color w:val="000000"/>
+                <w:lang w:val="en-US" w:eastAsia="da-DK"/>
+              </w:rPr>
+              <w:t>S</w:t>
+            </w:r>
+          </w:p>
+        </w:tc>
+        <w:tc>
+          <w:tcPr>
+            <w:tcW w:w="4500" w:type="dxa"/>
+          </w:tcPr>
+          <w:p>
+            <w:pPr>
+              <w:cnfStyle w:val="000000100000" w:firstRow="0" w:lastRow="0" w:firstColumn="0" w:lastColumn="0" w:oddVBand="0" w:evenVBand="0" w:oddHBand="1" w:evenHBand="0" w:firstRowFirstColumn="0" w:firstRowLastColumn="0" w:lastRowFirstColumn="0" w:lastRowLastColumn="0"/>
+              <w:rPr>
+                <w:rFonts w:ascii="Calibri" w:eastAsia="Times New Roman" w:hAnsi="Calibri" w:cs="Calibri"/>
+                <w:color w:val="000000"/>
+                <w:lang w:val="en-US" w:eastAsia="da-DK"/>
+              </w:rPr>
+            </w:pPr>
+            <w:r>
+              <w:rPr>
+                <w:rFonts w:ascii="Calibri" w:eastAsia="Times New Roman" w:hAnsi="Calibri" w:cs="Calibri"/>
+                <w:color w:val="000000"/>
+                <w:lang w:val="en-US" w:eastAsia="da-DK"/>
+              </w:rPr>
+              <w:t xml:space="preserve">The result of the </w:t>
+            </w:r>
+            <w:r>
+              <w:rPr>
+                <w:rFonts w:ascii="Calibri" w:eastAsia="Times New Roman" w:hAnsi="Calibri" w:cs="Calibri"/>
+                <w:color w:val="000000"/>
+                <w:lang w:val="en-US" w:eastAsia="da-DK"/>
+              </w:rPr>
+              <w:t>amendment</w:t>
+            </w:r>
+            <w:r>
+              <w:rPr>
+                <w:rFonts w:ascii="Calibri" w:eastAsia="Times New Roman" w:hAnsi="Calibri" w:cs="Calibri"/>
+                <w:color w:val="000000"/>
+                <w:lang w:val="en-US" w:eastAsia="da-DK"/>
+              </w:rPr>
+              <w:t xml:space="preserve"> to the declaration</w:t>
+            </w:r>
+            <w:r>
+              <w:rPr>
+                <w:rFonts w:ascii="Calibri" w:eastAsia="Times New Roman" w:hAnsi="Calibri" w:cs="Calibri"/>
+                <w:color w:val="000000"/>
+                <w:lang w:val="en-US" w:eastAsia="da-DK"/>
+              </w:rPr>
+              <w:t>.</w:t>
+            </w:r>
+          </w:p>
+        </w:tc>
+      </w:tr>
     </w:tbl>
-    <w:p/>
+    <w:p>
+      <w:pPr>
+        <w:rPr>
+          <w:lang w:val="en-US"/>
+        </w:rPr>
+      </w:pPr>
+    </w:p>
     <w:p>
       <w:pPr>
         <w:pStyle w:val="BodyText"/>
@@ -9551,10 +9672,10 @@
             <v:path o:extrusionok="f" gradientshapeok="t" o:connecttype="rect"/>
             <o:lock v:ext="edit" aspectratio="t"/>
           </v:shapetype>
-          <v:shape id="_x0000_i1035" type="#_x0000_t75" style="width:77.3pt;height:49.5pt" o:ole="">
+          <v:shape id="_x0000_i1025" type="#_x0000_t75" style="width:77.25pt;height:49.5pt" o:ole="">
             <v:imagedata r:id="rId25" o:title=""/>
           </v:shape>
-          <o:OLEObject Type="Embed" ProgID="Excel.Sheet.12" ShapeID="_x0000_i1035" DrawAspect="Icon" ObjectID="_1682336486" r:id="rId26"/>
+          <o:OLEObject Type="Embed" ProgID="Excel.Sheet.12" ShapeID="_x0000_i1025" DrawAspect="Icon" ObjectID="_1683539949" r:id="rId26"/>
         </w:object>
       </w:r>
     </w:p>
@@ -9594,10 +9715,10 @@
           <w:lang w:val="en-GB"/>
         </w:rPr>
         <w:object w:dxaOrig="1562" w:dyaOrig="1011" w14:anchorId="7DC57FDE">
-          <v:shape id="_x0000_i1036" type="#_x0000_t75" style="width:78pt;height:50.25pt" o:ole="">
+          <v:shape id="_x0000_i1026" type="#_x0000_t75" style="width:78pt;height:50.25pt" o:ole="">
             <v:imagedata r:id="rId27" o:title=""/>
           </v:shape>
-          <o:OLEObject Type="Embed" ProgID="Excel.Sheet.12" ShapeID="_x0000_i1036" DrawAspect="Icon" ObjectID="_1682336487" r:id="rId28"/>
+          <o:OLEObject Type="Embed" ProgID="Excel.Sheet.12" ShapeID="_x0000_i1026" DrawAspect="Icon" ObjectID="_1683539950" r:id="rId28"/>
         </w:object>
       </w:r>
     </w:p>
@@ -9634,25 +9755,7 @@
           <w:szCs w:val="22"/>
           <w:lang w:val="en-GB"/>
         </w:rPr>
-        <w:t xml:space="preserve">Note that this document describes both error codes, and warnings. Both are delivered in the error-structure of the XML, but the usage of the codes, are determined by the </w:t>
-      </w:r>
-      <w:proofErr w:type="spellStart"/>
-      <w:r>
-        <w:rPr>
-          <w:sz w:val="22"/>
-          <w:szCs w:val="22"/>
-          <w:lang w:val="en-GB"/>
-        </w:rPr>
-        <w:t>NotificationEventType</w:t>
-      </w:r>
-      <w:proofErr w:type="spellEnd"/>
-      <w:r>
-        <w:rPr>
-          <w:sz w:val="22"/>
-          <w:szCs w:val="22"/>
-          <w:lang w:val="en-GB"/>
-        </w:rPr>
-        <w:t>.</w:t>
+        <w:t>Note that this document describes both error codes, and warnings. Both are delivered in the error-structure of the XML, but the usage of the codes, are determined by the NotificationEventType.</w:t>
       </w:r>
     </w:p>
     <w:p>
@@ -9786,23 +9889,7 @@
           <w:sz w:val="17"/>
           <w:szCs w:val="17"/>
         </w:rPr>
-        <w:t>&lt;</w:t>
-      </w:r>
-      <w:proofErr w:type="spellStart"/>
-      <w:r>
-        <w:rPr>
-          <w:sz w:val="17"/>
-          <w:szCs w:val="17"/>
-        </w:rPr>
-        <w:t>NotificationEventType</w:t>
-      </w:r>
-      <w:proofErr w:type="spellEnd"/>
-      <w:r>
-        <w:rPr>
-          <w:sz w:val="17"/>
-          <w:szCs w:val="17"/>
-        </w:rPr>
-        <w:t>&gt;</w:t>
+        <w:t>&lt;NotificationEventType&gt;</w:t>
       </w:r>
       <w:r>
         <w:rPr>
@@ -9817,23 +9904,7 @@
           <w:sz w:val="17"/>
           <w:szCs w:val="17"/>
         </w:rPr>
-        <w:t>&lt;/</w:t>
-      </w:r>
-      <w:proofErr w:type="spellStart"/>
-      <w:r>
-        <w:rPr>
-          <w:sz w:val="17"/>
-          <w:szCs w:val="17"/>
-        </w:rPr>
-        <w:t>NotificationEventType</w:t>
-      </w:r>
-      <w:proofErr w:type="spellEnd"/>
-      <w:r>
-        <w:rPr>
-          <w:sz w:val="17"/>
-          <w:szCs w:val="17"/>
-        </w:rPr>
-        <w:t>&gt;</w:t>
+        <w:t>&lt;/NotificationEventType&gt;</w:t>
       </w:r>
     </w:p>
     <w:p>
@@ -9962,23 +10033,7 @@
           <w:sz w:val="17"/>
           <w:szCs w:val="17"/>
         </w:rPr>
-        <w:t>&lt;</w:t>
-      </w:r>
-      <w:proofErr w:type="spellStart"/>
-      <w:r>
-        <w:rPr>
-          <w:sz w:val="17"/>
-          <w:szCs w:val="17"/>
-        </w:rPr>
-        <w:t>Declaration</w:t>
-      </w:r>
-      <w:proofErr w:type="spellEnd"/>
-      <w:r>
-        <w:rPr>
-          <w:sz w:val="17"/>
-          <w:szCs w:val="17"/>
-        </w:rPr>
-        <w:t>&gt;</w:t>
+        <w:t>&lt;Declaration&gt;</w:t>
       </w:r>
     </w:p>
     <w:p>
@@ -10170,23 +10225,7 @@
           <w:sz w:val="17"/>
           <w:szCs w:val="17"/>
         </w:rPr>
-        <w:t>&lt;</w:t>
-      </w:r>
-      <w:proofErr w:type="spellStart"/>
-      <w:r>
-        <w:rPr>
-          <w:sz w:val="17"/>
-          <w:szCs w:val="17"/>
-        </w:rPr>
-        <w:t>VersionID</w:t>
-      </w:r>
-      <w:proofErr w:type="spellEnd"/>
-      <w:r>
-        <w:rPr>
-          <w:sz w:val="17"/>
-          <w:szCs w:val="17"/>
-        </w:rPr>
-        <w:t>&gt;</w:t>
+        <w:t>&lt;VersionID&gt;</w:t>
       </w:r>
       <w:r>
         <w:rPr>
@@ -10201,23 +10240,7 @@
           <w:sz w:val="17"/>
           <w:szCs w:val="17"/>
         </w:rPr>
-        <w:t>&lt;/</w:t>
-      </w:r>
-      <w:proofErr w:type="spellStart"/>
-      <w:r>
-        <w:rPr>
-          <w:sz w:val="17"/>
-          <w:szCs w:val="17"/>
-        </w:rPr>
-        <w:t>VersionID</w:t>
-      </w:r>
-      <w:proofErr w:type="spellEnd"/>
-      <w:r>
-        <w:rPr>
-          <w:sz w:val="17"/>
-          <w:szCs w:val="17"/>
-        </w:rPr>
-        <w:t>&gt;</w:t>
+        <w:t>&lt;/VersionID&gt;</w:t>
       </w:r>
     </w:p>
     <w:p>
@@ -10271,23 +10294,7 @@
           <w:sz w:val="17"/>
           <w:szCs w:val="17"/>
         </w:rPr>
-        <w:t>&lt;</w:t>
-      </w:r>
-      <w:proofErr w:type="spellStart"/>
-      <w:r>
-        <w:rPr>
-          <w:sz w:val="17"/>
-          <w:szCs w:val="17"/>
-        </w:rPr>
-        <w:t>SubmitterReferenceNumber</w:t>
-      </w:r>
-      <w:proofErr w:type="spellEnd"/>
-      <w:r>
-        <w:rPr>
-          <w:sz w:val="17"/>
-          <w:szCs w:val="17"/>
-        </w:rPr>
-        <w:t>&gt;</w:t>
+        <w:t>&lt;SubmitterReferenceNumber&gt;</w:t>
       </w:r>
       <w:r>
         <w:rPr>
@@ -10302,23 +10309,7 @@
           <w:sz w:val="17"/>
           <w:szCs w:val="17"/>
         </w:rPr>
-        <w:t>&lt;/</w:t>
-      </w:r>
-      <w:proofErr w:type="spellStart"/>
-      <w:r>
-        <w:rPr>
-          <w:sz w:val="17"/>
-          <w:szCs w:val="17"/>
-        </w:rPr>
-        <w:t>SubmitterReferenceNumber</w:t>
-      </w:r>
-      <w:proofErr w:type="spellEnd"/>
-      <w:r>
-        <w:rPr>
-          <w:sz w:val="17"/>
-          <w:szCs w:val="17"/>
-        </w:rPr>
-        <w:t>&gt;</w:t>
+        <w:t>&lt;/SubmitterReferenceNumber&gt;</w:t>
       </w:r>
     </w:p>
     <w:p>
@@ -10372,23 +10363,7 @@
           <w:sz w:val="17"/>
           <w:szCs w:val="17"/>
         </w:rPr>
-        <w:t>&lt;</w:t>
-      </w:r>
-      <w:proofErr w:type="spellStart"/>
-      <w:r>
-        <w:rPr>
-          <w:sz w:val="17"/>
-          <w:szCs w:val="17"/>
-        </w:rPr>
-        <w:t>RejectionDateTime</w:t>
-      </w:r>
-      <w:proofErr w:type="spellEnd"/>
-      <w:r>
-        <w:rPr>
-          <w:sz w:val="17"/>
-          <w:szCs w:val="17"/>
-        </w:rPr>
-        <w:t>&gt;</w:t>
+        <w:t>&lt;RejectionDateTime&gt;</w:t>
       </w:r>
     </w:p>
     <w:p>
@@ -10442,17 +10417,8 @@
           <w:sz w:val="17"/>
           <w:szCs w:val="17"/>
         </w:rPr>
-        <w:t>&lt;</w:t>
-      </w:r>
-      <w:proofErr w:type="spellStart"/>
-      <w:r>
-        <w:rPr>
-          <w:sz w:val="17"/>
-          <w:szCs w:val="17"/>
-        </w:rPr>
-        <w:t>DateTimeString</w:t>
-      </w:r>
-      <w:proofErr w:type="spellEnd"/>
+        <w:t>&lt;DateTimeString</w:t>
+      </w:r>
       <w:r>
         <w:rPr>
           <w:color w:val="000000"/>
@@ -10461,7 +10427,6 @@
         </w:rPr>
         <w:t xml:space="preserve"> </w:t>
       </w:r>
-      <w:proofErr w:type="spellStart"/>
       <w:r>
         <w:rPr>
           <w:sz w:val="17"/>
@@ -10469,7 +10434,6 @@
         </w:rPr>
         <w:t>formatCode</w:t>
       </w:r>
-      <w:proofErr w:type="spellEnd"/>
       <w:r>
         <w:rPr>
           <w:color w:val="666600"/>
@@ -10498,23 +10462,7 @@
           <w:sz w:val="17"/>
           <w:szCs w:val="17"/>
         </w:rPr>
-        <w:t>&lt;/</w:t>
-      </w:r>
-      <w:proofErr w:type="spellStart"/>
-      <w:r>
-        <w:rPr>
-          <w:sz w:val="17"/>
-          <w:szCs w:val="17"/>
-        </w:rPr>
-        <w:t>DateTimeString</w:t>
-      </w:r>
-      <w:proofErr w:type="spellEnd"/>
-      <w:r>
-        <w:rPr>
-          <w:sz w:val="17"/>
-          <w:szCs w:val="17"/>
-        </w:rPr>
-        <w:t>&gt;</w:t>
+        <w:t>&lt;/DateTimeString&gt;</w:t>
       </w:r>
     </w:p>
     <w:p>
@@ -10568,23 +10516,7 @@
           <w:sz w:val="17"/>
           <w:szCs w:val="17"/>
         </w:rPr>
-        <w:t>&lt;/</w:t>
-      </w:r>
-      <w:proofErr w:type="spellStart"/>
-      <w:r>
-        <w:rPr>
-          <w:sz w:val="17"/>
-          <w:szCs w:val="17"/>
-        </w:rPr>
-        <w:t>RejectionDateTime</w:t>
-      </w:r>
-      <w:proofErr w:type="spellEnd"/>
-      <w:r>
-        <w:rPr>
-          <w:sz w:val="17"/>
-          <w:szCs w:val="17"/>
-        </w:rPr>
-        <w:t>&gt;</w:t>
+        <w:t>&lt;/RejectionDateTime&gt;</w:t>
       </w:r>
     </w:p>
     <w:p>
@@ -10638,23 +10570,7 @@
           <w:sz w:val="17"/>
           <w:szCs w:val="17"/>
         </w:rPr>
-        <w:t>&lt;/</w:t>
-      </w:r>
-      <w:proofErr w:type="spellStart"/>
-      <w:r>
-        <w:rPr>
-          <w:sz w:val="17"/>
-          <w:szCs w:val="17"/>
-        </w:rPr>
-        <w:t>Declaration</w:t>
-      </w:r>
-      <w:proofErr w:type="spellEnd"/>
-      <w:r>
-        <w:rPr>
-          <w:sz w:val="17"/>
-          <w:szCs w:val="17"/>
-        </w:rPr>
-        <w:t>&gt;</w:t>
+        <w:t>&lt;/Declaration&gt;</w:t>
       </w:r>
     </w:p>
     <w:p>
@@ -10708,23 +10624,7 @@
           <w:sz w:val="17"/>
           <w:szCs w:val="17"/>
         </w:rPr>
-        <w:t>&lt;</w:t>
-      </w:r>
-      <w:proofErr w:type="spellStart"/>
-      <w:r>
-        <w:rPr>
-          <w:sz w:val="17"/>
-          <w:szCs w:val="17"/>
-        </w:rPr>
-        <w:t>Error</w:t>
-      </w:r>
-      <w:proofErr w:type="spellEnd"/>
-      <w:r>
-        <w:rPr>
-          <w:sz w:val="17"/>
-          <w:szCs w:val="17"/>
-        </w:rPr>
-        <w:t>&gt;</w:t>
+        <w:t>&lt;Error&gt;</w:t>
       </w:r>
     </w:p>
     <w:p>
@@ -10778,23 +10678,7 @@
           <w:sz w:val="17"/>
           <w:szCs w:val="17"/>
         </w:rPr>
-        <w:t>&lt;</w:t>
-      </w:r>
-      <w:proofErr w:type="spellStart"/>
-      <w:r>
-        <w:rPr>
-          <w:sz w:val="17"/>
-          <w:szCs w:val="17"/>
-        </w:rPr>
-        <w:t>ValidationCode</w:t>
-      </w:r>
-      <w:proofErr w:type="spellEnd"/>
-      <w:r>
-        <w:rPr>
-          <w:sz w:val="17"/>
-          <w:szCs w:val="17"/>
-        </w:rPr>
-        <w:t>&gt;</w:t>
+        <w:t>&lt;ValidationCode&gt;</w:t>
       </w:r>
       <w:r>
         <w:rPr>
@@ -10809,23 +10693,7 @@
           <w:sz w:val="17"/>
           <w:szCs w:val="17"/>
         </w:rPr>
-        <w:t>&lt;/</w:t>
-      </w:r>
-      <w:proofErr w:type="spellStart"/>
-      <w:r>
-        <w:rPr>
-          <w:sz w:val="17"/>
-          <w:szCs w:val="17"/>
-        </w:rPr>
-        <w:t>ValidationCode</w:t>
-      </w:r>
-      <w:proofErr w:type="spellEnd"/>
-      <w:r>
-        <w:rPr>
-          <w:sz w:val="17"/>
-          <w:szCs w:val="17"/>
-        </w:rPr>
-        <w:t>&gt;</w:t>
+        <w:t>&lt;/ValidationCode&gt;</w:t>
       </w:r>
     </w:p>
     <w:p>
@@ -10882,25 +10750,7 @@
           <w:szCs w:val="17"/>
           <w:lang w:val="en-US"/>
         </w:rPr>
-        <w:t>&lt;</w:t>
-      </w:r>
-      <w:proofErr w:type="spellStart"/>
-      <w:r>
-        <w:rPr>
-          <w:sz w:val="17"/>
-          <w:szCs w:val="17"/>
-          <w:lang w:val="en-US"/>
-        </w:rPr>
-        <w:t>ValidationText</w:t>
-      </w:r>
-      <w:proofErr w:type="spellEnd"/>
-      <w:r>
-        <w:rPr>
-          <w:sz w:val="17"/>
-          <w:szCs w:val="17"/>
-          <w:lang w:val="en-US"/>
-        </w:rPr>
-        <w:t>&gt;</w:t>
+        <w:t>&lt;ValidationText&gt;</w:t>
       </w:r>
       <w:r>
         <w:rPr>
@@ -10909,52 +10759,15 @@
           <w:szCs w:val="17"/>
           <w:lang w:val="en-US"/>
         </w:rPr>
-        <w:t xml:space="preserve">Error in "Exporter country" (3/1) the country code does not </w:t>
-      </w:r>
-      <w:proofErr w:type="gramStart"/>
-      <w:r>
-        <w:rPr>
-          <w:color w:val="000000"/>
+        <w:t>Error in "Exporter country" (3/1) the country code does not exist.</w:t>
+      </w:r>
+      <w:r>
+        <w:rPr>
           <w:sz w:val="17"/>
           <w:szCs w:val="17"/>
           <w:lang w:val="en-US"/>
         </w:rPr>
-        <w:t>exist.</w:t>
-      </w:r>
-      <w:r>
-        <w:rPr>
-          <w:sz w:val="17"/>
-          <w:szCs w:val="17"/>
-          <w:lang w:val="en-US"/>
-        </w:rPr>
-        <w:t>&lt;</w:t>
-      </w:r>
-      <w:proofErr w:type="gramEnd"/>
-      <w:r>
-        <w:rPr>
-          <w:sz w:val="17"/>
-          <w:szCs w:val="17"/>
-          <w:lang w:val="en-US"/>
-        </w:rPr>
-        <w:t>/</w:t>
-      </w:r>
-      <w:proofErr w:type="spellStart"/>
-      <w:r>
-        <w:rPr>
-          <w:sz w:val="17"/>
-          <w:szCs w:val="17"/>
-          <w:lang w:val="en-US"/>
-        </w:rPr>
-        <w:t>ValidationText</w:t>
-      </w:r>
-      <w:proofErr w:type="spellEnd"/>
-      <w:r>
-        <w:rPr>
-          <w:sz w:val="17"/>
-          <w:szCs w:val="17"/>
-          <w:lang w:val="en-US"/>
-        </w:rPr>
-        <w:t>&gt;</w:t>
+        <w:t>&lt;/ValidationText&gt;</w:t>
       </w:r>
     </w:p>
     <w:p>
@@ -11066,25 +10879,7 @@
           <w:szCs w:val="17"/>
           <w:lang w:val="en-US"/>
         </w:rPr>
-        <w:t>&lt;</w:t>
-      </w:r>
-      <w:proofErr w:type="spellStart"/>
-      <w:r>
-        <w:rPr>
-          <w:sz w:val="17"/>
-          <w:szCs w:val="17"/>
-          <w:lang w:val="en-US"/>
-        </w:rPr>
-        <w:t>DocumentSectionCode</w:t>
-      </w:r>
-      <w:proofErr w:type="spellEnd"/>
-      <w:r>
-        <w:rPr>
-          <w:sz w:val="17"/>
-          <w:szCs w:val="17"/>
-          <w:lang w:val="en-US"/>
-        </w:rPr>
-        <w:t>&gt;</w:t>
+        <w:t>&lt;DocumentSectionCode&gt;</w:t>
       </w:r>
       <w:r>
         <w:rPr>
@@ -11093,84 +10888,15 @@
           <w:szCs w:val="17"/>
           <w:lang w:val="en-US"/>
         </w:rPr>
-        <w:t>$.</w:t>
-      </w:r>
-      <w:proofErr w:type="spellStart"/>
-      <w:r>
-        <w:rPr>
-          <w:color w:val="000000"/>
+        <w:t>$.consignmentShipment[?(@.sequenceNumber == 1)].goodsItems[?(@.sequenceNumber == 1)]</w:t>
+      </w:r>
+      <w:r>
+        <w:rPr>
           <w:sz w:val="17"/>
           <w:szCs w:val="17"/>
           <w:lang w:val="en-US"/>
         </w:rPr>
-        <w:t>consignmentShipment</w:t>
-      </w:r>
-      <w:proofErr w:type="spellEnd"/>
-      <w:proofErr w:type="gramStart"/>
-      <w:r>
-        <w:rPr>
-          <w:color w:val="000000"/>
-          <w:sz w:val="17"/>
-          <w:szCs w:val="17"/>
-          <w:lang w:val="en-US"/>
-        </w:rPr>
-        <w:t>[?(</w:t>
-      </w:r>
-      <w:proofErr w:type="gramEnd"/>
-      <w:r>
-        <w:rPr>
-          <w:color w:val="000000"/>
-          <w:sz w:val="17"/>
-          <w:szCs w:val="17"/>
-          <w:lang w:val="en-US"/>
-        </w:rPr>
-        <w:t>@.sequenceNumber == 1)].</w:t>
-      </w:r>
-      <w:proofErr w:type="spellStart"/>
-      <w:r>
-        <w:rPr>
-          <w:color w:val="000000"/>
-          <w:sz w:val="17"/>
-          <w:szCs w:val="17"/>
-          <w:lang w:val="en-US"/>
-        </w:rPr>
-        <w:t>goodsItems</w:t>
-      </w:r>
-      <w:proofErr w:type="spellEnd"/>
-      <w:r>
-        <w:rPr>
-          <w:color w:val="000000"/>
-          <w:sz w:val="17"/>
-          <w:szCs w:val="17"/>
-          <w:lang w:val="en-US"/>
-        </w:rPr>
-        <w:t>[?(@.sequenceNumber == 1)]</w:t>
-      </w:r>
-      <w:r>
-        <w:rPr>
-          <w:sz w:val="17"/>
-          <w:szCs w:val="17"/>
-          <w:lang w:val="en-US"/>
-        </w:rPr>
-        <w:t>&lt;/</w:t>
-      </w:r>
-      <w:proofErr w:type="spellStart"/>
-      <w:r>
-        <w:rPr>
-          <w:sz w:val="17"/>
-          <w:szCs w:val="17"/>
-          <w:lang w:val="en-US"/>
-        </w:rPr>
-        <w:t>DocumentSectionCode</w:t>
-      </w:r>
-      <w:proofErr w:type="spellEnd"/>
-      <w:r>
-        <w:rPr>
-          <w:sz w:val="17"/>
-          <w:szCs w:val="17"/>
-          <w:lang w:val="en-US"/>
-        </w:rPr>
-        <w:t>&gt;</w:t>
+        <w:t>&lt;/DocumentSectionCode&gt;</w:t>
       </w:r>
     </w:p>
     <w:p>
@@ -11279,23 +11005,7 @@
           <w:sz w:val="17"/>
           <w:szCs w:val="17"/>
         </w:rPr>
-        <w:t>&lt;/</w:t>
-      </w:r>
-      <w:proofErr w:type="spellStart"/>
-      <w:r>
-        <w:rPr>
-          <w:sz w:val="17"/>
-          <w:szCs w:val="17"/>
-        </w:rPr>
-        <w:t>Error</w:t>
-      </w:r>
-      <w:proofErr w:type="spellEnd"/>
-      <w:r>
-        <w:rPr>
-          <w:sz w:val="17"/>
-          <w:szCs w:val="17"/>
-        </w:rPr>
-        <w:t>&gt;</w:t>
+        <w:t>&lt;/Error&gt;</w:t>
       </w:r>
     </w:p>
     <w:p>
@@ -11349,23 +11059,7 @@
           <w:sz w:val="17"/>
           <w:szCs w:val="17"/>
         </w:rPr>
-        <w:t>&lt;</w:t>
-      </w:r>
-      <w:proofErr w:type="spellStart"/>
-      <w:r>
-        <w:rPr>
-          <w:sz w:val="17"/>
-          <w:szCs w:val="17"/>
-        </w:rPr>
-        <w:t>NotificationCreatedDate</w:t>
-      </w:r>
-      <w:proofErr w:type="spellEnd"/>
-      <w:r>
-        <w:rPr>
-          <w:sz w:val="17"/>
-          <w:szCs w:val="17"/>
-        </w:rPr>
-        <w:t>&gt;</w:t>
+        <w:t>&lt;NotificationCreatedDate&gt;</w:t>
       </w:r>
     </w:p>
     <w:p>
@@ -11419,17 +11113,8 @@
           <w:sz w:val="17"/>
           <w:szCs w:val="17"/>
         </w:rPr>
-        <w:t>&lt;</w:t>
-      </w:r>
-      <w:proofErr w:type="spellStart"/>
-      <w:r>
-        <w:rPr>
-          <w:sz w:val="17"/>
-          <w:szCs w:val="17"/>
-        </w:rPr>
-        <w:t>DateTimeString</w:t>
-      </w:r>
-      <w:proofErr w:type="spellEnd"/>
+        <w:t>&lt;DateTimeString</w:t>
+      </w:r>
       <w:r>
         <w:rPr>
           <w:color w:val="000000"/>
@@ -11438,7 +11123,6 @@
         </w:rPr>
         <w:t xml:space="preserve"> </w:t>
       </w:r>
-      <w:proofErr w:type="spellStart"/>
       <w:r>
         <w:rPr>
           <w:sz w:val="17"/>
@@ -11446,7 +11130,6 @@
         </w:rPr>
         <w:t>formatCode</w:t>
       </w:r>
-      <w:proofErr w:type="spellEnd"/>
       <w:r>
         <w:rPr>
           <w:color w:val="666600"/>
@@ -11475,23 +11158,7 @@
           <w:sz w:val="17"/>
           <w:szCs w:val="17"/>
         </w:rPr>
-        <w:t>&lt;/</w:t>
-      </w:r>
-      <w:proofErr w:type="spellStart"/>
-      <w:r>
-        <w:rPr>
-          <w:sz w:val="17"/>
-          <w:szCs w:val="17"/>
-        </w:rPr>
-        <w:t>DateTimeString</w:t>
-      </w:r>
-      <w:proofErr w:type="spellEnd"/>
-      <w:r>
-        <w:rPr>
-          <w:sz w:val="17"/>
-          <w:szCs w:val="17"/>
-        </w:rPr>
-        <w:t>&gt;</w:t>
+        <w:t>&lt;/DateTimeString&gt;</w:t>
       </w:r>
     </w:p>
     <w:p>
@@ -11545,23 +11212,7 @@
           <w:sz w:val="17"/>
           <w:szCs w:val="17"/>
         </w:rPr>
-        <w:t>&lt;/</w:t>
-      </w:r>
-      <w:proofErr w:type="spellStart"/>
-      <w:r>
-        <w:rPr>
-          <w:sz w:val="17"/>
-          <w:szCs w:val="17"/>
-        </w:rPr>
-        <w:t>NotificationCreatedDate</w:t>
-      </w:r>
-      <w:proofErr w:type="spellEnd"/>
-      <w:r>
-        <w:rPr>
-          <w:sz w:val="17"/>
-          <w:szCs w:val="17"/>
-        </w:rPr>
-        <w:t>&gt;</w:t>
+        <w:t>&lt;/NotificationCreatedDate&gt;</w:t>
       </w:r>
     </w:p>
     <w:p>
@@ -11758,39 +11409,7 @@
           <w:sz w:val="17"/>
           <w:szCs w:val="17"/>
         </w:rPr>
-        <w:t xml:space="preserve">  &lt;</w:t>
-      </w:r>
-      <w:proofErr w:type="spellStart"/>
-      <w:r>
-        <w:rPr>
-          <w:sz w:val="17"/>
-          <w:szCs w:val="17"/>
-        </w:rPr>
-        <w:t>NotificationEventType</w:t>
-      </w:r>
-      <w:proofErr w:type="spellEnd"/>
-      <w:r>
-        <w:rPr>
-          <w:sz w:val="17"/>
-          <w:szCs w:val="17"/>
-        </w:rPr>
-        <w:t>&gt;CWMRCV&lt;/</w:t>
-      </w:r>
-      <w:proofErr w:type="spellStart"/>
-      <w:r>
-        <w:rPr>
-          <w:sz w:val="17"/>
-          <w:szCs w:val="17"/>
-        </w:rPr>
-        <w:t>NotificationEventType</w:t>
-      </w:r>
-      <w:proofErr w:type="spellEnd"/>
-      <w:r>
-        <w:rPr>
-          <w:sz w:val="17"/>
-          <w:szCs w:val="17"/>
-        </w:rPr>
-        <w:t>&gt;</w:t>
+        <w:t xml:space="preserve">  &lt;NotificationEventType&gt;CWMRCV&lt;/NotificationEventType&gt;</w:t>
       </w:r>
     </w:p>
     <w:p>
@@ -11892,23 +11511,7 @@
           <w:sz w:val="17"/>
           <w:szCs w:val="17"/>
         </w:rPr>
-        <w:t>&lt;</w:t>
-      </w:r>
-      <w:proofErr w:type="spellStart"/>
-      <w:r>
-        <w:rPr>
-          <w:sz w:val="17"/>
-          <w:szCs w:val="17"/>
-        </w:rPr>
-        <w:t>Declaration</w:t>
-      </w:r>
-      <w:proofErr w:type="spellEnd"/>
-      <w:r>
-        <w:rPr>
-          <w:sz w:val="17"/>
-          <w:szCs w:val="17"/>
-        </w:rPr>
-        <w:t>&gt;</w:t>
+        <w:t>&lt;Declaration&gt;</w:t>
       </w:r>
     </w:p>
     <w:p>
@@ -12046,39 +11649,7 @@
           <w:sz w:val="17"/>
           <w:szCs w:val="17"/>
         </w:rPr>
-        <w:t xml:space="preserve">    &lt;</w:t>
-      </w:r>
-      <w:proofErr w:type="spellStart"/>
-      <w:r>
-        <w:rPr>
-          <w:sz w:val="17"/>
-          <w:szCs w:val="17"/>
-        </w:rPr>
-        <w:t>SubmitterReferenceNumber</w:t>
-      </w:r>
-      <w:proofErr w:type="spellEnd"/>
-      <w:r>
-        <w:rPr>
-          <w:sz w:val="17"/>
-          <w:szCs w:val="17"/>
-        </w:rPr>
-        <w:t>&gt;EM060558&lt;/</w:t>
-      </w:r>
-      <w:proofErr w:type="spellStart"/>
-      <w:r>
-        <w:rPr>
-          <w:sz w:val="17"/>
-          <w:szCs w:val="17"/>
-        </w:rPr>
-        <w:t>SubmitterReferenceNumber</w:t>
-      </w:r>
-      <w:proofErr w:type="spellEnd"/>
-      <w:r>
-        <w:rPr>
-          <w:sz w:val="17"/>
-          <w:szCs w:val="17"/>
-        </w:rPr>
-        <w:t>&gt;</w:t>
+        <w:t xml:space="preserve">    &lt;SubmitterReferenceNumber&gt;EM060558&lt;/SubmitterReferenceNumber&gt;</w:t>
       </w:r>
     </w:p>
     <w:p>
@@ -12124,23 +11695,7 @@
           <w:sz w:val="17"/>
           <w:szCs w:val="17"/>
         </w:rPr>
-        <w:t xml:space="preserve">  &lt;/</w:t>
-      </w:r>
-      <w:proofErr w:type="spellStart"/>
-      <w:r>
-        <w:rPr>
-          <w:sz w:val="17"/>
-          <w:szCs w:val="17"/>
-        </w:rPr>
-        <w:t>Declaration</w:t>
-      </w:r>
-      <w:proofErr w:type="spellEnd"/>
-      <w:r>
-        <w:rPr>
-          <w:sz w:val="17"/>
-          <w:szCs w:val="17"/>
-        </w:rPr>
-        <w:t>&gt;</w:t>
+        <w:t xml:space="preserve">  &lt;/Declaration&gt;</w:t>
       </w:r>
     </w:p>
     <w:p>
@@ -12186,23 +11741,7 @@
           <w:sz w:val="17"/>
           <w:szCs w:val="17"/>
         </w:rPr>
-        <w:t xml:space="preserve">  &lt;</w:t>
-      </w:r>
-      <w:proofErr w:type="spellStart"/>
-      <w:r>
-        <w:rPr>
-          <w:sz w:val="17"/>
-          <w:szCs w:val="17"/>
-        </w:rPr>
-        <w:t>Error</w:t>
-      </w:r>
-      <w:proofErr w:type="spellEnd"/>
-      <w:r>
-        <w:rPr>
-          <w:sz w:val="17"/>
-          <w:szCs w:val="17"/>
-        </w:rPr>
-        <w:t>&gt;</w:t>
+        <w:t xml:space="preserve">  &lt;Error&gt;</w:t>
       </w:r>
     </w:p>
     <w:p>
@@ -12248,39 +11787,7 @@
           <w:sz w:val="17"/>
           <w:szCs w:val="17"/>
         </w:rPr>
-        <w:t xml:space="preserve">    &lt;</w:t>
-      </w:r>
-      <w:proofErr w:type="spellStart"/>
-      <w:r>
-        <w:rPr>
-          <w:sz w:val="17"/>
-          <w:szCs w:val="17"/>
-        </w:rPr>
-        <w:t>ValidationCode</w:t>
-      </w:r>
-      <w:proofErr w:type="spellEnd"/>
-      <w:r>
-        <w:rPr>
-          <w:sz w:val="17"/>
-          <w:szCs w:val="17"/>
-        </w:rPr>
-        <w:t>&gt;DKW1055&lt;/</w:t>
-      </w:r>
-      <w:proofErr w:type="spellStart"/>
-      <w:r>
-        <w:rPr>
-          <w:sz w:val="17"/>
-          <w:szCs w:val="17"/>
-        </w:rPr>
-        <w:t>ValidationCode</w:t>
-      </w:r>
-      <w:proofErr w:type="spellEnd"/>
-      <w:r>
-        <w:rPr>
-          <w:sz w:val="17"/>
-          <w:szCs w:val="17"/>
-        </w:rPr>
-        <w:t>&gt;</w:t>
+        <w:t xml:space="preserve">    &lt;ValidationCode&gt;DKW1055&lt;/ValidationCode&gt;</w:t>
       </w:r>
     </w:p>
     <w:p>
@@ -12374,71 +11881,7 @@
           <w:szCs w:val="17"/>
           <w:lang w:val="en-US"/>
         </w:rPr>
-        <w:t xml:space="preserve">      &lt;</w:t>
-      </w:r>
-      <w:proofErr w:type="spellStart"/>
-      <w:r>
-        <w:rPr>
-          <w:sz w:val="17"/>
-          <w:szCs w:val="17"/>
-          <w:lang w:val="en-US"/>
-        </w:rPr>
-        <w:t>DocumentSectionCode</w:t>
-      </w:r>
-      <w:proofErr w:type="spellEnd"/>
-      <w:r>
-        <w:rPr>
-          <w:sz w:val="17"/>
-          <w:szCs w:val="17"/>
-          <w:lang w:val="en-US"/>
-        </w:rPr>
-        <w:t>&gt;$.</w:t>
-      </w:r>
-      <w:proofErr w:type="spellStart"/>
-      <w:r>
-        <w:rPr>
-          <w:sz w:val="17"/>
-          <w:szCs w:val="17"/>
-          <w:lang w:val="en-US"/>
-        </w:rPr>
-        <w:t>consignmentShipment</w:t>
-      </w:r>
-      <w:proofErr w:type="spellEnd"/>
-      <w:proofErr w:type="gramStart"/>
-      <w:r>
-        <w:rPr>
-          <w:sz w:val="17"/>
-          <w:szCs w:val="17"/>
-          <w:lang w:val="en-US"/>
-        </w:rPr>
-        <w:t>[?(</w:t>
-      </w:r>
-      <w:proofErr w:type="gramEnd"/>
-      <w:r>
-        <w:rPr>
-          <w:sz w:val="17"/>
-          <w:szCs w:val="17"/>
-          <w:lang w:val="en-US"/>
-        </w:rPr>
-        <w:t>@.sequenceNumber == 0)].</w:t>
-      </w:r>
-      <w:proofErr w:type="spellStart"/>
-      <w:r>
-        <w:rPr>
-          <w:sz w:val="17"/>
-          <w:szCs w:val="17"/>
-          <w:lang w:val="en-US"/>
-        </w:rPr>
-        <w:t>goodsItems</w:t>
-      </w:r>
-      <w:proofErr w:type="spellEnd"/>
-      <w:r>
-        <w:rPr>
-          <w:sz w:val="17"/>
-          <w:szCs w:val="17"/>
-          <w:lang w:val="en-US"/>
-        </w:rPr>
-        <w:t>[?(@.sequenceNumber ==1)].procedureCombination.specialProcedures&lt;/DocumentSectionCode&gt;</w:t>
+        <w:t xml:space="preserve">      &lt;DocumentSectionCode&gt;$.consignmentShipment[?(@.sequenceNumber == 0)].goodsItems[?(@.sequenceNumber ==1)].procedureCombination.specialProcedures&lt;/DocumentSectionCode&gt;</w:t>
       </w:r>
     </w:p>
     <w:p>
@@ -12538,23 +11981,7 @@
           <w:sz w:val="17"/>
           <w:szCs w:val="17"/>
         </w:rPr>
-        <w:t xml:space="preserve">  &lt;/</w:t>
-      </w:r>
-      <w:proofErr w:type="spellStart"/>
-      <w:r>
-        <w:rPr>
-          <w:sz w:val="17"/>
-          <w:szCs w:val="17"/>
-        </w:rPr>
-        <w:t>Error</w:t>
-      </w:r>
-      <w:proofErr w:type="spellEnd"/>
-      <w:r>
-        <w:rPr>
-          <w:sz w:val="17"/>
-          <w:szCs w:val="17"/>
-        </w:rPr>
-        <w:t>&gt;</w:t>
+        <w:t xml:space="preserve">  &lt;/Error&gt;</w:t>
       </w:r>
     </w:p>
     <w:p>
@@ -12600,23 +12027,7 @@
           <w:sz w:val="17"/>
           <w:szCs w:val="17"/>
         </w:rPr>
-        <w:t xml:space="preserve">  &lt;</w:t>
-      </w:r>
-      <w:proofErr w:type="spellStart"/>
-      <w:r>
-        <w:rPr>
-          <w:sz w:val="17"/>
-          <w:szCs w:val="17"/>
-        </w:rPr>
-        <w:t>Error</w:t>
-      </w:r>
-      <w:proofErr w:type="spellEnd"/>
-      <w:r>
-        <w:rPr>
-          <w:sz w:val="17"/>
-          <w:szCs w:val="17"/>
-        </w:rPr>
-        <w:t>&gt;</w:t>
+        <w:t xml:space="preserve">  &lt;Error&gt;</w:t>
       </w:r>
     </w:p>
     <w:p>
@@ -12662,39 +12073,7 @@
           <w:sz w:val="17"/>
           <w:szCs w:val="17"/>
         </w:rPr>
-        <w:t xml:space="preserve">    &lt;</w:t>
-      </w:r>
-      <w:proofErr w:type="spellStart"/>
-      <w:r>
-        <w:rPr>
-          <w:sz w:val="17"/>
-          <w:szCs w:val="17"/>
-        </w:rPr>
-        <w:t>ValidationCode</w:t>
-      </w:r>
-      <w:proofErr w:type="spellEnd"/>
-      <w:r>
-        <w:rPr>
-          <w:sz w:val="17"/>
-          <w:szCs w:val="17"/>
-        </w:rPr>
-        <w:t>&gt;DKW1056&lt;/</w:t>
-      </w:r>
-      <w:proofErr w:type="spellStart"/>
-      <w:r>
-        <w:rPr>
-          <w:sz w:val="17"/>
-          <w:szCs w:val="17"/>
-        </w:rPr>
-        <w:t>ValidationCode</w:t>
-      </w:r>
-      <w:proofErr w:type="spellEnd"/>
-      <w:r>
-        <w:rPr>
-          <w:sz w:val="17"/>
-          <w:szCs w:val="17"/>
-        </w:rPr>
-        <w:t>&gt;</w:t>
+        <w:t xml:space="preserve">    &lt;ValidationCode&gt;DKW1056&lt;/ValidationCode&gt;</w:t>
       </w:r>
     </w:p>
     <w:p>
@@ -12788,71 +12167,7 @@
           <w:szCs w:val="17"/>
           <w:lang w:val="en-US"/>
         </w:rPr>
-        <w:t xml:space="preserve">      &lt;</w:t>
-      </w:r>
-      <w:proofErr w:type="spellStart"/>
-      <w:r>
-        <w:rPr>
-          <w:sz w:val="17"/>
-          <w:szCs w:val="17"/>
-          <w:lang w:val="en-US"/>
-        </w:rPr>
-        <w:t>DocumentSectionCode</w:t>
-      </w:r>
-      <w:proofErr w:type="spellEnd"/>
-      <w:r>
-        <w:rPr>
-          <w:sz w:val="17"/>
-          <w:szCs w:val="17"/>
-          <w:lang w:val="en-US"/>
-        </w:rPr>
-        <w:t>&gt;$.</w:t>
-      </w:r>
-      <w:proofErr w:type="spellStart"/>
-      <w:r>
-        <w:rPr>
-          <w:sz w:val="17"/>
-          <w:szCs w:val="17"/>
-          <w:lang w:val="en-US"/>
-        </w:rPr>
-        <w:t>consignmentShipment</w:t>
-      </w:r>
-      <w:proofErr w:type="spellEnd"/>
-      <w:proofErr w:type="gramStart"/>
-      <w:r>
-        <w:rPr>
-          <w:sz w:val="17"/>
-          <w:szCs w:val="17"/>
-          <w:lang w:val="en-US"/>
-        </w:rPr>
-        <w:t>[?(</w:t>
-      </w:r>
-      <w:proofErr w:type="gramEnd"/>
-      <w:r>
-        <w:rPr>
-          <w:sz w:val="17"/>
-          <w:szCs w:val="17"/>
-          <w:lang w:val="en-US"/>
-        </w:rPr>
-        <w:t>@.sequenceNumber == 0)].</w:t>
-      </w:r>
-      <w:proofErr w:type="spellStart"/>
-      <w:r>
-        <w:rPr>
-          <w:sz w:val="17"/>
-          <w:szCs w:val="17"/>
-          <w:lang w:val="en-US"/>
-        </w:rPr>
-        <w:t>goodsItems</w:t>
-      </w:r>
-      <w:proofErr w:type="spellEnd"/>
-      <w:r>
-        <w:rPr>
-          <w:sz w:val="17"/>
-          <w:szCs w:val="17"/>
-          <w:lang w:val="en-US"/>
-        </w:rPr>
-        <w:t>[?(@.sequenceNumber ==1)].procedureCombination.specialProcedures&lt;/DocumentSectionCode&gt;</w:t>
+        <w:t xml:space="preserve">      &lt;DocumentSectionCode&gt;$.consignmentShipment[?(@.sequenceNumber == 0)].goodsItems[?(@.sequenceNumber ==1)].procedureCombination.specialProcedures&lt;/DocumentSectionCode&gt;</w:t>
       </w:r>
     </w:p>
     <w:p>
@@ -12952,23 +12267,7 @@
           <w:sz w:val="17"/>
           <w:szCs w:val="17"/>
         </w:rPr>
-        <w:t xml:space="preserve">  &lt;/</w:t>
-      </w:r>
-      <w:proofErr w:type="spellStart"/>
-      <w:r>
-        <w:rPr>
-          <w:sz w:val="17"/>
-          <w:szCs w:val="17"/>
-        </w:rPr>
-        <w:t>Error</w:t>
-      </w:r>
-      <w:proofErr w:type="spellEnd"/>
-      <w:r>
-        <w:rPr>
-          <w:sz w:val="17"/>
-          <w:szCs w:val="17"/>
-        </w:rPr>
-        <w:t>&gt;</w:t>
+        <w:t xml:space="preserve">  &lt;/Error&gt;</w:t>
       </w:r>
     </w:p>
     <w:p>
@@ -13014,23 +12313,7 @@
           <w:sz w:val="17"/>
           <w:szCs w:val="17"/>
         </w:rPr>
-        <w:t xml:space="preserve">  &lt;</w:t>
-      </w:r>
-      <w:proofErr w:type="spellStart"/>
-      <w:r>
-        <w:rPr>
-          <w:sz w:val="17"/>
-          <w:szCs w:val="17"/>
-        </w:rPr>
-        <w:t>Error</w:t>
-      </w:r>
-      <w:proofErr w:type="spellEnd"/>
-      <w:r>
-        <w:rPr>
-          <w:sz w:val="17"/>
-          <w:szCs w:val="17"/>
-        </w:rPr>
-        <w:t>&gt;</w:t>
+        <w:t xml:space="preserve">  &lt;Error&gt;</w:t>
       </w:r>
     </w:p>
     <w:p>
@@ -13076,39 +12359,7 @@
           <w:sz w:val="17"/>
           <w:szCs w:val="17"/>
         </w:rPr>
-        <w:t xml:space="preserve">    &lt;</w:t>
-      </w:r>
-      <w:proofErr w:type="spellStart"/>
-      <w:r>
-        <w:rPr>
-          <w:sz w:val="17"/>
-          <w:szCs w:val="17"/>
-        </w:rPr>
-        <w:t>ValidationCode</w:t>
-      </w:r>
-      <w:proofErr w:type="spellEnd"/>
-      <w:r>
-        <w:rPr>
-          <w:sz w:val="17"/>
-          <w:szCs w:val="17"/>
-        </w:rPr>
-        <w:t>&gt;DKW1055&lt;/</w:t>
-      </w:r>
-      <w:proofErr w:type="spellStart"/>
-      <w:r>
-        <w:rPr>
-          <w:sz w:val="17"/>
-          <w:szCs w:val="17"/>
-        </w:rPr>
-        <w:t>ValidationCode</w:t>
-      </w:r>
-      <w:proofErr w:type="spellEnd"/>
-      <w:r>
-        <w:rPr>
-          <w:sz w:val="17"/>
-          <w:szCs w:val="17"/>
-        </w:rPr>
-        <w:t>&gt;</w:t>
+        <w:t xml:space="preserve">    &lt;ValidationCode&gt;DKW1055&lt;/ValidationCode&gt;</w:t>
       </w:r>
     </w:p>
     <w:p>
@@ -13202,71 +12453,7 @@
           <w:szCs w:val="17"/>
           <w:lang w:val="en-US"/>
         </w:rPr>
-        <w:t xml:space="preserve">      &lt;</w:t>
-      </w:r>
-      <w:proofErr w:type="spellStart"/>
-      <w:r>
-        <w:rPr>
-          <w:sz w:val="17"/>
-          <w:szCs w:val="17"/>
-          <w:lang w:val="en-US"/>
-        </w:rPr>
-        <w:t>DocumentSectionCode</w:t>
-      </w:r>
-      <w:proofErr w:type="spellEnd"/>
-      <w:r>
-        <w:rPr>
-          <w:sz w:val="17"/>
-          <w:szCs w:val="17"/>
-          <w:lang w:val="en-US"/>
-        </w:rPr>
-        <w:t>&gt;$.</w:t>
-      </w:r>
-      <w:proofErr w:type="spellStart"/>
-      <w:r>
-        <w:rPr>
-          <w:sz w:val="17"/>
-          <w:szCs w:val="17"/>
-          <w:lang w:val="en-US"/>
-        </w:rPr>
-        <w:t>consignmentShipment</w:t>
-      </w:r>
-      <w:proofErr w:type="spellEnd"/>
-      <w:proofErr w:type="gramStart"/>
-      <w:r>
-        <w:rPr>
-          <w:sz w:val="17"/>
-          <w:szCs w:val="17"/>
-          <w:lang w:val="en-US"/>
-        </w:rPr>
-        <w:t>[?(</w:t>
-      </w:r>
-      <w:proofErr w:type="gramEnd"/>
-      <w:r>
-        <w:rPr>
-          <w:sz w:val="17"/>
-          <w:szCs w:val="17"/>
-          <w:lang w:val="en-US"/>
-        </w:rPr>
-        <w:t>@.sequenceNumber == 0)].</w:t>
-      </w:r>
-      <w:proofErr w:type="spellStart"/>
-      <w:r>
-        <w:rPr>
-          <w:sz w:val="17"/>
-          <w:szCs w:val="17"/>
-          <w:lang w:val="en-US"/>
-        </w:rPr>
-        <w:t>goodsItems</w:t>
-      </w:r>
-      <w:proofErr w:type="spellEnd"/>
-      <w:r>
-        <w:rPr>
-          <w:sz w:val="17"/>
-          <w:szCs w:val="17"/>
-          <w:lang w:val="en-US"/>
-        </w:rPr>
-        <w:t>[?(@.sequenceNumber ==1)].procedureCombination.specialProcedures&lt;/DocumentSectionCode&gt;</w:t>
+        <w:t xml:space="preserve">      &lt;DocumentSectionCode&gt;$.consignmentShipment[?(@.sequenceNumber == 0)].goodsItems[?(@.sequenceNumber ==1)].procedureCombination.specialProcedures&lt;/DocumentSectionCode&gt;</w:t>
       </w:r>
     </w:p>
     <w:p>
@@ -13366,23 +12553,7 @@
           <w:sz w:val="17"/>
           <w:szCs w:val="17"/>
         </w:rPr>
-        <w:t xml:space="preserve">  &lt;/</w:t>
-      </w:r>
-      <w:proofErr w:type="spellStart"/>
-      <w:r>
-        <w:rPr>
-          <w:sz w:val="17"/>
-          <w:szCs w:val="17"/>
-        </w:rPr>
-        <w:t>Error</w:t>
-      </w:r>
-      <w:proofErr w:type="spellEnd"/>
-      <w:r>
-        <w:rPr>
-          <w:sz w:val="17"/>
-          <w:szCs w:val="17"/>
-        </w:rPr>
-        <w:t>&gt;</w:t>
+        <w:t xml:space="preserve">  &lt;/Error&gt;</w:t>
       </w:r>
     </w:p>
     <w:p>
@@ -13428,23 +12599,7 @@
           <w:sz w:val="17"/>
           <w:szCs w:val="17"/>
         </w:rPr>
-        <w:t xml:space="preserve">  &lt;</w:t>
-      </w:r>
-      <w:proofErr w:type="spellStart"/>
-      <w:r>
-        <w:rPr>
-          <w:sz w:val="17"/>
-          <w:szCs w:val="17"/>
-        </w:rPr>
-        <w:t>Error</w:t>
-      </w:r>
-      <w:proofErr w:type="spellEnd"/>
-      <w:r>
-        <w:rPr>
-          <w:sz w:val="17"/>
-          <w:szCs w:val="17"/>
-        </w:rPr>
-        <w:t>&gt;</w:t>
+        <w:t xml:space="preserve">  &lt;Error&gt;</w:t>
       </w:r>
     </w:p>
     <w:p>
@@ -13490,39 +12645,7 @@
           <w:sz w:val="17"/>
           <w:szCs w:val="17"/>
         </w:rPr>
-        <w:t xml:space="preserve">    &lt;</w:t>
-      </w:r>
-      <w:proofErr w:type="spellStart"/>
-      <w:r>
-        <w:rPr>
-          <w:sz w:val="17"/>
-          <w:szCs w:val="17"/>
-        </w:rPr>
-        <w:t>ValidationCode</w:t>
-      </w:r>
-      <w:proofErr w:type="spellEnd"/>
-      <w:r>
-        <w:rPr>
-          <w:sz w:val="17"/>
-          <w:szCs w:val="17"/>
-        </w:rPr>
-        <w:t>&gt;DKW1056&lt;/</w:t>
-      </w:r>
-      <w:proofErr w:type="spellStart"/>
-      <w:r>
-        <w:rPr>
-          <w:sz w:val="17"/>
-          <w:szCs w:val="17"/>
-        </w:rPr>
-        <w:t>ValidationCode</w:t>
-      </w:r>
-      <w:proofErr w:type="spellEnd"/>
-      <w:r>
-        <w:rPr>
-          <w:sz w:val="17"/>
-          <w:szCs w:val="17"/>
-        </w:rPr>
-        <w:t>&gt;</w:t>
+        <w:t xml:space="preserve">    &lt;ValidationCode&gt;DKW1056&lt;/ValidationCode&gt;</w:t>
       </w:r>
     </w:p>
     <w:p>
@@ -13616,71 +12739,7 @@
           <w:szCs w:val="17"/>
           <w:lang w:val="en-US"/>
         </w:rPr>
-        <w:t xml:space="preserve">      &lt;</w:t>
-      </w:r>
-      <w:proofErr w:type="spellStart"/>
-      <w:r>
-        <w:rPr>
-          <w:sz w:val="17"/>
-          <w:szCs w:val="17"/>
-          <w:lang w:val="en-US"/>
-        </w:rPr>
-        <w:t>DocumentSectionCode</w:t>
-      </w:r>
-      <w:proofErr w:type="spellEnd"/>
-      <w:r>
-        <w:rPr>
-          <w:sz w:val="17"/>
-          <w:szCs w:val="17"/>
-          <w:lang w:val="en-US"/>
-        </w:rPr>
-        <w:t>&gt;$.</w:t>
-      </w:r>
-      <w:proofErr w:type="spellStart"/>
-      <w:r>
-        <w:rPr>
-          <w:sz w:val="17"/>
-          <w:szCs w:val="17"/>
-          <w:lang w:val="en-US"/>
-        </w:rPr>
-        <w:t>consignmentShipment</w:t>
-      </w:r>
-      <w:proofErr w:type="spellEnd"/>
-      <w:proofErr w:type="gramStart"/>
-      <w:r>
-        <w:rPr>
-          <w:sz w:val="17"/>
-          <w:szCs w:val="17"/>
-          <w:lang w:val="en-US"/>
-        </w:rPr>
-        <w:t>[?(</w:t>
-      </w:r>
-      <w:proofErr w:type="gramEnd"/>
-      <w:r>
-        <w:rPr>
-          <w:sz w:val="17"/>
-          <w:szCs w:val="17"/>
-          <w:lang w:val="en-US"/>
-        </w:rPr>
-        <w:t>@.sequenceNumber == 0)].</w:t>
-      </w:r>
-      <w:proofErr w:type="spellStart"/>
-      <w:r>
-        <w:rPr>
-          <w:sz w:val="17"/>
-          <w:szCs w:val="17"/>
-          <w:lang w:val="en-US"/>
-        </w:rPr>
-        <w:t>goodsItems</w:t>
-      </w:r>
-      <w:proofErr w:type="spellEnd"/>
-      <w:r>
-        <w:rPr>
-          <w:sz w:val="17"/>
-          <w:szCs w:val="17"/>
-          <w:lang w:val="en-US"/>
-        </w:rPr>
-        <w:t>[?(@.sequenceNumber ==1)].procedureCombination.specialProcedures&lt;/DocumentSectionCode&gt;</w:t>
+        <w:t xml:space="preserve">      &lt;DocumentSectionCode&gt;$.consignmentShipment[?(@.sequenceNumber == 0)].goodsItems[?(@.sequenceNumber ==1)].procedureCombination.specialProcedures&lt;/DocumentSectionCode&gt;</w:t>
       </w:r>
     </w:p>
     <w:p>
@@ -13780,23 +12839,7 @@
           <w:sz w:val="17"/>
           <w:szCs w:val="17"/>
         </w:rPr>
-        <w:t xml:space="preserve">  &lt;/</w:t>
-      </w:r>
-      <w:proofErr w:type="spellStart"/>
-      <w:r>
-        <w:rPr>
-          <w:sz w:val="17"/>
-          <w:szCs w:val="17"/>
-        </w:rPr>
-        <w:t>Error</w:t>
-      </w:r>
-      <w:proofErr w:type="spellEnd"/>
-      <w:r>
-        <w:rPr>
-          <w:sz w:val="17"/>
-          <w:szCs w:val="17"/>
-        </w:rPr>
-        <w:t>&gt;</w:t>
+        <w:t xml:space="preserve">  &lt;/Error&gt;</w:t>
       </w:r>
     </w:p>
     <w:p>
@@ -13842,23 +12885,7 @@
           <w:sz w:val="17"/>
           <w:szCs w:val="17"/>
         </w:rPr>
-        <w:t xml:space="preserve">  &lt;</w:t>
-      </w:r>
-      <w:proofErr w:type="spellStart"/>
-      <w:r>
-        <w:rPr>
-          <w:sz w:val="17"/>
-          <w:szCs w:val="17"/>
-        </w:rPr>
-        <w:t>NotificationCreatedDate</w:t>
-      </w:r>
-      <w:proofErr w:type="spellEnd"/>
-      <w:r>
-        <w:rPr>
-          <w:sz w:val="17"/>
-          <w:szCs w:val="17"/>
-        </w:rPr>
-        <w:t>&gt;</w:t>
+        <w:t xml:space="preserve">  &lt;NotificationCreatedDate&gt;</w:t>
       </w:r>
     </w:p>
     <w:p>
@@ -13904,55 +12931,7 @@
           <w:sz w:val="17"/>
           <w:szCs w:val="17"/>
         </w:rPr>
-        <w:t xml:space="preserve">    &lt;</w:t>
-      </w:r>
-      <w:proofErr w:type="spellStart"/>
-      <w:r>
-        <w:rPr>
-          <w:sz w:val="17"/>
-          <w:szCs w:val="17"/>
-        </w:rPr>
-        <w:t>DateTimeString</w:t>
-      </w:r>
-      <w:proofErr w:type="spellEnd"/>
-      <w:r>
-        <w:rPr>
-          <w:sz w:val="17"/>
-          <w:szCs w:val="17"/>
-        </w:rPr>
-        <w:t xml:space="preserve"> </w:t>
-      </w:r>
-      <w:proofErr w:type="spellStart"/>
-      <w:r>
-        <w:rPr>
-          <w:sz w:val="17"/>
-          <w:szCs w:val="17"/>
-        </w:rPr>
-        <w:t>formatCode</w:t>
-      </w:r>
-      <w:proofErr w:type="spellEnd"/>
-      <w:r>
-        <w:rPr>
-          <w:sz w:val="17"/>
-          <w:szCs w:val="17"/>
-        </w:rPr>
-        <w:t>="304"&gt;20210507132824+01&lt;/</w:t>
-      </w:r>
-      <w:proofErr w:type="spellStart"/>
-      <w:r>
-        <w:rPr>
-          <w:sz w:val="17"/>
-          <w:szCs w:val="17"/>
-        </w:rPr>
-        <w:t>DateTimeString</w:t>
-      </w:r>
-      <w:proofErr w:type="spellEnd"/>
-      <w:r>
-        <w:rPr>
-          <w:sz w:val="17"/>
-          <w:szCs w:val="17"/>
-        </w:rPr>
-        <w:t>&gt;</w:t>
+        <w:t xml:space="preserve">    &lt;DateTimeString formatCode="304"&gt;20210507132824+01&lt;/DateTimeString&gt;</w:t>
       </w:r>
     </w:p>
     <w:p>
@@ -13998,23 +12977,7 @@
           <w:sz w:val="17"/>
           <w:szCs w:val="17"/>
         </w:rPr>
-        <w:t xml:space="preserve">  &lt;/</w:t>
-      </w:r>
-      <w:proofErr w:type="spellStart"/>
-      <w:r>
-        <w:rPr>
-          <w:sz w:val="17"/>
-          <w:szCs w:val="17"/>
-        </w:rPr>
-        <w:t>NotificationCreatedDate</w:t>
-      </w:r>
-      <w:proofErr w:type="spellEnd"/>
-      <w:r>
-        <w:rPr>
-          <w:sz w:val="17"/>
-          <w:szCs w:val="17"/>
-        </w:rPr>
-        <w:t>&gt;</w:t>
+        <w:t xml:space="preserve">  &lt;/NotificationCreatedDate&gt;</w:t>
       </w:r>
     </w:p>
     <w:p>
@@ -14264,23 +13227,7 @@
           <w:sz w:val="17"/>
           <w:szCs w:val="17"/>
         </w:rPr>
-        <w:t>&lt;</w:t>
-      </w:r>
-      <w:proofErr w:type="spellStart"/>
-      <w:r>
-        <w:rPr>
-          <w:sz w:val="17"/>
-          <w:szCs w:val="17"/>
-        </w:rPr>
-        <w:t>NotificationEventType</w:t>
-      </w:r>
-      <w:proofErr w:type="spellEnd"/>
-      <w:r>
-        <w:rPr>
-          <w:sz w:val="17"/>
-          <w:szCs w:val="17"/>
-        </w:rPr>
-        <w:t>&gt;</w:t>
+        <w:t>&lt;NotificationEventType&gt;</w:t>
       </w:r>
       <w:r>
         <w:rPr>
@@ -14295,23 +13242,7 @@
           <w:sz w:val="17"/>
           <w:szCs w:val="17"/>
         </w:rPr>
-        <w:t>&lt;/</w:t>
-      </w:r>
-      <w:proofErr w:type="spellStart"/>
-      <w:r>
-        <w:rPr>
-          <w:sz w:val="17"/>
-          <w:szCs w:val="17"/>
-        </w:rPr>
-        <w:t>NotificationEventType</w:t>
-      </w:r>
-      <w:proofErr w:type="spellEnd"/>
-      <w:r>
-        <w:rPr>
-          <w:sz w:val="17"/>
-          <w:szCs w:val="17"/>
-        </w:rPr>
-        <w:t>&gt;</w:t>
+        <w:t>&lt;/NotificationEventType&gt;</w:t>
       </w:r>
     </w:p>
     <w:p>
@@ -14440,23 +13371,7 @@
           <w:sz w:val="17"/>
           <w:szCs w:val="17"/>
         </w:rPr>
-        <w:t>&lt;</w:t>
-      </w:r>
-      <w:proofErr w:type="spellStart"/>
-      <w:r>
-        <w:rPr>
-          <w:sz w:val="17"/>
-          <w:szCs w:val="17"/>
-        </w:rPr>
-        <w:t>Declaration</w:t>
-      </w:r>
-      <w:proofErr w:type="spellEnd"/>
-      <w:r>
-        <w:rPr>
-          <w:sz w:val="17"/>
-          <w:szCs w:val="17"/>
-        </w:rPr>
-        <w:t>&gt;</w:t>
+        <w:t>&lt;Declaration&gt;</w:t>
       </w:r>
     </w:p>
     <w:p>
@@ -14648,23 +13563,7 @@
           <w:sz w:val="17"/>
           <w:szCs w:val="17"/>
         </w:rPr>
-        <w:t>&lt;</w:t>
-      </w:r>
-      <w:proofErr w:type="spellStart"/>
-      <w:r>
-        <w:rPr>
-          <w:sz w:val="17"/>
-          <w:szCs w:val="17"/>
-        </w:rPr>
-        <w:t>VersionID</w:t>
-      </w:r>
-      <w:proofErr w:type="spellEnd"/>
-      <w:r>
-        <w:rPr>
-          <w:sz w:val="17"/>
-          <w:szCs w:val="17"/>
-        </w:rPr>
-        <w:t>&gt;</w:t>
+        <w:t>&lt;VersionID&gt;</w:t>
       </w:r>
       <w:r>
         <w:rPr>
@@ -14679,23 +13578,7 @@
           <w:sz w:val="17"/>
           <w:szCs w:val="17"/>
         </w:rPr>
-        <w:t>&lt;/</w:t>
-      </w:r>
-      <w:proofErr w:type="spellStart"/>
-      <w:r>
-        <w:rPr>
-          <w:sz w:val="17"/>
-          <w:szCs w:val="17"/>
-        </w:rPr>
-        <w:t>VersionID</w:t>
-      </w:r>
-      <w:proofErr w:type="spellEnd"/>
-      <w:r>
-        <w:rPr>
-          <w:sz w:val="17"/>
-          <w:szCs w:val="17"/>
-        </w:rPr>
-        <w:t>&gt;</w:t>
+        <w:t>&lt;/VersionID&gt;</w:t>
       </w:r>
     </w:p>
     <w:p>
@@ -14818,23 +13701,7 @@
           <w:sz w:val="17"/>
           <w:szCs w:val="17"/>
         </w:rPr>
-        <w:t>&lt;</w:t>
-      </w:r>
-      <w:proofErr w:type="spellStart"/>
-      <w:r>
-        <w:rPr>
-          <w:sz w:val="17"/>
-          <w:szCs w:val="17"/>
-        </w:rPr>
-        <w:t>DutyTaxFee</w:t>
-      </w:r>
-      <w:proofErr w:type="spellEnd"/>
-      <w:r>
-        <w:rPr>
-          <w:sz w:val="17"/>
-          <w:szCs w:val="17"/>
-        </w:rPr>
-        <w:t>&gt;</w:t>
+        <w:t>&lt;DutyTaxFee&gt;</w:t>
       </w:r>
     </w:p>
     <w:p>
@@ -14942,23 +13809,7 @@
           <w:sz w:val="17"/>
           <w:szCs w:val="17"/>
         </w:rPr>
-        <w:t>&lt;</w:t>
-      </w:r>
-      <w:proofErr w:type="spellStart"/>
-      <w:r>
-        <w:rPr>
-          <w:sz w:val="17"/>
-          <w:szCs w:val="17"/>
-        </w:rPr>
-        <w:t>ReferenceID</w:t>
-      </w:r>
-      <w:proofErr w:type="spellEnd"/>
-      <w:r>
-        <w:rPr>
-          <w:sz w:val="17"/>
-          <w:szCs w:val="17"/>
-        </w:rPr>
-        <w:t>&gt;</w:t>
+        <w:t>&lt;ReferenceID&gt;</w:t>
       </w:r>
       <w:r>
         <w:rPr>
@@ -14966,40 +13817,14 @@
           <w:sz w:val="17"/>
           <w:szCs w:val="17"/>
         </w:rPr>
-        <w:t xml:space="preserve">Preliminary </w:t>
-      </w:r>
-      <w:proofErr w:type="spellStart"/>
-      <w:r>
-        <w:rPr>
-          <w:color w:val="000000"/>
+        <w:t>Preliminary Calculation</w:t>
+      </w:r>
+      <w:r>
+        <w:rPr>
           <w:sz w:val="17"/>
           <w:szCs w:val="17"/>
         </w:rPr>
-        <w:t>Calculation</w:t>
-      </w:r>
-      <w:proofErr w:type="spellEnd"/>
-      <w:r>
-        <w:rPr>
-          <w:sz w:val="17"/>
-          <w:szCs w:val="17"/>
-        </w:rPr>
-        <w:t>&lt;/</w:t>
-      </w:r>
-      <w:proofErr w:type="spellStart"/>
-      <w:r>
-        <w:rPr>
-          <w:sz w:val="17"/>
-          <w:szCs w:val="17"/>
-        </w:rPr>
-        <w:t>ReferenceID</w:t>
-      </w:r>
-      <w:proofErr w:type="spellEnd"/>
-      <w:r>
-        <w:rPr>
-          <w:sz w:val="17"/>
-          <w:szCs w:val="17"/>
-        </w:rPr>
-        <w:t>&gt;</w:t>
+        <w:t>&lt;/ReferenceID&gt;</w:t>
       </w:r>
     </w:p>
     <w:p>
@@ -15053,17 +13878,8 @@
           <w:sz w:val="17"/>
           <w:szCs w:val="17"/>
         </w:rPr>
-        <w:t>&lt;</w:t>
-      </w:r>
-      <w:proofErr w:type="spellStart"/>
-      <w:r>
-        <w:rPr>
-          <w:sz w:val="17"/>
-          <w:szCs w:val="17"/>
-        </w:rPr>
-        <w:t>PaymentAmount</w:t>
-      </w:r>
-      <w:proofErr w:type="spellEnd"/>
+        <w:t>&lt;PaymentAmount</w:t>
+      </w:r>
       <w:r>
         <w:rPr>
           <w:color w:val="000000"/>
@@ -15072,7 +13888,6 @@
         </w:rPr>
         <w:t xml:space="preserve"> </w:t>
       </w:r>
-      <w:proofErr w:type="spellStart"/>
       <w:r>
         <w:rPr>
           <w:sz w:val="17"/>
@@ -15080,7 +13895,6 @@
         </w:rPr>
         <w:t>currencyID</w:t>
       </w:r>
-      <w:proofErr w:type="spellEnd"/>
       <w:r>
         <w:rPr>
           <w:color w:val="666600"/>
@@ -15109,23 +13923,7 @@
           <w:sz w:val="17"/>
           <w:szCs w:val="17"/>
         </w:rPr>
-        <w:t>&lt;/</w:t>
-      </w:r>
-      <w:proofErr w:type="spellStart"/>
-      <w:r>
-        <w:rPr>
-          <w:sz w:val="17"/>
-          <w:szCs w:val="17"/>
-        </w:rPr>
-        <w:t>PaymentAmount</w:t>
-      </w:r>
-      <w:proofErr w:type="spellEnd"/>
-      <w:r>
-        <w:rPr>
-          <w:sz w:val="17"/>
-          <w:szCs w:val="17"/>
-        </w:rPr>
-        <w:t>&gt;</w:t>
+        <w:t>&lt;/PaymentAmount&gt;</w:t>
       </w:r>
     </w:p>
     <w:p>
@@ -15179,23 +13977,7 @@
           <w:sz w:val="17"/>
           <w:szCs w:val="17"/>
         </w:rPr>
-        <w:t>&lt;</w:t>
-      </w:r>
-      <w:proofErr w:type="spellStart"/>
-      <w:r>
-        <w:rPr>
-          <w:sz w:val="17"/>
-          <w:szCs w:val="17"/>
-        </w:rPr>
-        <w:t>TaxAssessedAmount</w:t>
-      </w:r>
-      <w:proofErr w:type="spellEnd"/>
-      <w:r>
-        <w:rPr>
-          <w:sz w:val="17"/>
-          <w:szCs w:val="17"/>
-        </w:rPr>
-        <w:t>&gt;</w:t>
+        <w:t>&lt;TaxAssessedAmount&gt;</w:t>
       </w:r>
       <w:r>
         <w:rPr>
@@ -15210,23 +13992,7 @@
           <w:sz w:val="17"/>
           <w:szCs w:val="17"/>
         </w:rPr>
-        <w:t>&lt;/</w:t>
-      </w:r>
-      <w:proofErr w:type="spellStart"/>
-      <w:r>
-        <w:rPr>
-          <w:sz w:val="17"/>
-          <w:szCs w:val="17"/>
-        </w:rPr>
-        <w:t>TaxAssessedAmount</w:t>
-      </w:r>
-      <w:proofErr w:type="spellEnd"/>
-      <w:r>
-        <w:rPr>
-          <w:sz w:val="17"/>
-          <w:szCs w:val="17"/>
-        </w:rPr>
-        <w:t>&gt;</w:t>
+        <w:t>&lt;/TaxAssessedAmount&gt;</w:t>
       </w:r>
     </w:p>
     <w:p>
@@ -15334,23 +14100,7 @@
           <w:sz w:val="17"/>
           <w:szCs w:val="17"/>
         </w:rPr>
-        <w:t>&lt;/</w:t>
-      </w:r>
-      <w:proofErr w:type="spellStart"/>
-      <w:r>
-        <w:rPr>
-          <w:sz w:val="17"/>
-          <w:szCs w:val="17"/>
-        </w:rPr>
-        <w:t>DutyTaxFee</w:t>
-      </w:r>
-      <w:proofErr w:type="spellEnd"/>
-      <w:r>
-        <w:rPr>
-          <w:sz w:val="17"/>
-          <w:szCs w:val="17"/>
-        </w:rPr>
-        <w:t>&gt;</w:t>
+        <w:t>&lt;/DutyTaxFee&gt;</w:t>
       </w:r>
     </w:p>
     <w:p>
@@ -15404,23 +14154,7 @@
           <w:sz w:val="17"/>
           <w:szCs w:val="17"/>
         </w:rPr>
-        <w:t>&lt;</w:t>
-      </w:r>
-      <w:proofErr w:type="spellStart"/>
-      <w:r>
-        <w:rPr>
-          <w:sz w:val="17"/>
-          <w:szCs w:val="17"/>
-        </w:rPr>
-        <w:t>GoodsShipment</w:t>
-      </w:r>
-      <w:proofErr w:type="spellEnd"/>
-      <w:r>
-        <w:rPr>
-          <w:sz w:val="17"/>
-          <w:szCs w:val="17"/>
-        </w:rPr>
-        <w:t>&gt;</w:t>
+        <w:t>&lt;GoodsShipment&gt;</w:t>
       </w:r>
     </w:p>
     <w:p>
@@ -15474,23 +14208,7 @@
           <w:sz w:val="17"/>
           <w:szCs w:val="17"/>
         </w:rPr>
-        <w:t>&lt;</w:t>
-      </w:r>
-      <w:proofErr w:type="spellStart"/>
-      <w:r>
-        <w:rPr>
-          <w:sz w:val="17"/>
-          <w:szCs w:val="17"/>
-        </w:rPr>
-        <w:t>GovernmentAgencyGoodsItem</w:t>
-      </w:r>
-      <w:proofErr w:type="spellEnd"/>
-      <w:r>
-        <w:rPr>
-          <w:sz w:val="17"/>
-          <w:szCs w:val="17"/>
-        </w:rPr>
-        <w:t>&gt;</w:t>
+        <w:t>&lt;GovernmentAgencyGoodsItem&gt;</w:t>
       </w:r>
     </w:p>
     <w:p>
@@ -15544,23 +14262,7 @@
           <w:sz w:val="17"/>
           <w:szCs w:val="17"/>
         </w:rPr>
-        <w:t>&lt;</w:t>
-      </w:r>
-      <w:proofErr w:type="spellStart"/>
-      <w:r>
-        <w:rPr>
-          <w:sz w:val="17"/>
-          <w:szCs w:val="17"/>
-        </w:rPr>
-        <w:t>SequenceNumeric</w:t>
-      </w:r>
-      <w:proofErr w:type="spellEnd"/>
-      <w:r>
-        <w:rPr>
-          <w:sz w:val="17"/>
-          <w:szCs w:val="17"/>
-        </w:rPr>
-        <w:t>&gt;</w:t>
+        <w:t>&lt;SequenceNumeric&gt;</w:t>
       </w:r>
       <w:r>
         <w:rPr>
@@ -15575,23 +14277,7 @@
           <w:sz w:val="17"/>
           <w:szCs w:val="17"/>
         </w:rPr>
-        <w:t>&lt;/</w:t>
-      </w:r>
-      <w:proofErr w:type="spellStart"/>
-      <w:r>
-        <w:rPr>
-          <w:sz w:val="17"/>
-          <w:szCs w:val="17"/>
-        </w:rPr>
-        <w:t>SequenceNumeric</w:t>
-      </w:r>
-      <w:proofErr w:type="spellEnd"/>
-      <w:r>
-        <w:rPr>
-          <w:sz w:val="17"/>
-          <w:szCs w:val="17"/>
-        </w:rPr>
-        <w:t>&gt;</w:t>
+        <w:t>&lt;/SequenceNumeric&gt;</w:t>
       </w:r>
     </w:p>
     <w:p>
@@ -15645,23 +14331,7 @@
           <w:sz w:val="17"/>
           <w:szCs w:val="17"/>
         </w:rPr>
-        <w:t>&lt;</w:t>
-      </w:r>
-      <w:proofErr w:type="spellStart"/>
-      <w:r>
-        <w:rPr>
-          <w:sz w:val="17"/>
-          <w:szCs w:val="17"/>
-        </w:rPr>
-        <w:t>Commodity</w:t>
-      </w:r>
-      <w:proofErr w:type="spellEnd"/>
-      <w:r>
-        <w:rPr>
-          <w:sz w:val="17"/>
-          <w:szCs w:val="17"/>
-        </w:rPr>
-        <w:t>&gt;</w:t>
+        <w:t>&lt;Commodity&gt;</w:t>
       </w:r>
     </w:p>
     <w:p>
@@ -15715,23 +14385,7 @@
           <w:sz w:val="17"/>
           <w:szCs w:val="17"/>
         </w:rPr>
-        <w:t>&lt;</w:t>
-      </w:r>
-      <w:proofErr w:type="spellStart"/>
-      <w:r>
-        <w:rPr>
-          <w:sz w:val="17"/>
-          <w:szCs w:val="17"/>
-        </w:rPr>
-        <w:t>DutyTaxFee</w:t>
-      </w:r>
-      <w:proofErr w:type="spellEnd"/>
-      <w:r>
-        <w:rPr>
-          <w:sz w:val="17"/>
-          <w:szCs w:val="17"/>
-        </w:rPr>
-        <w:t>&gt;</w:t>
+        <w:t>&lt;DutyTaxFee&gt;</w:t>
       </w:r>
     </w:p>
     <w:p>
@@ -15839,17 +14493,8 @@
           <w:sz w:val="17"/>
           <w:szCs w:val="17"/>
         </w:rPr>
-        <w:t>&lt;</w:t>
-      </w:r>
-      <w:proofErr w:type="spellStart"/>
-      <w:r>
-        <w:rPr>
-          <w:sz w:val="17"/>
-          <w:szCs w:val="17"/>
-        </w:rPr>
-        <w:t>PaymentAmount</w:t>
-      </w:r>
-      <w:proofErr w:type="spellEnd"/>
+        <w:t>&lt;PaymentAmount</w:t>
+      </w:r>
       <w:r>
         <w:rPr>
           <w:color w:val="000000"/>
@@ -15858,7 +14503,6 @@
         </w:rPr>
         <w:t xml:space="preserve"> </w:t>
       </w:r>
-      <w:proofErr w:type="spellStart"/>
       <w:r>
         <w:rPr>
           <w:sz w:val="17"/>
@@ -15866,7 +14510,6 @@
         </w:rPr>
         <w:t>currencyID</w:t>
       </w:r>
-      <w:proofErr w:type="spellEnd"/>
       <w:r>
         <w:rPr>
           <w:color w:val="666600"/>
@@ -15895,23 +14538,7 @@
           <w:sz w:val="17"/>
           <w:szCs w:val="17"/>
         </w:rPr>
-        <w:t>&lt;/</w:t>
-      </w:r>
-      <w:proofErr w:type="spellStart"/>
-      <w:r>
-        <w:rPr>
-          <w:sz w:val="17"/>
-          <w:szCs w:val="17"/>
-        </w:rPr>
-        <w:t>PaymentAmount</w:t>
-      </w:r>
-      <w:proofErr w:type="spellEnd"/>
-      <w:r>
-        <w:rPr>
-          <w:sz w:val="17"/>
-          <w:szCs w:val="17"/>
-        </w:rPr>
-        <w:t>&gt;</w:t>
+        <w:t>&lt;/PaymentAmount&gt;</w:t>
       </w:r>
     </w:p>
     <w:p>
@@ -15965,17 +14592,8 @@
           <w:sz w:val="17"/>
           <w:szCs w:val="17"/>
         </w:rPr>
-        <w:t>&lt;</w:t>
-      </w:r>
-      <w:proofErr w:type="spellStart"/>
-      <w:r>
-        <w:rPr>
-          <w:sz w:val="17"/>
-          <w:szCs w:val="17"/>
-        </w:rPr>
-        <w:t>TaxAssessedAmount</w:t>
-      </w:r>
-      <w:proofErr w:type="spellEnd"/>
+        <w:t>&lt;TaxAssessedAmount</w:t>
+      </w:r>
       <w:r>
         <w:rPr>
           <w:color w:val="000000"/>
@@ -15984,7 +14602,6 @@
         </w:rPr>
         <w:t xml:space="preserve"> </w:t>
       </w:r>
-      <w:proofErr w:type="spellStart"/>
       <w:r>
         <w:rPr>
           <w:sz w:val="17"/>
@@ -15992,7 +14609,6 @@
         </w:rPr>
         <w:t>currencyID</w:t>
       </w:r>
-      <w:proofErr w:type="spellEnd"/>
       <w:r>
         <w:rPr>
           <w:color w:val="666600"/>
@@ -16021,23 +14637,7 @@
           <w:sz w:val="17"/>
           <w:szCs w:val="17"/>
         </w:rPr>
-        <w:t>&lt;/</w:t>
-      </w:r>
-      <w:proofErr w:type="spellStart"/>
-      <w:r>
-        <w:rPr>
-          <w:sz w:val="17"/>
-          <w:szCs w:val="17"/>
-        </w:rPr>
-        <w:t>TaxAssessedAmount</w:t>
-      </w:r>
-      <w:proofErr w:type="spellEnd"/>
-      <w:r>
-        <w:rPr>
-          <w:sz w:val="17"/>
-          <w:szCs w:val="17"/>
-        </w:rPr>
-        <w:t>&gt;</w:t>
+        <w:t>&lt;/TaxAssessedAmount&gt;</w:t>
       </w:r>
     </w:p>
     <w:p>
@@ -16145,17 +14745,8 @@
           <w:sz w:val="17"/>
           <w:szCs w:val="17"/>
         </w:rPr>
-        <w:t>&lt;</w:t>
-      </w:r>
-      <w:proofErr w:type="spellStart"/>
-      <w:r>
-        <w:rPr>
-          <w:sz w:val="17"/>
-          <w:szCs w:val="17"/>
-        </w:rPr>
-        <w:t>SpecificTaxBaseQuantity</w:t>
-      </w:r>
-      <w:proofErr w:type="spellEnd"/>
+        <w:t>&lt;SpecificTaxBaseQuantity</w:t>
+      </w:r>
       <w:r>
         <w:rPr>
           <w:color w:val="000000"/>
@@ -16164,7 +14755,6 @@
         </w:rPr>
         <w:t xml:space="preserve"> </w:t>
       </w:r>
-      <w:proofErr w:type="spellStart"/>
       <w:r>
         <w:rPr>
           <w:sz w:val="17"/>
@@ -16172,7 +14762,6 @@
         </w:rPr>
         <w:t>unitCode</w:t>
       </w:r>
-      <w:proofErr w:type="spellEnd"/>
       <w:r>
         <w:rPr>
           <w:color w:val="666600"/>
@@ -16201,23 +14790,7 @@
           <w:sz w:val="17"/>
           <w:szCs w:val="17"/>
         </w:rPr>
-        <w:t>&lt;/</w:t>
-      </w:r>
-      <w:proofErr w:type="spellStart"/>
-      <w:r>
-        <w:rPr>
-          <w:sz w:val="17"/>
-          <w:szCs w:val="17"/>
-        </w:rPr>
-        <w:t>SpecificTaxBaseQuantity</w:t>
-      </w:r>
-      <w:proofErr w:type="spellEnd"/>
-      <w:r>
-        <w:rPr>
-          <w:sz w:val="17"/>
-          <w:szCs w:val="17"/>
-        </w:rPr>
-        <w:t>&gt;</w:t>
+        <w:t>&lt;/SpecificTaxBaseQuantity&gt;</w:t>
       </w:r>
     </w:p>
     <w:p>
@@ -16271,17 +14844,8 @@
           <w:sz w:val="17"/>
           <w:szCs w:val="17"/>
         </w:rPr>
-        <w:t>&lt;</w:t>
-      </w:r>
-      <w:proofErr w:type="spellStart"/>
-      <w:r>
-        <w:rPr>
-          <w:sz w:val="17"/>
-          <w:szCs w:val="17"/>
-        </w:rPr>
-        <w:t>DeductAmount</w:t>
-      </w:r>
-      <w:proofErr w:type="spellEnd"/>
+        <w:t>&lt;DeductAmount</w:t>
+      </w:r>
       <w:r>
         <w:rPr>
           <w:color w:val="000000"/>
@@ -16290,7 +14854,6 @@
         </w:rPr>
         <w:t xml:space="preserve"> </w:t>
       </w:r>
-      <w:proofErr w:type="spellStart"/>
       <w:r>
         <w:rPr>
           <w:sz w:val="17"/>
@@ -16298,7 +14861,6 @@
         </w:rPr>
         <w:t>currencyID</w:t>
       </w:r>
-      <w:proofErr w:type="spellEnd"/>
       <w:r>
         <w:rPr>
           <w:color w:val="666600"/>
@@ -16312,23 +14874,7 @@
           <w:sz w:val="17"/>
           <w:szCs w:val="17"/>
         </w:rPr>
-        <w:t>"$</w:t>
-      </w:r>
-      <w:proofErr w:type="spellStart"/>
-      <w:r>
-        <w:rPr>
-          <w:sz w:val="17"/>
-          <w:szCs w:val="17"/>
-        </w:rPr>
-        <w:t>reliefUnitType</w:t>
-      </w:r>
-      <w:proofErr w:type="spellEnd"/>
-      <w:r>
-        <w:rPr>
-          <w:sz w:val="17"/>
-          <w:szCs w:val="17"/>
-        </w:rPr>
-        <w:t>"&gt;</w:t>
+        <w:t>"$reliefUnitType"&gt;</w:t>
       </w:r>
       <w:r>
         <w:rPr>
@@ -16343,23 +14889,7 @@
           <w:sz w:val="17"/>
           <w:szCs w:val="17"/>
         </w:rPr>
-        <w:t>&lt;/</w:t>
-      </w:r>
-      <w:proofErr w:type="spellStart"/>
-      <w:r>
-        <w:rPr>
-          <w:sz w:val="17"/>
-          <w:szCs w:val="17"/>
-        </w:rPr>
-        <w:t>DeductAmount</w:t>
-      </w:r>
-      <w:proofErr w:type="spellEnd"/>
-      <w:r>
-        <w:rPr>
-          <w:sz w:val="17"/>
-          <w:szCs w:val="17"/>
-        </w:rPr>
-        <w:t>&gt;</w:t>
+        <w:t>&lt;/DeductAmount&gt;</w:t>
       </w:r>
     </w:p>
     <w:p>
@@ -16413,23 +14943,7 @@
           <w:sz w:val="17"/>
           <w:szCs w:val="17"/>
         </w:rPr>
-        <w:t>&lt;</w:t>
-      </w:r>
-      <w:proofErr w:type="spellStart"/>
-      <w:r>
-        <w:rPr>
-          <w:sz w:val="17"/>
-          <w:szCs w:val="17"/>
-        </w:rPr>
-        <w:t>TaxRateNumeric</w:t>
-      </w:r>
-      <w:proofErr w:type="spellEnd"/>
-      <w:r>
-        <w:rPr>
-          <w:sz w:val="17"/>
-          <w:szCs w:val="17"/>
-        </w:rPr>
-        <w:t>&gt;</w:t>
+        <w:t>&lt;TaxRateNumeric&gt;</w:t>
       </w:r>
       <w:r>
         <w:rPr>
@@ -16444,23 +14958,7 @@
           <w:sz w:val="17"/>
           <w:szCs w:val="17"/>
         </w:rPr>
-        <w:t>&lt;/</w:t>
-      </w:r>
-      <w:proofErr w:type="spellStart"/>
-      <w:r>
-        <w:rPr>
-          <w:sz w:val="17"/>
-          <w:szCs w:val="17"/>
-        </w:rPr>
-        <w:t>TaxRateNumeric</w:t>
-      </w:r>
-      <w:proofErr w:type="spellEnd"/>
-      <w:r>
-        <w:rPr>
-          <w:sz w:val="17"/>
-          <w:szCs w:val="17"/>
-        </w:rPr>
-        <w:t>&gt;</w:t>
+        <w:t>&lt;/TaxRateNumeric&gt;</w:t>
       </w:r>
     </w:p>
     <w:p>
@@ -16514,23 +15012,7 @@
           <w:sz w:val="17"/>
           <w:szCs w:val="17"/>
         </w:rPr>
-        <w:t>&lt;</w:t>
-      </w:r>
-      <w:proofErr w:type="spellStart"/>
-      <w:r>
-        <w:rPr>
-          <w:sz w:val="17"/>
-          <w:szCs w:val="17"/>
-        </w:rPr>
-        <w:t>TypeCode</w:t>
-      </w:r>
-      <w:proofErr w:type="spellEnd"/>
-      <w:r>
-        <w:rPr>
-          <w:sz w:val="17"/>
-          <w:szCs w:val="17"/>
-        </w:rPr>
-        <w:t>&gt;</w:t>
+        <w:t>&lt;TypeCode&gt;</w:t>
       </w:r>
       <w:r>
         <w:rPr>
@@ -16545,23 +15027,7 @@
           <w:sz w:val="17"/>
           <w:szCs w:val="17"/>
         </w:rPr>
-        <w:t>&lt;/</w:t>
-      </w:r>
-      <w:proofErr w:type="spellStart"/>
-      <w:r>
-        <w:rPr>
-          <w:sz w:val="17"/>
-          <w:szCs w:val="17"/>
-        </w:rPr>
-        <w:t>TypeCode</w:t>
-      </w:r>
-      <w:proofErr w:type="spellEnd"/>
-      <w:r>
-        <w:rPr>
-          <w:sz w:val="17"/>
-          <w:szCs w:val="17"/>
-        </w:rPr>
-        <w:t>&gt;</w:t>
+        <w:t>&lt;/TypeCode&gt;</w:t>
       </w:r>
     </w:p>
     <w:p>
@@ -16615,23 +15081,7 @@
           <w:sz w:val="17"/>
           <w:szCs w:val="17"/>
         </w:rPr>
-        <w:t>&lt;/</w:t>
-      </w:r>
-      <w:proofErr w:type="spellStart"/>
-      <w:r>
-        <w:rPr>
-          <w:sz w:val="17"/>
-          <w:szCs w:val="17"/>
-        </w:rPr>
-        <w:t>DutyTaxFee</w:t>
-      </w:r>
-      <w:proofErr w:type="spellEnd"/>
-      <w:r>
-        <w:rPr>
-          <w:sz w:val="17"/>
-          <w:szCs w:val="17"/>
-        </w:rPr>
-        <w:t>&gt;</w:t>
+        <w:t>&lt;/DutyTaxFee&gt;</w:t>
       </w:r>
     </w:p>
     <w:p>
@@ -16685,23 +15135,7 @@
           <w:sz w:val="17"/>
           <w:szCs w:val="17"/>
         </w:rPr>
-        <w:t>&lt;/</w:t>
-      </w:r>
-      <w:proofErr w:type="spellStart"/>
-      <w:r>
-        <w:rPr>
-          <w:sz w:val="17"/>
-          <w:szCs w:val="17"/>
-        </w:rPr>
-        <w:t>Commodity</w:t>
-      </w:r>
-      <w:proofErr w:type="spellEnd"/>
-      <w:r>
-        <w:rPr>
-          <w:sz w:val="17"/>
-          <w:szCs w:val="17"/>
-        </w:rPr>
-        <w:t>&gt;</w:t>
+        <w:t>&lt;/Commodity&gt;</w:t>
       </w:r>
     </w:p>
     <w:p>
@@ -16755,23 +15189,7 @@
           <w:sz w:val="17"/>
           <w:szCs w:val="17"/>
         </w:rPr>
-        <w:t>&lt;/</w:t>
-      </w:r>
-      <w:proofErr w:type="spellStart"/>
-      <w:r>
-        <w:rPr>
-          <w:sz w:val="17"/>
-          <w:szCs w:val="17"/>
-        </w:rPr>
-        <w:t>GovernmentAgencyGoodsItem</w:t>
-      </w:r>
-      <w:proofErr w:type="spellEnd"/>
-      <w:r>
-        <w:rPr>
-          <w:sz w:val="17"/>
-          <w:szCs w:val="17"/>
-        </w:rPr>
-        <w:t>&gt;</w:t>
+        <w:t>&lt;/GovernmentAgencyGoodsItem&gt;</w:t>
       </w:r>
     </w:p>
     <w:p>
@@ -16825,23 +15243,7 @@
           <w:sz w:val="17"/>
           <w:szCs w:val="17"/>
         </w:rPr>
-        <w:t>&lt;/</w:t>
-      </w:r>
-      <w:proofErr w:type="spellStart"/>
-      <w:r>
-        <w:rPr>
-          <w:sz w:val="17"/>
-          <w:szCs w:val="17"/>
-        </w:rPr>
-        <w:t>GoodsShipment</w:t>
-      </w:r>
-      <w:proofErr w:type="spellEnd"/>
-      <w:r>
-        <w:rPr>
-          <w:sz w:val="17"/>
-          <w:szCs w:val="17"/>
-        </w:rPr>
-        <w:t>&gt;</w:t>
+        <w:t>&lt;/GoodsShipment&gt;</w:t>
       </w:r>
     </w:p>
     <w:p>
@@ -16895,23 +15297,7 @@
           <w:sz w:val="17"/>
           <w:szCs w:val="17"/>
         </w:rPr>
-        <w:t>&lt;/</w:t>
-      </w:r>
-      <w:proofErr w:type="spellStart"/>
-      <w:r>
-        <w:rPr>
-          <w:sz w:val="17"/>
-          <w:szCs w:val="17"/>
-        </w:rPr>
-        <w:t>Declaration</w:t>
-      </w:r>
-      <w:proofErr w:type="spellEnd"/>
-      <w:r>
-        <w:rPr>
-          <w:sz w:val="17"/>
-          <w:szCs w:val="17"/>
-        </w:rPr>
-        <w:t>&gt;</w:t>
+        <w:t>&lt;/Declaration&gt;</w:t>
       </w:r>
     </w:p>
     <w:p>
@@ -16965,23 +15351,7 @@
           <w:sz w:val="17"/>
           <w:szCs w:val="17"/>
         </w:rPr>
-        <w:t>&lt;</w:t>
-      </w:r>
-      <w:proofErr w:type="spellStart"/>
-      <w:r>
-        <w:rPr>
-          <w:sz w:val="17"/>
-          <w:szCs w:val="17"/>
-        </w:rPr>
-        <w:t>IssueDateTime</w:t>
-      </w:r>
-      <w:proofErr w:type="spellEnd"/>
-      <w:r>
-        <w:rPr>
-          <w:sz w:val="17"/>
-          <w:szCs w:val="17"/>
-        </w:rPr>
-        <w:t>&gt;</w:t>
+        <w:t>&lt;IssueDateTime&gt;</w:t>
       </w:r>
     </w:p>
     <w:p>
@@ -17035,17 +15405,8 @@
           <w:sz w:val="17"/>
           <w:szCs w:val="17"/>
         </w:rPr>
-        <w:t>&lt;</w:t>
-      </w:r>
-      <w:proofErr w:type="spellStart"/>
-      <w:r>
-        <w:rPr>
-          <w:sz w:val="17"/>
-          <w:szCs w:val="17"/>
-        </w:rPr>
-        <w:t>DateTimeString</w:t>
-      </w:r>
-      <w:proofErr w:type="spellEnd"/>
+        <w:t>&lt;DateTimeString</w:t>
+      </w:r>
       <w:r>
         <w:rPr>
           <w:color w:val="000000"/>
@@ -17054,7 +15415,6 @@
         </w:rPr>
         <w:t xml:space="preserve"> </w:t>
       </w:r>
-      <w:proofErr w:type="spellStart"/>
       <w:r>
         <w:rPr>
           <w:sz w:val="17"/>
@@ -17062,7 +15422,6 @@
         </w:rPr>
         <w:t>formatCode</w:t>
       </w:r>
-      <w:proofErr w:type="spellEnd"/>
       <w:r>
         <w:rPr>
           <w:color w:val="666600"/>
@@ -17091,23 +15450,7 @@
           <w:sz w:val="17"/>
           <w:szCs w:val="17"/>
         </w:rPr>
-        <w:t>&lt;/</w:t>
-      </w:r>
-      <w:proofErr w:type="spellStart"/>
-      <w:r>
-        <w:rPr>
-          <w:sz w:val="17"/>
-          <w:szCs w:val="17"/>
-        </w:rPr>
-        <w:t>DateTimeString</w:t>
-      </w:r>
-      <w:proofErr w:type="spellEnd"/>
-      <w:r>
-        <w:rPr>
-          <w:sz w:val="17"/>
-          <w:szCs w:val="17"/>
-        </w:rPr>
-        <w:t>&gt;</w:t>
+        <w:t>&lt;/DateTimeString&gt;</w:t>
       </w:r>
     </w:p>
     <w:p>
@@ -17161,23 +15504,7 @@
           <w:sz w:val="17"/>
           <w:szCs w:val="17"/>
         </w:rPr>
-        <w:t>&lt;/</w:t>
-      </w:r>
-      <w:proofErr w:type="spellStart"/>
-      <w:r>
-        <w:rPr>
-          <w:sz w:val="17"/>
-          <w:szCs w:val="17"/>
-        </w:rPr>
-        <w:t>IssueDateTime</w:t>
-      </w:r>
-      <w:proofErr w:type="spellEnd"/>
-      <w:r>
-        <w:rPr>
-          <w:sz w:val="17"/>
-          <w:szCs w:val="17"/>
-        </w:rPr>
-        <w:t>&gt;</w:t>
+        <w:t>&lt;/IssueDateTime&gt;</w:t>
       </w:r>
     </w:p>
     <w:p>
@@ -17452,25 +15779,7 @@
           <w:szCs w:val="22"/>
           <w:lang w:val="en-GB"/>
         </w:rPr>
-        <w:t xml:space="preserve">On item level (under </w:t>
-      </w:r>
-      <w:proofErr w:type="spellStart"/>
-      <w:r>
-        <w:rPr>
-          <w:sz w:val="22"/>
-          <w:szCs w:val="22"/>
-          <w:lang w:val="en-GB"/>
-        </w:rPr>
-        <w:t>GovernmentAgencyGoodsItem</w:t>
-      </w:r>
-      <w:proofErr w:type="spellEnd"/>
-      <w:r>
-        <w:rPr>
-          <w:sz w:val="22"/>
-          <w:szCs w:val="22"/>
-          <w:lang w:val="en-GB"/>
-        </w:rPr>
-        <w:t>):</w:t>
+        <w:t>On item level (under GovernmentAgencyGoodsItem):</w:t>
       </w:r>
     </w:p>
     <w:p>
@@ -17524,18 +15833,8 @@
           <w:szCs w:val="22"/>
           <w:lang w:val="en-GB"/>
         </w:rPr>
-        <w:t xml:space="preserve">Payment Amount: The actual amount paid, or to be paid for the specific </w:t>
-      </w:r>
-      <w:proofErr w:type="gramStart"/>
-      <w:r>
-        <w:rPr>
-          <w:sz w:val="22"/>
-          <w:szCs w:val="22"/>
-          <w:lang w:val="en-GB"/>
-        </w:rPr>
-        <w:t>item</w:t>
-      </w:r>
-      <w:proofErr w:type="gramEnd"/>
+        <w:t>Payment Amount: The actual amount paid, or to be paid for the specific item</w:t>
+      </w:r>
     </w:p>
     <w:p>
       <w:pPr>
@@ -17552,25 +15851,7 @@
           <w:szCs w:val="22"/>
           <w:lang w:val="en-GB"/>
         </w:rPr>
-        <w:t xml:space="preserve">Tax Assessed Amount: Assessed amount of duty/tax/fee (includes all types of charges and duties). Assessed per duty/tax/fee type by </w:t>
-      </w:r>
-      <w:proofErr w:type="gramStart"/>
-      <w:r>
-        <w:rPr>
-          <w:sz w:val="22"/>
-          <w:szCs w:val="22"/>
-          <w:lang w:val="en-GB"/>
-        </w:rPr>
-        <w:t>item</w:t>
-      </w:r>
-      <w:proofErr w:type="gramEnd"/>
-      <w:r>
-        <w:rPr>
-          <w:sz w:val="22"/>
-          <w:szCs w:val="22"/>
-          <w:lang w:val="en-GB"/>
-        </w:rPr>
-        <w:t xml:space="preserve"> </w:t>
+        <w:t xml:space="preserve">Tax Assessed Amount: Assessed amount of duty/tax/fee (includes all types of charges and duties). Assessed per duty/tax/fee type by item </w:t>
       </w:r>
       <w:r>
         <w:rPr>
@@ -17596,43 +15877,7 @@
           <w:szCs w:val="22"/>
           <w:lang w:val="en-GB"/>
         </w:rPr>
-        <w:t>Specific Tax Base Quantity:  The quantity on which a duty or tax or fee will be assessed (</w:t>
-      </w:r>
-      <w:proofErr w:type="spellStart"/>
-      <w:r>
-        <w:rPr>
-          <w:sz w:val="22"/>
-          <w:szCs w:val="22"/>
-          <w:lang w:val="en-GB"/>
-        </w:rPr>
-        <w:t>FreightChargeAmount</w:t>
-      </w:r>
-      <w:proofErr w:type="spellEnd"/>
-      <w:r>
-        <w:rPr>
-          <w:sz w:val="22"/>
-          <w:szCs w:val="22"/>
-          <w:lang w:val="en-GB"/>
-        </w:rPr>
-        <w:t xml:space="preserve"> + </w:t>
-      </w:r>
-      <w:proofErr w:type="spellStart"/>
-      <w:r>
-        <w:rPr>
-          <w:sz w:val="22"/>
-          <w:szCs w:val="22"/>
-          <w:lang w:val="en-GB"/>
-        </w:rPr>
-        <w:t>CustomsValueAmount</w:t>
-      </w:r>
-      <w:proofErr w:type="spellEnd"/>
-      <w:r>
-        <w:rPr>
-          <w:sz w:val="22"/>
-          <w:szCs w:val="22"/>
-          <w:lang w:val="en-GB"/>
-        </w:rPr>
-        <w:t>)</w:t>
+        <w:t>Specific Tax Base Quantity:  The quantity on which a duty or tax or fee will be assessed (FreightChargeAmount + CustomsValueAmount)</w:t>
       </w:r>
     </w:p>
     <w:p>
@@ -17650,18 +15895,8 @@
           <w:szCs w:val="22"/>
           <w:lang w:val="en-GB"/>
         </w:rPr>
-        <w:t xml:space="preserve">Deduct Amount: Amount of deduction from a duty or </w:t>
-      </w:r>
-      <w:proofErr w:type="gramStart"/>
-      <w:r>
-        <w:rPr>
-          <w:sz w:val="22"/>
-          <w:szCs w:val="22"/>
-          <w:lang w:val="en-GB"/>
-        </w:rPr>
-        <w:t>tax</w:t>
-      </w:r>
-      <w:proofErr w:type="gramEnd"/>
+        <w:t>Deduct Amount: Amount of deduction from a duty or tax</w:t>
+      </w:r>
     </w:p>
     <w:p>
       <w:pPr>
@@ -17756,18 +15991,8 @@
           <w:szCs w:val="22"/>
           <w:lang w:val="en-GB"/>
         </w:rPr>
-        <w:t xml:space="preserve">This part of the guide is not done, and will be filled in future </w:t>
-      </w:r>
-      <w:proofErr w:type="gramStart"/>
-      <w:r>
-        <w:rPr>
-          <w:sz w:val="22"/>
-          <w:szCs w:val="22"/>
-          <w:lang w:val="en-GB"/>
-        </w:rPr>
-        <w:t>versions</w:t>
-      </w:r>
-      <w:proofErr w:type="gramEnd"/>
+        <w:t>This part of the guide is not done, and will be filled in future versions</w:t>
+      </w:r>
     </w:p>
     <w:p>
       <w:pPr>
@@ -17826,23 +16051,13 @@
           <w:lang w:val="en-GB"/>
         </w:rPr>
       </w:pPr>
-      <w:proofErr w:type="gramStart"/>
       <w:r>
         <w:rPr>
           <w:sz w:val="22"/>
           <w:szCs w:val="22"/>
           <w:lang w:val="en-GB"/>
         </w:rPr>
-        <w:t>In order to</w:t>
-      </w:r>
-      <w:proofErr w:type="gramEnd"/>
-      <w:r>
-        <w:rPr>
-          <w:sz w:val="22"/>
-          <w:szCs w:val="22"/>
-          <w:lang w:val="en-GB"/>
-        </w:rPr>
-        <w:t xml:space="preserve"> verify that your system is able to use </w:t>
+        <w:t xml:space="preserve">In order to verify that your system is able to use </w:t>
       </w:r>
       <w:r>
         <w:rPr>
@@ -18510,8 +16725,8 @@
       </w:r>
       <w:bookmarkStart w:id="37" w:name="_Hlk5299615"/>
     </w:p>
-    <w:bookmarkEnd w:id="2"/>
-    <w:bookmarkEnd w:id="3"/>
+    <w:bookmarkEnd w:id="4"/>
+    <w:bookmarkEnd w:id="5"/>
     <w:bookmarkEnd w:id="37"/>
     <w:p>
       <w:pPr>
@@ -47226,6 +45441,7 @@
     <w:rsid w:val="003343A0"/>
     <w:rsid w:val="00370895"/>
     <w:rsid w:val="00702803"/>
+    <w:rsid w:val="007874C9"/>
     <w:rsid w:val="007A6D76"/>
     <w:rsid w:val="007E0F6D"/>
     <w:rsid w:val="0082174D"/>
@@ -47939,6 +46155,10 @@
 </file>
 
 <file path=customXml/item1.xml><?xml version="1.0" encoding="utf-8"?>
+<b:Sources xmlns:b="http://schemas.openxmlformats.org/officeDocument/2006/bibliography" xmlns="http://schemas.openxmlformats.org/officeDocument/2006/bibliography" SelectedStyle="\APASixthEditionOfficeOnline.xsl" StyleName="APA" Version="6"/>
+</file>
+
+<file path=customXml/item2.xml><?xml version="1.0" encoding="utf-8"?>
 <?mso-contentType ?>
 <FormTemplates xmlns="http://schemas.microsoft.com/sharepoint/v3/contenttype/forms">
   <Display>DocumentLibraryForm</Display>
@@ -47947,19 +46167,7 @@
 </FormTemplates>
 </file>
 
-<file path=customXml/item2.xml><?xml version="1.0" encoding="utf-8"?>
-<b:Sources xmlns:b="http://schemas.openxmlformats.org/officeDocument/2006/bibliography" xmlns="http://schemas.openxmlformats.org/officeDocument/2006/bibliography" SelectedStyle="\APASixthEditionOfficeOnline.xsl" StyleName="APA" Version="6"/>
-</file>
-
 <file path=customXml/item3.xml><?xml version="1.0" encoding="utf-8"?>
-<p:properties xmlns:p="http://schemas.microsoft.com/office/2006/metadata/properties" xmlns:xsi="http://www.w3.org/2001/XMLSchema-instance" xmlns:pc="http://schemas.microsoft.com/office/infopath/2007/PartnerControls">
-  <documentManagement>
-    <Status xmlns="cd6095a7-a9d3-4072-9692-ce374e4528d1" xsi:nil="true"/>
-  </documentManagement>
-</p:properties>
-</file>
-
-<file path=customXml/item4.xml><?xml version="1.0" encoding="utf-8"?>
 <ct:contentTypeSchema xmlns:ct="http://schemas.microsoft.com/office/2006/metadata/contentType" xmlns:ma="http://schemas.microsoft.com/office/2006/metadata/properties/metaAttributes" ct:_="" ma:_="" ma:contentTypeName="Dokument" ma:contentTypeID="0x0101001519B555B770564DB10AB5EF1DDF0A56" ma:contentTypeVersion="12" ma:contentTypeDescription="Opret et nyt dokument." ma:contentTypeScope="" ma:versionID="4416b2852315f0f25217e374bc88e6ca">
   <xsd:schema xmlns:xsd="http://www.w3.org/2001/XMLSchema" xmlns:xs="http://www.w3.org/2001/XMLSchema" xmlns:p="http://schemas.microsoft.com/office/2006/metadata/properties" xmlns:ns2="cd6095a7-a9d3-4072-9692-ce374e4528d1" xmlns:ns3="2a75b90c-dff2-45dd-b4c8-b97c0a4d89f7" targetNamespace="http://schemas.microsoft.com/office/2006/metadata/properties" ma:root="true" ma:fieldsID="056fb32c1a4242da9a6c979d442d1600" ns2:_="" ns3:_="">
     <xsd:import namespace="cd6095a7-a9d3-4072-9692-ce374e4528d1"/>
@@ -48178,20 +46386,7 @@
 </ct:contentTypeSchema>
 </file>
 
-<file path=customXml/item5.xml><?xml version="1.0" encoding="utf-8"?>
-<?mso-contentType ?>
-<FormTemplates xmlns="http://schemas.microsoft.com/sharepoint/v3/contenttype/forms">
-  <Display>DocumentLibraryForm</Display>
-  <Edit>DocumentLibraryForm</Edit>
-  <New>DocumentLibraryForm</New>
-</FormTemplates>
-</file>
-
-<file path=customXml/item6.xml><?xml version="1.0" encoding="utf-8"?>
-<b:Sources xmlns:b="http://schemas.openxmlformats.org/officeDocument/2006/bibliography" xmlns="http://schemas.openxmlformats.org/officeDocument/2006/bibliography" SelectedStyle="\APASixthEditionOfficeOnline.xsl" StyleName="APA" Version="6"/>
-</file>
-
-<file path=customXml/item7.xml><?xml version="1.0" encoding="utf-8"?>
+<file path=customXml/item4.xml><?xml version="1.0" encoding="utf-8"?>
 <p:properties xmlns:p="http://schemas.microsoft.com/office/2006/metadata/properties" xmlns:xsi="http://www.w3.org/2001/XMLSchema-instance" xmlns:pc="http://schemas.microsoft.com/office/infopath/2007/PartnerControls">
   <documentManagement>
     <Status xmlns="cd6095a7-a9d3-4072-9692-ce374e4528d1" xsi:nil="true"/>
@@ -48199,226 +46394,15 @@
 </p:properties>
 </file>
 
-<file path=customXml/item8.xml><?xml version="1.0" encoding="utf-8"?>
-<ct:contentTypeSchema xmlns:ct="http://schemas.microsoft.com/office/2006/metadata/contentType" xmlns:ma="http://schemas.microsoft.com/office/2006/metadata/properties/metaAttributes" ct:_="" ma:_="" ma:contentTypeName="Dokument" ma:contentTypeID="0x0101001519B555B770564DB10AB5EF1DDF0A56" ma:contentTypeVersion="12" ma:contentTypeDescription="Opret et nyt dokument." ma:contentTypeScope="" ma:versionID="4416b2852315f0f25217e374bc88e6ca">
-  <xsd:schema xmlns:xsd="http://www.w3.org/2001/XMLSchema" xmlns:xs="http://www.w3.org/2001/XMLSchema" xmlns:p="http://schemas.microsoft.com/office/2006/metadata/properties" xmlns:ns2="cd6095a7-a9d3-4072-9692-ce374e4528d1" xmlns:ns3="2a75b90c-dff2-45dd-b4c8-b97c0a4d89f7" targetNamespace="http://schemas.microsoft.com/office/2006/metadata/properties" ma:root="true" ma:fieldsID="056fb32c1a4242da9a6c979d442d1600" ns2:_="" ns3:_="">
-    <xsd:import namespace="cd6095a7-a9d3-4072-9692-ce374e4528d1"/>
-    <xsd:import namespace="2a75b90c-dff2-45dd-b4c8-b97c0a4d89f7"/>
-    <xsd:element name="properties">
-      <xsd:complexType>
-        <xsd:sequence>
-          <xsd:element name="documentManagement">
-            <xsd:complexType>
-              <xsd:all>
-                <xsd:element ref="ns2:MediaServiceMetadata" minOccurs="0"/>
-                <xsd:element ref="ns2:MediaServiceFastMetadata" minOccurs="0"/>
-                <xsd:element ref="ns2:MediaServiceDateTaken" minOccurs="0"/>
-                <xsd:element ref="ns2:MediaServiceAutoTags" minOccurs="0"/>
-                <xsd:element ref="ns2:MediaServiceGenerationTime" minOccurs="0"/>
-                <xsd:element ref="ns2:MediaServiceEventHashCode" minOccurs="0"/>
-                <xsd:element ref="ns3:SharedWithUsers" minOccurs="0"/>
-                <xsd:element ref="ns3:SharedWithDetails" minOccurs="0"/>
-                <xsd:element ref="ns2:MediaServiceAutoKeyPoints" minOccurs="0"/>
-                <xsd:element ref="ns2:MediaServiceKeyPoints" minOccurs="0"/>
-                <xsd:element ref="ns2:MediaServiceOCR" minOccurs="0"/>
-                <xsd:element ref="ns2:Status" minOccurs="0"/>
-              </xsd:all>
-            </xsd:complexType>
-          </xsd:element>
-        </xsd:sequence>
-      </xsd:complexType>
-    </xsd:element>
-  </xsd:schema>
-  <xsd:schema xmlns:xsd="http://www.w3.org/2001/XMLSchema" xmlns:xs="http://www.w3.org/2001/XMLSchema" xmlns:dms="http://schemas.microsoft.com/office/2006/documentManagement/types" xmlns:pc="http://schemas.microsoft.com/office/infopath/2007/PartnerControls" targetNamespace="cd6095a7-a9d3-4072-9692-ce374e4528d1" elementFormDefault="qualified">
-    <xsd:import namespace="http://schemas.microsoft.com/office/2006/documentManagement/types"/>
-    <xsd:import namespace="http://schemas.microsoft.com/office/infopath/2007/PartnerControls"/>
-    <xsd:element name="MediaServiceMetadata" ma:index="8" nillable="true" ma:displayName="MediaServiceMetadata" ma:hidden="true" ma:internalName="MediaServiceMetadata" ma:readOnly="true">
-      <xsd:simpleType>
-        <xsd:restriction base="dms:Note"/>
-      </xsd:simpleType>
-    </xsd:element>
-    <xsd:element name="MediaServiceFastMetadata" ma:index="9" nillable="true" ma:displayName="MediaServiceFastMetadata" ma:hidden="true" ma:internalName="MediaServiceFastMetadata" ma:readOnly="true">
-      <xsd:simpleType>
-        <xsd:restriction base="dms:Note"/>
-      </xsd:simpleType>
-    </xsd:element>
-    <xsd:element name="MediaServiceDateTaken" ma:index="10" nillable="true" ma:displayName="MediaServiceDateTaken" ma:hidden="true" ma:internalName="MediaServiceDateTaken" ma:readOnly="true">
-      <xsd:simpleType>
-        <xsd:restriction base="dms:Text"/>
-      </xsd:simpleType>
-    </xsd:element>
-    <xsd:element name="MediaServiceAutoTags" ma:index="11" nillable="true" ma:displayName="Tags" ma:internalName="MediaServiceAutoTags" ma:readOnly="true">
-      <xsd:simpleType>
-        <xsd:restriction base="dms:Text"/>
-      </xsd:simpleType>
-    </xsd:element>
-    <xsd:element name="MediaServiceGenerationTime" ma:index="12" nillable="true" ma:displayName="MediaServiceGenerationTime" ma:hidden="true" ma:internalName="MediaServiceGenerationTime" ma:readOnly="true">
-      <xsd:simpleType>
-        <xsd:restriction base="dms:Text"/>
-      </xsd:simpleType>
-    </xsd:element>
-    <xsd:element name="MediaServiceEventHashCode" ma:index="13" nillable="true" ma:displayName="MediaServiceEventHashCode" ma:hidden="true" ma:internalName="MediaServiceEventHashCode" ma:readOnly="true">
-      <xsd:simpleType>
-        <xsd:restriction base="dms:Text"/>
-      </xsd:simpleType>
-    </xsd:element>
-    <xsd:element name="MediaServiceAutoKeyPoints" ma:index="16" nillable="true" ma:displayName="MediaServiceAutoKeyPoints" ma:hidden="true" ma:internalName="MediaServiceAutoKeyPoints" ma:readOnly="true">
-      <xsd:simpleType>
-        <xsd:restriction base="dms:Note"/>
-      </xsd:simpleType>
-    </xsd:element>
-    <xsd:element name="MediaServiceKeyPoints" ma:index="17" nillable="true" ma:displayName="KeyPoints" ma:internalName="MediaServiceKeyPoints" ma:readOnly="true">
-      <xsd:simpleType>
-        <xsd:restriction base="dms:Note">
-          <xsd:maxLength value="255"/>
-        </xsd:restriction>
-      </xsd:simpleType>
-    </xsd:element>
-    <xsd:element name="MediaServiceOCR" ma:index="18" nillable="true" ma:displayName="Extracted Text" ma:internalName="MediaServiceOCR" ma:readOnly="true">
-      <xsd:simpleType>
-        <xsd:restriction base="dms:Note">
-          <xsd:maxLength value="255"/>
-        </xsd:restriction>
-      </xsd:simpleType>
-    </xsd:element>
-    <xsd:element name="Status" ma:index="19" nillable="true" ma:displayName="Status" ma:format="Dropdown" ma:internalName="Status">
-      <xsd:simpleType>
-        <xsd:restriction base="dms:Text">
-          <xsd:maxLength value="255"/>
-        </xsd:restriction>
-      </xsd:simpleType>
-    </xsd:element>
-  </xsd:schema>
-  <xsd:schema xmlns:xsd="http://www.w3.org/2001/XMLSchema" xmlns:xs="http://www.w3.org/2001/XMLSchema" xmlns:dms="http://schemas.microsoft.com/office/2006/documentManagement/types" xmlns:pc="http://schemas.microsoft.com/office/infopath/2007/PartnerControls" targetNamespace="2a75b90c-dff2-45dd-b4c8-b97c0a4d89f7" elementFormDefault="qualified">
-    <xsd:import namespace="http://schemas.microsoft.com/office/2006/documentManagement/types"/>
-    <xsd:import namespace="http://schemas.microsoft.com/office/infopath/2007/PartnerControls"/>
-    <xsd:element name="SharedWithUsers" ma:index="14" nillable="true" ma:displayName="Delt med" ma:internalName="SharedWithUsers" ma:readOnly="true">
-      <xsd:complexType>
-        <xsd:complexContent>
-          <xsd:extension base="dms:UserMulti">
-            <xsd:sequence>
-              <xsd:element name="UserInfo" minOccurs="0" maxOccurs="unbounded">
-                <xsd:complexType>
-                  <xsd:sequence>
-                    <xsd:element name="DisplayName" type="xsd:string" minOccurs="0"/>
-                    <xsd:element name="AccountId" type="dms:UserId" minOccurs="0" nillable="true"/>
-                    <xsd:element name="AccountType" type="xsd:string" minOccurs="0"/>
-                  </xsd:sequence>
-                </xsd:complexType>
-              </xsd:element>
-            </xsd:sequence>
-          </xsd:extension>
-        </xsd:complexContent>
-      </xsd:complexType>
-    </xsd:element>
-    <xsd:element name="SharedWithDetails" ma:index="15" nillable="true" ma:displayName="Delt med detaljer" ma:internalName="SharedWithDetails" ma:readOnly="true">
-      <xsd:simpleType>
-        <xsd:restriction base="dms:Note">
-          <xsd:maxLength value="255"/>
-        </xsd:restriction>
-      </xsd:simpleType>
-    </xsd:element>
-  </xsd:schema>
-  <xsd:schema xmlns="http://schemas.openxmlformats.org/package/2006/metadata/core-properties" xmlns:xsd="http://www.w3.org/2001/XMLSchema" xmlns:xsi="http://www.w3.org/2001/XMLSchema-instance" xmlns:dc="http://purl.org/dc/elements/1.1/" xmlns:dcterms="http://purl.org/dc/terms/" xmlns:odoc="http://schemas.microsoft.com/internal/obd" targetNamespace="http://schemas.openxmlformats.org/package/2006/metadata/core-properties" elementFormDefault="qualified" attributeFormDefault="unqualified" blockDefault="#all">
-    <xsd:import namespace="http://purl.org/dc/elements/1.1/" schemaLocation="http://dublincore.org/schemas/xmls/qdc/2003/04/02/dc.xsd"/>
-    <xsd:import namespace="http://purl.org/dc/terms/" schemaLocation="http://dublincore.org/schemas/xmls/qdc/2003/04/02/dcterms.xsd"/>
-    <xsd:element name="coreProperties" type="CT_coreProperties"/>
-    <xsd:complexType name="CT_coreProperties">
-      <xsd:all>
-        <xsd:element ref="dc:creator" minOccurs="0" maxOccurs="1"/>
-        <xsd:element ref="dcterms:created" minOccurs="0" maxOccurs="1"/>
-        <xsd:element ref="dc:identifier" minOccurs="0" maxOccurs="1"/>
-        <xsd:element name="contentType" minOccurs="0" maxOccurs="1" type="xsd:string" ma:index="0" ma:displayName="Indholdstype"/>
-        <xsd:element ref="dc:title" minOccurs="0" maxOccurs="1" ma:index="4" ma:displayName="Titel"/>
-        <xsd:element ref="dc:subject" minOccurs="0" maxOccurs="1"/>
-        <xsd:element ref="dc:description" minOccurs="0" maxOccurs="1"/>
-        <xsd:element name="keywords" minOccurs="0" maxOccurs="1" type="xsd:string"/>
-        <xsd:element ref="dc:language" minOccurs="0" maxOccurs="1"/>
-        <xsd:element name="category" minOccurs="0" maxOccurs="1" type="xsd:string"/>
-        <xsd:element name="version" minOccurs="0" maxOccurs="1" type="xsd:string"/>
-        <xsd:element name="revision" minOccurs="0" maxOccurs="1" type="xsd:string">
-          <xsd:annotation>
-            <xsd:documentation>
-                        This value indicates the number of saves or revisions. The application is responsible for updating this value after each revision.
-                    </xsd:documentation>
-          </xsd:annotation>
-        </xsd:element>
-        <xsd:element name="lastModifiedBy" minOccurs="0" maxOccurs="1" type="xsd:string"/>
-        <xsd:element ref="dcterms:modified" minOccurs="0" maxOccurs="1"/>
-        <xsd:element name="contentStatus" minOccurs="0" maxOccurs="1" type="xsd:string"/>
-      </xsd:all>
-    </xsd:complexType>
-  </xsd:schema>
-  <xs:schema xmlns:pc="http://schemas.microsoft.com/office/infopath/2007/PartnerControls" xmlns:xs="http://www.w3.org/2001/XMLSchema" targetNamespace="http://schemas.microsoft.com/office/infopath/2007/PartnerControls" elementFormDefault="qualified" attributeFormDefault="unqualified">
-    <xs:element name="Person">
-      <xs:complexType>
-        <xs:sequence>
-          <xs:element ref="pc:DisplayName" minOccurs="0"/>
-          <xs:element ref="pc:AccountId" minOccurs="0"/>
-          <xs:element ref="pc:AccountType" minOccurs="0"/>
-        </xs:sequence>
-      </xs:complexType>
-    </xs:element>
-    <xs:element name="DisplayName" type="xs:string"/>
-    <xs:element name="AccountId" type="xs:string"/>
-    <xs:element name="AccountType" type="xs:string"/>
-    <xs:element name="BDCAssociatedEntity">
-      <xs:complexType>
-        <xs:sequence>
-          <xs:element ref="pc:BDCEntity" minOccurs="0" maxOccurs="unbounded"/>
-        </xs:sequence>
-        <xs:attribute ref="pc:EntityNamespace"/>
-        <xs:attribute ref="pc:EntityName"/>
-        <xs:attribute ref="pc:SystemInstanceName"/>
-        <xs:attribute ref="pc:AssociationName"/>
-      </xs:complexType>
-    </xs:element>
-    <xs:attribute name="EntityNamespace" type="xs:string"/>
-    <xs:attribute name="EntityName" type="xs:string"/>
-    <xs:attribute name="SystemInstanceName" type="xs:string"/>
-    <xs:attribute name="AssociationName" type="xs:string"/>
-    <xs:element name="BDCEntity">
-      <xs:complexType>
-        <xs:sequence>
-          <xs:element ref="pc:EntityDisplayName" minOccurs="0"/>
-          <xs:element ref="pc:EntityInstanceReference" minOccurs="0"/>
-          <xs:element ref="pc:EntityId1" minOccurs="0"/>
-          <xs:element ref="pc:EntityId2" minOccurs="0"/>
-          <xs:element ref="pc:EntityId3" minOccurs="0"/>
-          <xs:element ref="pc:EntityId4" minOccurs="0"/>
-          <xs:element ref="pc:EntityId5" minOccurs="0"/>
-        </xs:sequence>
-      </xs:complexType>
-    </xs:element>
-    <xs:element name="EntityDisplayName" type="xs:string"/>
-    <xs:element name="EntityInstanceReference" type="xs:string"/>
-    <xs:element name="EntityId1" type="xs:string"/>
-    <xs:element name="EntityId2" type="xs:string"/>
-    <xs:element name="EntityId3" type="xs:string"/>
-    <xs:element name="EntityId4" type="xs:string"/>
-    <xs:element name="EntityId5" type="xs:string"/>
-    <xs:element name="Terms">
-      <xs:complexType>
-        <xs:sequence>
-          <xs:element ref="pc:TermInfo" minOccurs="0" maxOccurs="unbounded"/>
-        </xs:sequence>
-      </xs:complexType>
-    </xs:element>
-    <xs:element name="TermInfo">
-      <xs:complexType>
-        <xs:sequence>
-          <xs:element ref="pc:TermName" minOccurs="0"/>
-          <xs:element ref="pc:TermId" minOccurs="0"/>
-        </xs:sequence>
-      </xs:complexType>
-    </xs:element>
-    <xs:element name="TermName" type="xs:string"/>
-    <xs:element name="TermId" type="xs:string"/>
-  </xs:schema>
-</ct:contentTypeSchema>
+<file path=customXml/itemProps1.xml><?xml version="1.0" encoding="utf-8"?>
+<ds:datastoreItem xmlns:ds="http://schemas.openxmlformats.org/officeDocument/2006/customXml" ds:itemID="{F3B91042-F550-4286-AEE9-632CC865CA5C}">
+  <ds:schemaRefs>
+    <ds:schemaRef ds:uri="http://schemas.openxmlformats.org/officeDocument/2006/bibliography"/>
+  </ds:schemaRefs>
+</ds:datastoreItem>
 </file>
 
-<file path=customXml/itemProps1.xml><?xml version="1.0" encoding="utf-8"?>
+<file path=customXml/itemProps2.xml><?xml version="1.0" encoding="utf-8"?>
 <ds:datastoreItem xmlns:ds="http://schemas.openxmlformats.org/officeDocument/2006/customXml" ds:itemID="{0A0B5932-8087-47A8-B536-33927AB69DA6}">
   <ds:schemaRefs>
     <ds:schemaRef ds:uri="http://schemas.microsoft.com/sharepoint/v3/contenttype/forms"/>
@@ -48426,32 +46410,7 @@
 </ds:datastoreItem>
 </file>
 
-<file path=customXml/itemProps2.xml><?xml version="1.0" encoding="utf-8"?>
-<ds:datastoreItem xmlns:ds="http://schemas.openxmlformats.org/officeDocument/2006/customXml" ds:itemID="{F3B91042-F550-4286-AEE9-632CC865CA5C}">
-  <ds:schemaRefs>
-    <ds:schemaRef ds:uri="http://schemas.openxmlformats.org/officeDocument/2006/bibliography"/>
-  </ds:schemaRefs>
-</ds:datastoreItem>
-</file>
-
 <file path=customXml/itemProps3.xml><?xml version="1.0" encoding="utf-8"?>
-<ds:datastoreItem xmlns:ds="http://schemas.openxmlformats.org/officeDocument/2006/customXml" ds:itemID="{AED786B9-0DAE-42BA-BA0A-15413D22CEB6}">
-  <ds:schemaRefs>
-    <ds:schemaRef ds:uri="http://purl.org/dc/dcmitype/"/>
-    <ds:schemaRef ds:uri="http://schemas.microsoft.com/office/infopath/2007/PartnerControls"/>
-    <ds:schemaRef ds:uri="cd6095a7-a9d3-4072-9692-ce374e4528d1"/>
-    <ds:schemaRef ds:uri="http://purl.org/dc/elements/1.1/"/>
-    <ds:schemaRef ds:uri="http://schemas.microsoft.com/office/2006/metadata/properties"/>
-    <ds:schemaRef ds:uri="2a75b90c-dff2-45dd-b4c8-b97c0a4d89f7"/>
-    <ds:schemaRef ds:uri="http://schemas.microsoft.com/office/2006/documentManagement/types"/>
-    <ds:schemaRef ds:uri="http://schemas.openxmlformats.org/package/2006/metadata/core-properties"/>
-    <ds:schemaRef ds:uri="http://www.w3.org/XML/1998/namespace"/>
-    <ds:schemaRef ds:uri="http://purl.org/dc/terms/"/>
-  </ds:schemaRefs>
-</ds:datastoreItem>
-</file>
-
-<file path=customXml/itemProps4.xml><?xml version="1.0" encoding="utf-8"?>
 <ds:datastoreItem xmlns:ds="http://schemas.openxmlformats.org/officeDocument/2006/customXml" ds:itemID="{D9C111C1-3134-4FA0-8F29-798D9F5D108E}">
   <ds:schemaRefs>
     <ds:schemaRef ds:uri="http://schemas.microsoft.com/office/2006/metadata/contentType"/>
@@ -48470,23 +46429,7 @@
 </ds:datastoreItem>
 </file>
 
-<file path=customXml/itemProps5.xml><?xml version="1.0" encoding="utf-8"?>
-<ds:datastoreItem xmlns:ds="http://schemas.openxmlformats.org/officeDocument/2006/customXml" ds:itemID="{0A0B5932-8087-47A8-B536-33927AB69DA6}">
-  <ds:schemaRefs>
-    <ds:schemaRef ds:uri="http://schemas.microsoft.com/sharepoint/v3/contenttype/forms"/>
-  </ds:schemaRefs>
-</ds:datastoreItem>
-</file>
-
-<file path=customXml/itemProps6.xml><?xml version="1.0" encoding="utf-8"?>
-<ds:datastoreItem xmlns:ds="http://schemas.openxmlformats.org/officeDocument/2006/customXml" ds:itemID="{F3B91042-F550-4286-AEE9-632CC865CA5C}">
-  <ds:schemaRefs>
-    <ds:schemaRef ds:uri="http://schemas.openxmlformats.org/officeDocument/2006/bibliography"/>
-  </ds:schemaRefs>
-</ds:datastoreItem>
-</file>
-
-<file path=customXml/itemProps7.xml><?xml version="1.0" encoding="utf-8"?>
+<file path=customXml/itemProps4.xml><?xml version="1.0" encoding="utf-8"?>
 <ds:datastoreItem xmlns:ds="http://schemas.openxmlformats.org/officeDocument/2006/customXml" ds:itemID="{AED786B9-0DAE-42BA-BA0A-15413D22CEB6}">
   <ds:schemaRefs>
     <ds:schemaRef ds:uri="http://schemas.microsoft.com/office/2006/metadata/properties"/>
@@ -48494,23 +46437,4 @@
     <ds:schemaRef ds:uri="cd6095a7-a9d3-4072-9692-ce374e4528d1"/>
   </ds:schemaRefs>
 </ds:datastoreItem>
-</file>
-
-<file path=customXml/itemProps8.xml><?xml version="1.0" encoding="utf-8"?>
-<ds:datastoreItem xmlns:ds="http://schemas.openxmlformats.org/officeDocument/2006/customXml" ds:itemID="{D9C111C1-3134-4FA0-8F29-798D9F5D108E}">
-  <ds:schemaRefs>
-    <ds:schemaRef ds:uri="http://schemas.microsoft.com/office/2006/metadata/contentType"/>
-    <ds:schemaRef ds:uri="http://schemas.microsoft.com/office/2006/metadata/properties/metaAttributes"/>
-    <ds:schemaRef ds:uri="http://www.w3.org/2001/XMLSchema"/>
-    <ds:schemaRef ds:uri="http://schemas.microsoft.com/office/2006/metadata/properties"/>
-    <ds:schemaRef ds:uri="cd6095a7-a9d3-4072-9692-ce374e4528d1"/>
-    <ds:schemaRef ds:uri="2a75b90c-dff2-45dd-b4c8-b97c0a4d89f7"/>
-    <ds:schemaRef ds:uri="http://schemas.microsoft.com/office/2006/documentManagement/types"/>
-    <ds:schemaRef ds:uri="http://schemas.microsoft.com/office/infopath/2007/PartnerControls"/>
-    <ds:schemaRef ds:uri="http://schemas.openxmlformats.org/package/2006/metadata/core-properties"/>
-    <ds:schemaRef ds:uri="http://purl.org/dc/elements/1.1/"/>
-    <ds:schemaRef ds:uri="http://purl.org/dc/terms/"/>
-    <ds:schemaRef ds:uri="http://schemas.microsoft.com/internal/obd"/>
-  </ds:schemaRefs>
-</ds:datastoreItem>
 </file>
</xml_diff>